<commit_message>
embed individual designs in the document
</commit_message>
<xml_diff>
--- a/Project2/TeamDesign/design-discussion.docx
+++ b/Project2/TeamDesign/design-discussion.docx
@@ -60,6 +60,33 @@
     </w:p>
     <w:p>
       <w:pPr>
+        <w:rPr>
+          <w:rFonts w:cstheme="minorHAnsi"/>
+          <w:b/>
+          <w:bCs/>
+          <w:i/>
+          <w:iCs/>
+          <w:color w:val="0070C0"/>
+          <w:sz w:val="32"/>
+          <w:szCs w:val="28"/>
+        </w:rPr>
+      </w:pPr>
+      <w:r>
+        <w:rPr>
+          <w:rFonts w:cstheme="minorHAnsi"/>
+          <w:b/>
+          <w:bCs/>
+          <w:i/>
+          <w:iCs/>
+          <w:color w:val="0070C0"/>
+          <w:sz w:val="32"/>
+          <w:szCs w:val="28"/>
+        </w:rPr>
+        <w:t>Individual Designs</w:t>
+      </w:r>
+    </w:p>
+    <w:p>
+      <w:pPr>
         <w:pStyle w:val="ListParagraph"/>
         <w:numPr>
           <w:ilvl w:val="0"/>
@@ -67,6 +94,7 @@
         </w:numPr>
         <w:rPr>
           <w:rFonts w:cstheme="minorHAnsi"/>
+          <w:b/>
           <w:bCs/>
           <w:iCs/>
           <w:color w:val="000000"/>
@@ -78,6 +106,7 @@
       <w:r>
         <w:rPr>
           <w:rFonts w:cstheme="minorHAnsi"/>
+          <w:b/>
           <w:bCs/>
           <w:iCs/>
           <w:color w:val="000000"/>
@@ -90,6 +119,7 @@
       <w:r>
         <w:rPr>
           <w:rFonts w:cstheme="minorHAnsi"/>
+          <w:b/>
           <w:bCs/>
           <w:iCs/>
           <w:color w:val="000000"/>
@@ -102,6 +132,7 @@
       <w:r>
         <w:rPr>
           <w:rFonts w:cstheme="minorHAnsi"/>
+          <w:b/>
           <w:bCs/>
           <w:iCs/>
           <w:color w:val="000000"/>
@@ -117,6 +148,7 @@
         <w:pStyle w:val="ListParagraph"/>
         <w:rPr>
           <w:rFonts w:cstheme="minorHAnsi"/>
+          <w:b/>
           <w:bCs/>
           <w:iCs/>
           <w:color w:val="000000"/>
@@ -152,22 +184,58 @@
           <w:sz w:val="24"/>
           <w:szCs w:val="24"/>
         </w:rPr>
-        <w:t>Name and GT-Id</w:t>
-      </w:r>
-    </w:p>
-    <w:p>
-      <w:pPr>
-        <w:pStyle w:val="ListParagraph"/>
-        <w:ind w:left="1080"/>
-        <w:rPr>
-          <w:rFonts w:cstheme="minorHAnsi"/>
-          <w:bCs/>
-          <w:iCs/>
-          <w:color w:val="000000"/>
-          <w:sz w:val="24"/>
-          <w:szCs w:val="24"/>
-        </w:rPr>
-      </w:pPr>
+        <w:t>Author</w:t>
+      </w:r>
+    </w:p>
+    <w:p>
+      <w:pPr>
+        <w:pStyle w:val="ListParagraph"/>
+        <w:ind w:left="1080"/>
+        <w:rPr>
+          <w:rFonts w:cstheme="minorHAnsi"/>
+          <w:bCs/>
+          <w:iCs/>
+          <w:color w:val="000000"/>
+          <w:sz w:val="20"/>
+          <w:szCs w:val="20"/>
+        </w:rPr>
+      </w:pPr>
+      <w:r>
+        <w:rPr>
+          <w:rFonts w:cstheme="minorHAnsi"/>
+          <w:bCs/>
+          <w:iCs/>
+          <w:color w:val="000000"/>
+          <w:sz w:val="20"/>
+          <w:szCs w:val="20"/>
+        </w:rPr>
+        <w:t>Name: Cedric Meury</w:t>
+      </w:r>
+    </w:p>
+    <w:p>
+      <w:pPr>
+        <w:pStyle w:val="ListParagraph"/>
+        <w:ind w:left="1080"/>
+        <w:rPr>
+          <w:rFonts w:cstheme="minorHAnsi"/>
+          <w:bCs/>
+          <w:iCs/>
+          <w:color w:val="000000"/>
+          <w:sz w:val="20"/>
+          <w:szCs w:val="20"/>
+        </w:rPr>
+      </w:pPr>
+      <w:r>
+        <w:rPr>
+          <w:rFonts w:cstheme="minorHAnsi"/>
+          <w:bCs/>
+          <w:iCs/>
+          <w:color w:val="000000"/>
+          <w:sz w:val="20"/>
+          <w:szCs w:val="20"/>
+        </w:rPr>
+        <w:t>GT-Id: cmeury3</w:t>
+      </w:r>
     </w:p>
     <w:p>
       <w:pPr>
@@ -225,6 +293,70 @@
           <w:szCs w:val="24"/>
         </w:rPr>
       </w:pPr>
+      <w:r>
+        <w:rPr>
+          <w:rFonts w:cstheme="minorHAnsi"/>
+          <w:bCs/>
+          <w:iCs/>
+          <w:noProof/>
+          <w:color w:val="000000"/>
+          <w:sz w:val="24"/>
+          <w:szCs w:val="24"/>
+        </w:rPr>
+        <w:drawing>
+          <wp:inline distT="0" distB="0" distL="0" distR="0">
+            <wp:extent cx="5934075" cy="3095625"/>
+            <wp:effectExtent l="19050" t="19050" r="28575" b="28575"/>
+            <wp:docPr id="1" name="Picture 1"/>
+            <wp:cNvGraphicFramePr>
+              <a:graphicFrameLocks xmlns:a="http://schemas.openxmlformats.org/drawingml/2006/main" noChangeAspect="1"/>
+            </wp:cNvGraphicFramePr>
+            <a:graphic xmlns:a="http://schemas.openxmlformats.org/drawingml/2006/main">
+              <a:graphicData uri="http://schemas.openxmlformats.org/drawingml/2006/picture">
+                <pic:pic xmlns:pic="http://schemas.openxmlformats.org/drawingml/2006/picture">
+                  <pic:nvPicPr>
+                    <pic:cNvPr id="0" name="Picture 1"/>
+                    <pic:cNvPicPr>
+                      <a:picLocks noChangeAspect="1" noChangeArrowheads="1"/>
+                    </pic:cNvPicPr>
+                  </pic:nvPicPr>
+                  <pic:blipFill>
+                    <a:blip r:embed="rId5">
+                      <a:extLst>
+                        <a:ext uri="{28A0092B-C50C-407E-A947-70E740481C1C}">
+                          <a14:useLocalDpi xmlns:a14="http://schemas.microsoft.com/office/drawing/2010/main" val="0"/>
+                        </a:ext>
+                      </a:extLst>
+                    </a:blip>
+                    <a:srcRect/>
+                    <a:stretch>
+                      <a:fillRect/>
+                    </a:stretch>
+                  </pic:blipFill>
+                  <pic:spPr bwMode="auto">
+                    <a:xfrm>
+                      <a:off x="0" y="0"/>
+                      <a:ext cx="5934075" cy="3095625"/>
+                    </a:xfrm>
+                    <a:prstGeom prst="rect">
+                      <a:avLst/>
+                    </a:prstGeom>
+                    <a:noFill/>
+                    <a:ln>
+                      <a:solidFill>
+                        <a:schemeClr val="accent1">
+                          <a:lumMod val="60000"/>
+                          <a:lumOff val="40000"/>
+                        </a:schemeClr>
+                      </a:solidFill>
+                    </a:ln>
+                  </pic:spPr>
+                </pic:pic>
+              </a:graphicData>
+            </a:graphic>
+          </wp:inline>
+        </w:drawing>
+      </w:r>
     </w:p>
     <w:p>
       <w:pPr>
@@ -328,27 +460,31 @@
     </w:p>
     <w:p>
       <w:pPr>
-        <w:rPr>
-          <w:rFonts w:cstheme="minorHAnsi"/>
-          <w:bCs/>
-          <w:iCs/>
-          <w:color w:val="000000"/>
-          <w:sz w:val="28"/>
-          <w:szCs w:val="28"/>
-          <w:u w:val="single"/>
-        </w:rPr>
-      </w:pPr>
-    </w:p>
-    <w:p>
-      <w:pPr>
-        <w:rPr>
-          <w:rFonts w:cstheme="minorHAnsi"/>
-          <w:bCs/>
-          <w:iCs/>
-          <w:color w:val="000000"/>
-          <w:sz w:val="28"/>
-          <w:szCs w:val="28"/>
-          <w:u w:val="single"/>
+        <w:pStyle w:val="ListParagraph"/>
+        <w:ind w:left="1080"/>
+        <w:rPr>
+          <w:rFonts w:cstheme="minorHAnsi"/>
+          <w:b/>
+          <w:bCs/>
+          <w:iCs/>
+          <w:color w:val="000000"/>
+          <w:sz w:val="24"/>
+          <w:szCs w:val="24"/>
+        </w:rPr>
+      </w:pPr>
+    </w:p>
+    <w:p>
+      <w:pPr>
+        <w:pStyle w:val="ListParagraph"/>
+        <w:ind w:left="1080"/>
+        <w:rPr>
+          <w:rFonts w:cstheme="minorHAnsi"/>
+          <w:b/>
+          <w:bCs/>
+          <w:iCs/>
+          <w:color w:val="000000"/>
+          <w:sz w:val="24"/>
+          <w:szCs w:val="24"/>
         </w:rPr>
       </w:pPr>
     </w:p>
@@ -361,6 +497,7 @@
         </w:numPr>
         <w:rPr>
           <w:rFonts w:cstheme="minorHAnsi"/>
+          <w:b/>
           <w:bCs/>
           <w:iCs/>
           <w:color w:val="000000"/>
@@ -372,6 +509,7 @@
       <w:r>
         <w:rPr>
           <w:rFonts w:cstheme="minorHAnsi"/>
+          <w:b/>
           <w:bCs/>
           <w:iCs/>
           <w:color w:val="000000"/>
@@ -384,6 +522,7 @@
       <w:r>
         <w:rPr>
           <w:rFonts w:cstheme="minorHAnsi"/>
+          <w:b/>
           <w:bCs/>
           <w:iCs/>
           <w:color w:val="000000"/>
@@ -396,6 +535,7 @@
       <w:r>
         <w:rPr>
           <w:rFonts w:cstheme="minorHAnsi"/>
+          <w:b/>
           <w:bCs/>
           <w:iCs/>
           <w:color w:val="000000"/>
@@ -411,6 +551,7 @@
         <w:pStyle w:val="ListParagraph"/>
         <w:rPr>
           <w:rFonts w:cstheme="minorHAnsi"/>
+          <w:b/>
           <w:bCs/>
           <w:iCs/>
           <w:color w:val="000000"/>
@@ -446,22 +587,81 @@
           <w:sz w:val="24"/>
           <w:szCs w:val="24"/>
         </w:rPr>
-        <w:t>Name and GT-Id</w:t>
-      </w:r>
-    </w:p>
-    <w:p>
-      <w:pPr>
-        <w:pStyle w:val="ListParagraph"/>
-        <w:ind w:left="1080"/>
-        <w:rPr>
-          <w:rFonts w:cstheme="minorHAnsi"/>
-          <w:bCs/>
-          <w:iCs/>
-          <w:color w:val="000000"/>
-          <w:sz w:val="24"/>
-          <w:szCs w:val="24"/>
-        </w:rPr>
-      </w:pPr>
+        <w:t>Author</w:t>
+      </w:r>
+    </w:p>
+    <w:p>
+      <w:pPr>
+        <w:pStyle w:val="ListParagraph"/>
+        <w:ind w:left="1080"/>
+        <w:rPr>
+          <w:rFonts w:cstheme="minorHAnsi"/>
+          <w:bCs/>
+          <w:iCs/>
+          <w:color w:val="000000"/>
+          <w:sz w:val="20"/>
+          <w:szCs w:val="20"/>
+        </w:rPr>
+      </w:pPr>
+      <w:r>
+        <w:rPr>
+          <w:rFonts w:cstheme="minorHAnsi"/>
+          <w:bCs/>
+          <w:iCs/>
+          <w:color w:val="000000"/>
+          <w:sz w:val="20"/>
+          <w:szCs w:val="20"/>
+        </w:rPr>
+        <w:lastRenderedPageBreak/>
+        <w:t xml:space="preserve">Name: </w:t>
+      </w:r>
+      <w:r>
+        <w:rPr>
+          <w:rFonts w:cstheme="minorHAnsi"/>
+          <w:bCs/>
+          <w:iCs/>
+          <w:color w:val="000000"/>
+          <w:sz w:val="20"/>
+          <w:szCs w:val="20"/>
+        </w:rPr>
+        <w:t>Ganesh Shivashankaraiah</w:t>
+      </w:r>
+    </w:p>
+    <w:p>
+      <w:pPr>
+        <w:pStyle w:val="ListParagraph"/>
+        <w:ind w:left="1080"/>
+        <w:rPr>
+          <w:rFonts w:cstheme="minorHAnsi"/>
+          <w:bCs/>
+          <w:iCs/>
+          <w:color w:val="000000"/>
+          <w:sz w:val="20"/>
+          <w:szCs w:val="20"/>
+        </w:rPr>
+      </w:pPr>
+      <w:r>
+        <w:rPr>
+          <w:rFonts w:cstheme="minorHAnsi"/>
+          <w:bCs/>
+          <w:iCs/>
+          <w:color w:val="000000"/>
+          <w:sz w:val="20"/>
+          <w:szCs w:val="20"/>
+        </w:rPr>
+        <w:t xml:space="preserve">GT-Id: </w:t>
+      </w:r>
+      <w:r>
+        <w:rPr>
+          <w:rFonts w:cstheme="minorHAnsi"/>
+          <w:bCs/>
+          <w:iCs/>
+          <w:color w:val="000000"/>
+          <w:sz w:val="20"/>
+          <w:szCs w:val="20"/>
+        </w:rPr>
+        <w:t>ganesh30</w:t>
+      </w:r>
     </w:p>
     <w:p>
       <w:pPr>
@@ -519,6 +719,70 @@
           <w:szCs w:val="24"/>
         </w:rPr>
       </w:pPr>
+      <w:r>
+        <w:rPr>
+          <w:rFonts w:cstheme="minorHAnsi"/>
+          <w:bCs/>
+          <w:iCs/>
+          <w:noProof/>
+          <w:color w:val="000000"/>
+          <w:sz w:val="24"/>
+          <w:szCs w:val="24"/>
+        </w:rPr>
+        <w:drawing>
+          <wp:inline distT="0" distB="0" distL="0" distR="0">
+            <wp:extent cx="5931535" cy="5438775"/>
+            <wp:effectExtent l="19050" t="19050" r="12065" b="28575"/>
+            <wp:docPr id="2" name="Picture 2"/>
+            <wp:cNvGraphicFramePr>
+              <a:graphicFrameLocks xmlns:a="http://schemas.openxmlformats.org/drawingml/2006/main" noChangeAspect="1"/>
+            </wp:cNvGraphicFramePr>
+            <a:graphic xmlns:a="http://schemas.openxmlformats.org/drawingml/2006/main">
+              <a:graphicData uri="http://schemas.openxmlformats.org/drawingml/2006/picture">
+                <pic:pic xmlns:pic="http://schemas.openxmlformats.org/drawingml/2006/picture">
+                  <pic:nvPicPr>
+                    <pic:cNvPr id="0" name="Picture 2"/>
+                    <pic:cNvPicPr>
+                      <a:picLocks noChangeAspect="1" noChangeArrowheads="1"/>
+                    </pic:cNvPicPr>
+                  </pic:nvPicPr>
+                  <pic:blipFill>
+                    <a:blip r:embed="rId6">
+                      <a:extLst>
+                        <a:ext uri="{28A0092B-C50C-407E-A947-70E740481C1C}">
+                          <a14:useLocalDpi xmlns:a14="http://schemas.microsoft.com/office/drawing/2010/main" val="0"/>
+                        </a:ext>
+                      </a:extLst>
+                    </a:blip>
+                    <a:srcRect/>
+                    <a:stretch>
+                      <a:fillRect/>
+                    </a:stretch>
+                  </pic:blipFill>
+                  <pic:spPr bwMode="auto">
+                    <a:xfrm>
+                      <a:off x="0" y="0"/>
+                      <a:ext cx="5931535" cy="5438775"/>
+                    </a:xfrm>
+                    <a:prstGeom prst="rect">
+                      <a:avLst/>
+                    </a:prstGeom>
+                    <a:noFill/>
+                    <a:ln>
+                      <a:solidFill>
+                        <a:schemeClr val="accent1">
+                          <a:lumMod val="60000"/>
+                          <a:lumOff val="40000"/>
+                        </a:schemeClr>
+                      </a:solidFill>
+                    </a:ln>
+                  </pic:spPr>
+                </pic:pic>
+              </a:graphicData>
+            </a:graphic>
+          </wp:inline>
+        </w:drawing>
+      </w:r>
     </w:p>
     <w:p>
       <w:pPr>
@@ -653,6 +917,7 @@
         </w:numPr>
         <w:rPr>
           <w:rFonts w:cstheme="minorHAnsi"/>
+          <w:b/>
           <w:bCs/>
           <w:iCs/>
           <w:color w:val="000000"/>
@@ -664,6 +929,7 @@
       <w:r>
         <w:rPr>
           <w:rFonts w:cstheme="minorHAnsi"/>
+          <w:b/>
           <w:bCs/>
           <w:iCs/>
           <w:color w:val="000000"/>
@@ -676,6 +942,7 @@
       <w:r>
         <w:rPr>
           <w:rFonts w:cstheme="minorHAnsi"/>
+          <w:b/>
           <w:bCs/>
           <w:iCs/>
           <w:color w:val="000000"/>
@@ -688,6 +955,7 @@
       <w:r>
         <w:rPr>
           <w:rFonts w:cstheme="minorHAnsi"/>
+          <w:b/>
           <w:bCs/>
           <w:iCs/>
           <w:color w:val="000000"/>
@@ -703,6 +971,7 @@
         <w:pStyle w:val="ListParagraph"/>
         <w:rPr>
           <w:rFonts w:cstheme="minorHAnsi"/>
+          <w:b/>
           <w:bCs/>
           <w:iCs/>
           <w:color w:val="000000"/>
@@ -738,23 +1007,80 @@
           <w:sz w:val="24"/>
           <w:szCs w:val="24"/>
         </w:rPr>
-        <w:lastRenderedPageBreak/>
-        <w:t>Name and GT-Id</w:t>
-      </w:r>
-    </w:p>
-    <w:p>
-      <w:pPr>
-        <w:pStyle w:val="ListParagraph"/>
-        <w:ind w:left="1080"/>
-        <w:rPr>
-          <w:rFonts w:cstheme="minorHAnsi"/>
-          <w:bCs/>
-          <w:iCs/>
-          <w:color w:val="000000"/>
-          <w:sz w:val="24"/>
-          <w:szCs w:val="24"/>
-        </w:rPr>
-      </w:pPr>
+        <w:t>Author</w:t>
+      </w:r>
+    </w:p>
+    <w:p>
+      <w:pPr>
+        <w:pStyle w:val="ListParagraph"/>
+        <w:ind w:left="1080"/>
+        <w:rPr>
+          <w:rFonts w:cstheme="minorHAnsi"/>
+          <w:bCs/>
+          <w:iCs/>
+          <w:color w:val="000000"/>
+          <w:sz w:val="20"/>
+          <w:szCs w:val="20"/>
+        </w:rPr>
+      </w:pPr>
+      <w:r>
+        <w:rPr>
+          <w:rFonts w:cstheme="minorHAnsi"/>
+          <w:bCs/>
+          <w:iCs/>
+          <w:color w:val="000000"/>
+          <w:sz w:val="20"/>
+          <w:szCs w:val="20"/>
+        </w:rPr>
+        <w:t xml:space="preserve">Name: </w:t>
+      </w:r>
+      <w:r>
+        <w:rPr>
+          <w:rFonts w:cstheme="minorHAnsi"/>
+          <w:bCs/>
+          <w:iCs/>
+          <w:color w:val="000000"/>
+          <w:sz w:val="20"/>
+          <w:szCs w:val="20"/>
+        </w:rPr>
+        <w:t>Yue Li</w:t>
+      </w:r>
+    </w:p>
+    <w:p>
+      <w:pPr>
+        <w:pStyle w:val="ListParagraph"/>
+        <w:ind w:left="1080"/>
+        <w:rPr>
+          <w:rFonts w:cstheme="minorHAnsi"/>
+          <w:bCs/>
+          <w:iCs/>
+          <w:color w:val="000000"/>
+          <w:sz w:val="20"/>
+          <w:szCs w:val="20"/>
+        </w:rPr>
+      </w:pPr>
+      <w:r>
+        <w:rPr>
+          <w:rFonts w:cstheme="minorHAnsi"/>
+          <w:bCs/>
+          <w:iCs/>
+          <w:color w:val="000000"/>
+          <w:sz w:val="20"/>
+          <w:szCs w:val="20"/>
+        </w:rPr>
+        <w:t xml:space="preserve">GT-Id: </w:t>
+      </w:r>
+      <w:r>
+        <w:rPr>
+          <w:rFonts w:cstheme="minorHAnsi"/>
+          <w:bCs/>
+          <w:iCs/>
+          <w:color w:val="000000"/>
+          <w:sz w:val="20"/>
+          <w:szCs w:val="20"/>
+        </w:rPr>
+        <w:t>yli801</w:t>
+      </w:r>
     </w:p>
     <w:p>
       <w:pPr>
@@ -812,6 +1138,70 @@
           <w:szCs w:val="24"/>
         </w:rPr>
       </w:pPr>
+      <w:r>
+        <w:rPr>
+          <w:rFonts w:cstheme="minorHAnsi"/>
+          <w:bCs/>
+          <w:iCs/>
+          <w:noProof/>
+          <w:color w:val="000000"/>
+          <w:sz w:val="24"/>
+          <w:szCs w:val="24"/>
+        </w:rPr>
+        <w:drawing>
+          <wp:inline distT="0" distB="0" distL="0" distR="0">
+            <wp:extent cx="3816626" cy="4741202"/>
+            <wp:effectExtent l="19050" t="19050" r="12700" b="21590"/>
+            <wp:docPr id="3" name="Picture 3"/>
+            <wp:cNvGraphicFramePr>
+              <a:graphicFrameLocks xmlns:a="http://schemas.openxmlformats.org/drawingml/2006/main" noChangeAspect="1"/>
+            </wp:cNvGraphicFramePr>
+            <a:graphic xmlns:a="http://schemas.openxmlformats.org/drawingml/2006/main">
+              <a:graphicData uri="http://schemas.openxmlformats.org/drawingml/2006/picture">
+                <pic:pic xmlns:pic="http://schemas.openxmlformats.org/drawingml/2006/picture">
+                  <pic:nvPicPr>
+                    <pic:cNvPr id="0" name="Picture 3"/>
+                    <pic:cNvPicPr>
+                      <a:picLocks noChangeAspect="1" noChangeArrowheads="1"/>
+                    </pic:cNvPicPr>
+                  </pic:nvPicPr>
+                  <pic:blipFill>
+                    <a:blip r:embed="rId7">
+                      <a:extLst>
+                        <a:ext uri="{28A0092B-C50C-407E-A947-70E740481C1C}">
+                          <a14:useLocalDpi xmlns:a14="http://schemas.microsoft.com/office/drawing/2010/main" val="0"/>
+                        </a:ext>
+                      </a:extLst>
+                    </a:blip>
+                    <a:srcRect/>
+                    <a:stretch>
+                      <a:fillRect/>
+                    </a:stretch>
+                  </pic:blipFill>
+                  <pic:spPr bwMode="auto">
+                    <a:xfrm>
+                      <a:off x="0" y="0"/>
+                      <a:ext cx="3823850" cy="4750175"/>
+                    </a:xfrm>
+                    <a:prstGeom prst="rect">
+                      <a:avLst/>
+                    </a:prstGeom>
+                    <a:noFill/>
+                    <a:ln>
+                      <a:solidFill>
+                        <a:schemeClr val="accent1">
+                          <a:lumMod val="60000"/>
+                          <a:lumOff val="40000"/>
+                        </a:schemeClr>
+                      </a:solidFill>
+                    </a:ln>
+                  </pic:spPr>
+                </pic:pic>
+              </a:graphicData>
+            </a:graphic>
+          </wp:inline>
+        </w:drawing>
+      </w:r>
     </w:p>
     <w:p>
       <w:pPr>
@@ -946,6 +1336,7 @@
         </w:numPr>
         <w:rPr>
           <w:rFonts w:cstheme="minorHAnsi"/>
+          <w:b/>
           <w:bCs/>
           <w:iCs/>
           <w:color w:val="000000"/>
@@ -957,6 +1348,7 @@
       <w:r>
         <w:rPr>
           <w:rFonts w:cstheme="minorHAnsi"/>
+          <w:b/>
           <w:bCs/>
           <w:iCs/>
           <w:color w:val="000000"/>
@@ -969,6 +1361,7 @@
       <w:r>
         <w:rPr>
           <w:rFonts w:cstheme="minorHAnsi"/>
+          <w:b/>
           <w:bCs/>
           <w:iCs/>
           <w:color w:val="000000"/>
@@ -981,6 +1374,7 @@
       <w:r>
         <w:rPr>
           <w:rFonts w:cstheme="minorHAnsi"/>
+          <w:b/>
           <w:bCs/>
           <w:iCs/>
           <w:color w:val="000000"/>
@@ -996,6 +1390,7 @@
         <w:pStyle w:val="ListParagraph"/>
         <w:rPr>
           <w:rFonts w:cstheme="minorHAnsi"/>
+          <w:b/>
           <w:bCs/>
           <w:iCs/>
           <w:color w:val="000000"/>
@@ -1031,7 +1426,80 @@
           <w:sz w:val="24"/>
           <w:szCs w:val="24"/>
         </w:rPr>
-        <w:t>Name and GT-Id</w:t>
+        <w:lastRenderedPageBreak/>
+        <w:t>Author</w:t>
+      </w:r>
+    </w:p>
+    <w:p>
+      <w:pPr>
+        <w:pStyle w:val="ListParagraph"/>
+        <w:ind w:left="1080"/>
+        <w:rPr>
+          <w:rFonts w:cstheme="minorHAnsi"/>
+          <w:bCs/>
+          <w:iCs/>
+          <w:color w:val="000000"/>
+          <w:sz w:val="20"/>
+          <w:szCs w:val="20"/>
+        </w:rPr>
+      </w:pPr>
+      <w:r>
+        <w:rPr>
+          <w:rFonts w:cstheme="minorHAnsi"/>
+          <w:bCs/>
+          <w:iCs/>
+          <w:color w:val="000000"/>
+          <w:sz w:val="20"/>
+          <w:szCs w:val="20"/>
+        </w:rPr>
+        <w:t xml:space="preserve">Name: </w:t>
+      </w:r>
+      <w:r>
+        <w:rPr>
+          <w:rFonts w:cstheme="minorHAnsi"/>
+          <w:bCs/>
+          <w:iCs/>
+          <w:color w:val="000000"/>
+          <w:sz w:val="20"/>
+          <w:szCs w:val="20"/>
+        </w:rPr>
+        <w:t>Yuchun Qin</w:t>
+      </w:r>
+    </w:p>
+    <w:p>
+      <w:pPr>
+        <w:pStyle w:val="ListParagraph"/>
+        <w:ind w:left="1080"/>
+        <w:rPr>
+          <w:rFonts w:cstheme="minorHAnsi"/>
+          <w:bCs/>
+          <w:iCs/>
+          <w:color w:val="000000"/>
+          <w:sz w:val="20"/>
+          <w:szCs w:val="20"/>
+        </w:rPr>
+      </w:pPr>
+      <w:r>
+        <w:rPr>
+          <w:rFonts w:cstheme="minorHAnsi"/>
+          <w:bCs/>
+          <w:iCs/>
+          <w:color w:val="000000"/>
+          <w:sz w:val="20"/>
+          <w:szCs w:val="20"/>
+        </w:rPr>
+        <w:t xml:space="preserve">GT-Id: </w:t>
+      </w:r>
+      <w:r>
+        <w:rPr>
+          <w:rFonts w:cstheme="minorHAnsi"/>
+          <w:bCs/>
+          <w:iCs/>
+          <w:color w:val="000000"/>
+          <w:sz w:val="20"/>
+          <w:szCs w:val="20"/>
+        </w:rPr>
+        <w:t>yqin47</w:t>
       </w:r>
     </w:p>
     <w:p>
@@ -1104,6 +1572,70 @@
           <w:szCs w:val="24"/>
         </w:rPr>
       </w:pPr>
+      <w:r>
+        <w:rPr>
+          <w:rFonts w:cstheme="minorHAnsi"/>
+          <w:bCs/>
+          <w:iCs/>
+          <w:noProof/>
+          <w:color w:val="000000"/>
+          <w:sz w:val="24"/>
+          <w:szCs w:val="24"/>
+        </w:rPr>
+        <w:drawing>
+          <wp:inline distT="0" distB="0" distL="0" distR="0">
+            <wp:extent cx="5271715" cy="4756604"/>
+            <wp:effectExtent l="19050" t="19050" r="24765" b="25400"/>
+            <wp:docPr id="4" name="Picture 4"/>
+            <wp:cNvGraphicFramePr>
+              <a:graphicFrameLocks xmlns:a="http://schemas.openxmlformats.org/drawingml/2006/main" noChangeAspect="1"/>
+            </wp:cNvGraphicFramePr>
+            <a:graphic xmlns:a="http://schemas.openxmlformats.org/drawingml/2006/main">
+              <a:graphicData uri="http://schemas.openxmlformats.org/drawingml/2006/picture">
+                <pic:pic xmlns:pic="http://schemas.openxmlformats.org/drawingml/2006/picture">
+                  <pic:nvPicPr>
+                    <pic:cNvPr id="0" name="Picture 4"/>
+                    <pic:cNvPicPr>
+                      <a:picLocks noChangeAspect="1" noChangeArrowheads="1"/>
+                    </pic:cNvPicPr>
+                  </pic:nvPicPr>
+                  <pic:blipFill>
+                    <a:blip r:embed="rId8">
+                      <a:extLst>
+                        <a:ext uri="{28A0092B-C50C-407E-A947-70E740481C1C}">
+                          <a14:useLocalDpi xmlns:a14="http://schemas.microsoft.com/office/drawing/2010/main" val="0"/>
+                        </a:ext>
+                      </a:extLst>
+                    </a:blip>
+                    <a:srcRect/>
+                    <a:stretch>
+                      <a:fillRect/>
+                    </a:stretch>
+                  </pic:blipFill>
+                  <pic:spPr bwMode="auto">
+                    <a:xfrm>
+                      <a:off x="0" y="0"/>
+                      <a:ext cx="5274094" cy="4758751"/>
+                    </a:xfrm>
+                    <a:prstGeom prst="rect">
+                      <a:avLst/>
+                    </a:prstGeom>
+                    <a:noFill/>
+                    <a:ln>
+                      <a:solidFill>
+                        <a:schemeClr val="accent1">
+                          <a:lumMod val="60000"/>
+                          <a:lumOff val="40000"/>
+                        </a:schemeClr>
+                      </a:solidFill>
+                    </a:ln>
+                  </pic:spPr>
+                </pic:pic>
+              </a:graphicData>
+            </a:graphic>
+          </wp:inline>
+        </w:drawing>
+      </w:r>
     </w:p>
     <w:p>
       <w:pPr>
@@ -1204,62 +1736,68 @@
         </w:rPr>
         <w:t>Cons</w:t>
       </w:r>
-      <w:bookmarkStart w:id="0" w:name="_GoBack"/>
-      <w:bookmarkEnd w:id="0"/>
-    </w:p>
-    <w:p>
-      <w:pPr>
-        <w:rPr>
-          <w:rFonts w:cstheme="minorHAnsi"/>
-          <w:bCs/>
-          <w:iCs/>
-          <w:color w:val="000000"/>
-          <w:sz w:val="24"/>
-          <w:szCs w:val="24"/>
-        </w:rPr>
-      </w:pPr>
-    </w:p>
-    <w:p>
-      <w:pPr>
-        <w:rPr>
-          <w:rFonts w:cstheme="minorHAnsi"/>
-          <w:bCs/>
-          <w:iCs/>
-          <w:color w:val="000000"/>
-          <w:sz w:val="24"/>
-          <w:szCs w:val="24"/>
-        </w:rPr>
-      </w:pPr>
-    </w:p>
-    <w:p>
-      <w:pPr>
-        <w:pStyle w:val="ListParagraph"/>
-        <w:numPr>
-          <w:ilvl w:val="0"/>
-          <w:numId w:val="2"/>
-        </w:numPr>
-        <w:rPr>
-          <w:rFonts w:cstheme="minorHAnsi"/>
-          <w:b/>
-          <w:bCs/>
-          <w:iCs/>
-          <w:color w:val="000000"/>
-          <w:sz w:val="28"/>
-          <w:szCs w:val="28"/>
-          <w:u w:val="single"/>
-        </w:rPr>
-      </w:pPr>
-      <w:r>
-        <w:rPr>
-          <w:rFonts w:cstheme="minorHAnsi"/>
-          <w:b/>
-          <w:bCs/>
-          <w:iCs/>
-          <w:color w:val="000000"/>
-          <w:sz w:val="28"/>
-          <w:szCs w:val="28"/>
-          <w:u w:val="single"/>
-        </w:rPr>
+    </w:p>
+    <w:p>
+      <w:pPr>
+        <w:rPr>
+          <w:rFonts w:cstheme="minorHAnsi"/>
+          <w:bCs/>
+          <w:iCs/>
+          <w:color w:val="000000"/>
+          <w:sz w:val="24"/>
+          <w:szCs w:val="24"/>
+        </w:rPr>
+      </w:pPr>
+    </w:p>
+    <w:p>
+      <w:pPr>
+        <w:rPr>
+          <w:rFonts w:cstheme="minorHAnsi"/>
+          <w:bCs/>
+          <w:iCs/>
+          <w:color w:val="000000"/>
+          <w:sz w:val="24"/>
+          <w:szCs w:val="24"/>
+        </w:rPr>
+      </w:pPr>
+    </w:p>
+    <w:p>
+      <w:pPr>
+        <w:rPr>
+          <w:rFonts w:cstheme="minorHAnsi"/>
+          <w:bCs/>
+          <w:iCs/>
+          <w:color w:val="000000"/>
+          <w:sz w:val="24"/>
+          <w:szCs w:val="24"/>
+        </w:rPr>
+      </w:pPr>
+    </w:p>
+    <w:p>
+      <w:pPr>
+        <w:rPr>
+          <w:rFonts w:cstheme="minorHAnsi"/>
+          <w:b/>
+          <w:bCs/>
+          <w:i/>
+          <w:iCs/>
+          <w:color w:val="0070C0"/>
+          <w:sz w:val="36"/>
+          <w:szCs w:val="36"/>
+        </w:rPr>
+      </w:pPr>
+      <w:r>
+        <w:rPr>
+          <w:rFonts w:cstheme="minorHAnsi"/>
+          <w:b/>
+          <w:bCs/>
+          <w:i/>
+          <w:iCs/>
+          <w:color w:val="0070C0"/>
+          <w:sz w:val="36"/>
+          <w:szCs w:val="36"/>
+        </w:rPr>
+        <w:lastRenderedPageBreak/>
         <w:t>Team Design</w:t>
       </w:r>
     </w:p>
@@ -1308,6 +1846,8 @@
         </w:rPr>
         <w:t>Class Diagram</w:t>
       </w:r>
+      <w:bookmarkStart w:id="0" w:name="_GoBack"/>
+      <w:bookmarkEnd w:id="0"/>
     </w:p>
     <w:p>
       <w:pPr>
@@ -1389,27 +1929,18 @@
           <w:bCs/>
           <w:iCs/>
           <w:color w:val="000000"/>
-          <w:sz w:val="24"/>
-          <w:szCs w:val="24"/>
-        </w:rPr>
-      </w:pPr>
-      <w:r>
-        <w:rPr>
-          <w:rFonts w:cstheme="minorHAnsi"/>
-          <w:color w:val="000000"/>
-          <w:sz w:val="24"/>
-          <w:szCs w:val="24"/>
-        </w:rPr>
-        <w:t>This section discusses the main commonalities and differences between this design and the individual ones, and justifies the main design decisions</w:t>
-      </w:r>
-      <w:r>
-        <w:rPr>
-          <w:rFonts w:cstheme="minorHAnsi"/>
-          <w:color w:val="000000"/>
-          <w:sz w:val="24"/>
-          <w:szCs w:val="24"/>
-        </w:rPr>
-        <w:t>.</w:t>
+          <w:sz w:val="20"/>
+          <w:szCs w:val="20"/>
+        </w:rPr>
+      </w:pPr>
+      <w:r>
+        <w:rPr>
+          <w:rFonts w:cstheme="minorHAnsi"/>
+          <w:color w:val="000000"/>
+          <w:sz w:val="20"/>
+          <w:szCs w:val="20"/>
+        </w:rPr>
+        <w:t>This section discusses the main commonalities and differences between this design and the individual ones, and justifies the main design decisions.</w:t>
       </w:r>
     </w:p>
     <w:p>
@@ -1468,29 +1999,28 @@
           <w:sz w:val="24"/>
           <w:szCs w:val="24"/>
         </w:rPr>
-        <w:t>Summary:</w:t>
-      </w:r>
-    </w:p>
-    <w:p>
-      <w:pPr>
-        <w:ind w:left="1080"/>
-        <w:rPr>
-          <w:rFonts w:cstheme="minorHAnsi"/>
-          <w:bCs/>
-          <w:iCs/>
-          <w:color w:val="000000"/>
-          <w:sz w:val="24"/>
-          <w:szCs w:val="24"/>
-        </w:rPr>
-      </w:pPr>
-      <w:r>
-        <w:rPr>
-          <w:rFonts w:cstheme="minorHAnsi"/>
-          <w:color w:val="000000"/>
-          <w:sz w:val="24"/>
-          <w:szCs w:val="24"/>
-        </w:rPr>
-        <w:lastRenderedPageBreak/>
+        <w:t>Summary</w:t>
+      </w:r>
+    </w:p>
+    <w:p>
+      <w:pPr>
+        <w:ind w:left="1080"/>
+        <w:rPr>
+          <w:rFonts w:cstheme="minorHAnsi"/>
+          <w:bCs/>
+          <w:iCs/>
+          <w:color w:val="000000"/>
+          <w:sz w:val="20"/>
+          <w:szCs w:val="20"/>
+        </w:rPr>
+      </w:pPr>
+      <w:r>
+        <w:rPr>
+          <w:rFonts w:cstheme="minorHAnsi"/>
+          <w:color w:val="000000"/>
+          <w:sz w:val="20"/>
+          <w:szCs w:val="20"/>
+        </w:rPr>
         <w:t>This section summarizes the lessons learnt in the process of discussing the designs, in terms of design, team work etc.</w:t>
       </w:r>
     </w:p>

</xml_diff>

<commit_message>
updated after review with team members
</commit_message>
<xml_diff>
--- a/Project2/TeamDesign/design-discussion.docx
+++ b/Project2/TeamDesign/design-discussion.docx
@@ -7,16 +7,18 @@
         <w:rPr>
           <w:rFonts w:cstheme="minorHAnsi"/>
           <w:b/>
-          <w:sz w:val="44"/>
-          <w:szCs w:val="44"/>
-        </w:rPr>
-      </w:pPr>
+          <w:sz w:val="48"/>
+          <w:szCs w:val="48"/>
+        </w:rPr>
+      </w:pPr>
+      <w:bookmarkStart w:id="0" w:name="_GoBack"/>
+      <w:bookmarkEnd w:id="0"/>
       <w:r>
         <w:rPr>
           <w:rFonts w:cstheme="minorHAnsi"/>
           <w:b/>
-          <w:sz w:val="44"/>
-          <w:szCs w:val="44"/>
+          <w:sz w:val="48"/>
+          <w:szCs w:val="48"/>
         </w:rPr>
         <w:t>Team 26 - Project 2</w:t>
       </w:r>
@@ -29,8 +31,8 @@
           <w:bCs/>
           <w:iCs/>
           <w:color w:val="000000"/>
-          <w:sz w:val="32"/>
-          <w:szCs w:val="32"/>
+          <w:sz w:val="40"/>
+          <w:szCs w:val="40"/>
         </w:rPr>
       </w:pPr>
       <w:r>
@@ -40,8 +42,8 @@
           <w:bCs/>
           <w:iCs/>
           <w:color w:val="000000"/>
-          <w:sz w:val="32"/>
-          <w:szCs w:val="32"/>
+          <w:sz w:val="40"/>
+          <w:szCs w:val="40"/>
         </w:rPr>
         <w:t>Design Discussions</w:t>
       </w:r>
@@ -67,8 +69,8 @@
           <w:i/>
           <w:iCs/>
           <w:color w:val="0070C0"/>
-          <w:sz w:val="32"/>
-          <w:szCs w:val="28"/>
+          <w:sz w:val="36"/>
+          <w:szCs w:val="36"/>
         </w:rPr>
       </w:pPr>
       <w:r>
@@ -79,8 +81,8 @@
           <w:i/>
           <w:iCs/>
           <w:color w:val="0070C0"/>
-          <w:sz w:val="32"/>
-          <w:szCs w:val="28"/>
+          <w:sz w:val="36"/>
+          <w:szCs w:val="36"/>
         </w:rPr>
         <w:t>Individual Designs</w:t>
       </w:r>
@@ -380,6 +382,7 @@
           <w:numId w:val="2"/>
         </w:numPr>
         <w:ind w:left="1080"/>
+        <w:jc w:val="both"/>
         <w:rPr>
           <w:rFonts w:cstheme="minorHAnsi"/>
           <w:bCs/>
@@ -404,21 +407,143 @@
     <w:p>
       <w:pPr>
         <w:pStyle w:val="ListParagraph"/>
-        <w:ind w:left="1080"/>
-        <w:rPr>
-          <w:rFonts w:cstheme="minorHAnsi"/>
-          <w:bCs/>
-          <w:iCs/>
-          <w:color w:val="000000"/>
-          <w:sz w:val="24"/>
-          <w:szCs w:val="24"/>
-        </w:rPr>
-      </w:pPr>
-    </w:p>
-    <w:p>
-      <w:pPr>
-        <w:pStyle w:val="ListParagraph"/>
-        <w:ind w:left="1080"/>
+        <w:numPr>
+          <w:ilvl w:val="0"/>
+          <w:numId w:val="6"/>
+        </w:numPr>
+        <w:jc w:val="both"/>
+        <w:rPr>
+          <w:rFonts w:cstheme="minorHAnsi"/>
+          <w:bCs/>
+          <w:iCs/>
+          <w:color w:val="000000"/>
+          <w:sz w:val="20"/>
+          <w:szCs w:val="20"/>
+        </w:rPr>
+      </w:pPr>
+      <w:r>
+        <w:rPr>
+          <w:rFonts w:cstheme="minorHAnsi"/>
+          <w:bCs/>
+          <w:iCs/>
+          <w:color w:val="000000"/>
+          <w:sz w:val="20"/>
+          <w:szCs w:val="20"/>
+        </w:rPr>
+        <w:t>Hides complexities regarding ‘E</w:t>
+      </w:r>
+      <w:r>
+        <w:rPr>
+          <w:rFonts w:cstheme="minorHAnsi"/>
+          <w:bCs/>
+          <w:iCs/>
+          <w:color w:val="000000"/>
+          <w:sz w:val="20"/>
+          <w:szCs w:val="20"/>
+        </w:rPr>
+        <w:t>-M</w:t>
+      </w:r>
+      <w:r>
+        <w:rPr>
+          <w:rFonts w:cstheme="minorHAnsi"/>
+          <w:bCs/>
+          <w:iCs/>
+          <w:color w:val="000000"/>
+          <w:sz w:val="20"/>
+          <w:szCs w:val="20"/>
+        </w:rPr>
+        <w:t>ail Service’, ‘Credit Card Scanner’ and ‘Payment</w:t>
+      </w:r>
+      <w:r>
+        <w:rPr>
+          <w:rFonts w:cstheme="minorHAnsi"/>
+          <w:bCs/>
+          <w:iCs/>
+          <w:color w:val="000000"/>
+          <w:sz w:val="20"/>
+          <w:szCs w:val="20"/>
+        </w:rPr>
+        <w:t>-</w:t>
+      </w:r>
+      <w:r>
+        <w:rPr>
+          <w:rFonts w:cstheme="minorHAnsi"/>
+          <w:bCs/>
+          <w:iCs/>
+          <w:color w:val="000000"/>
+          <w:sz w:val="20"/>
+          <w:szCs w:val="20"/>
+        </w:rPr>
+        <w:t>Processing Provider’ correctly as per requirements</w:t>
+      </w:r>
+      <w:r>
+        <w:rPr>
+          <w:rFonts w:cstheme="minorHAnsi"/>
+          <w:bCs/>
+          <w:iCs/>
+          <w:color w:val="000000"/>
+          <w:sz w:val="20"/>
+          <w:szCs w:val="20"/>
+        </w:rPr>
+        <w:t>. Sim</w:t>
+      </w:r>
+      <w:r>
+        <w:rPr>
+          <w:rFonts w:cstheme="minorHAnsi"/>
+          <w:bCs/>
+          <w:iCs/>
+          <w:color w:val="000000"/>
+          <w:sz w:val="20"/>
+          <w:szCs w:val="20"/>
+        </w:rPr>
+        <w:t>ple design</w:t>
+      </w:r>
+    </w:p>
+    <w:p>
+      <w:pPr>
+        <w:pStyle w:val="ListParagraph"/>
+        <w:numPr>
+          <w:ilvl w:val="0"/>
+          <w:numId w:val="6"/>
+        </w:numPr>
+        <w:jc w:val="both"/>
+        <w:rPr>
+          <w:rFonts w:cstheme="minorHAnsi"/>
+          <w:bCs/>
+          <w:iCs/>
+          <w:color w:val="000000"/>
+          <w:sz w:val="20"/>
+          <w:szCs w:val="20"/>
+        </w:rPr>
+      </w:pPr>
+      <w:r>
+        <w:rPr>
+          <w:rFonts w:cstheme="minorHAnsi"/>
+          <w:bCs/>
+          <w:iCs/>
+          <w:color w:val="000000"/>
+          <w:sz w:val="20"/>
+          <w:szCs w:val="20"/>
+        </w:rPr>
+        <w:t>Captures entities (nouns), attributes (adjectives) and relations (verbs)</w:t>
+      </w:r>
+      <w:r>
+        <w:rPr>
+          <w:rFonts w:cstheme="minorHAnsi"/>
+          <w:bCs/>
+          <w:iCs/>
+          <w:color w:val="000000"/>
+          <w:sz w:val="20"/>
+          <w:szCs w:val="20"/>
+        </w:rPr>
+        <w:t xml:space="preserve"> correctly</w:t>
+      </w:r>
+    </w:p>
+    <w:p>
+      <w:pPr>
+        <w:pStyle w:val="ListParagraph"/>
+        <w:ind w:left="1080"/>
+        <w:jc w:val="both"/>
         <w:rPr>
           <w:rFonts w:cstheme="minorHAnsi"/>
           <w:bCs/>
@@ -437,6 +562,7 @@
           <w:numId w:val="2"/>
         </w:numPr>
         <w:ind w:left="1080"/>
+        <w:jc w:val="both"/>
         <w:rPr>
           <w:rFonts w:cstheme="minorHAnsi"/>
           <w:bCs/>
@@ -461,6 +587,98 @@
     <w:p>
       <w:pPr>
         <w:pStyle w:val="ListParagraph"/>
+        <w:numPr>
+          <w:ilvl w:val="0"/>
+          <w:numId w:val="5"/>
+        </w:numPr>
+        <w:jc w:val="both"/>
+        <w:rPr>
+          <w:rFonts w:cstheme="minorHAnsi"/>
+          <w:bCs/>
+          <w:iCs/>
+          <w:color w:val="000000"/>
+          <w:sz w:val="20"/>
+          <w:szCs w:val="20"/>
+        </w:rPr>
+      </w:pPr>
+      <w:r>
+        <w:rPr>
+          <w:rFonts w:cstheme="minorHAnsi"/>
+          <w:color w:val="000000"/>
+          <w:sz w:val="20"/>
+        </w:rPr>
+        <w:t>CreditCard should be aggregated within Transaction</w:t>
+      </w:r>
+      <w:r>
+        <w:rPr>
+          <w:rFonts w:cstheme="minorHAnsi"/>
+          <w:color w:val="000000"/>
+          <w:sz w:val="20"/>
+        </w:rPr>
+        <w:t xml:space="preserve"> (show aggregation line)</w:t>
+      </w:r>
+    </w:p>
+    <w:p>
+      <w:pPr>
+        <w:pStyle w:val="ListParagraph"/>
+        <w:numPr>
+          <w:ilvl w:val="0"/>
+          <w:numId w:val="5"/>
+        </w:numPr>
+        <w:jc w:val="both"/>
+        <w:rPr>
+          <w:rFonts w:cstheme="minorHAnsi"/>
+          <w:bCs/>
+          <w:iCs/>
+          <w:color w:val="000000"/>
+          <w:sz w:val="20"/>
+          <w:szCs w:val="20"/>
+        </w:rPr>
+      </w:pPr>
+      <w:r>
+        <w:rPr>
+          <w:rFonts w:cstheme="minorHAnsi"/>
+          <w:bCs/>
+          <w:iCs/>
+          <w:color w:val="000000"/>
+          <w:sz w:val="20"/>
+          <w:szCs w:val="20"/>
+        </w:rPr>
+        <w:t>Can create separate classes for Discounts/Rewards to support future expansions and to reduce complexity</w:t>
+      </w:r>
+    </w:p>
+    <w:p>
+      <w:pPr>
+        <w:pStyle w:val="ListParagraph"/>
+        <w:numPr>
+          <w:ilvl w:val="0"/>
+          <w:numId w:val="5"/>
+        </w:numPr>
+        <w:jc w:val="both"/>
+        <w:rPr>
+          <w:rFonts w:cstheme="minorHAnsi"/>
+          <w:bCs/>
+          <w:iCs/>
+          <w:color w:val="000000"/>
+          <w:sz w:val="20"/>
+          <w:szCs w:val="20"/>
+        </w:rPr>
+      </w:pPr>
+      <w:r>
+        <w:rPr>
+          <w:rFonts w:cstheme="minorHAnsi"/>
+          <w:bCs/>
+          <w:iCs/>
+          <w:color w:val="000000"/>
+          <w:sz w:val="20"/>
+          <w:szCs w:val="20"/>
+        </w:rPr>
+        <w:t>Attribute holderName in CreditCard. Data type is having a typo. Should be ‘string’</w:t>
+      </w:r>
+    </w:p>
+    <w:p>
+      <w:pPr>
+        <w:pStyle w:val="ListParagraph"/>
         <w:ind w:left="1080"/>
         <w:rPr>
           <w:rFonts w:cstheme="minorHAnsi"/>
@@ -468,8 +686,8 @@
           <w:bCs/>
           <w:iCs/>
           <w:color w:val="000000"/>
-          <w:sz w:val="24"/>
-          <w:szCs w:val="24"/>
+          <w:sz w:val="20"/>
+          <w:szCs w:val="20"/>
         </w:rPr>
       </w:pPr>
     </w:p>
@@ -612,55 +830,32 @@
           <w:sz w:val="20"/>
           <w:szCs w:val="20"/>
         </w:rPr>
-        <w:lastRenderedPageBreak/>
-        <w:t xml:space="preserve">Name: </w:t>
-      </w:r>
-      <w:r>
-        <w:rPr>
-          <w:rFonts w:cstheme="minorHAnsi"/>
-          <w:bCs/>
-          <w:iCs/>
-          <w:color w:val="000000"/>
-          <w:sz w:val="20"/>
-          <w:szCs w:val="20"/>
-        </w:rPr>
-        <w:t>Ganesh Shivashankaraiah</w:t>
-      </w:r>
-    </w:p>
-    <w:p>
-      <w:pPr>
-        <w:pStyle w:val="ListParagraph"/>
-        <w:ind w:left="1080"/>
-        <w:rPr>
-          <w:rFonts w:cstheme="minorHAnsi"/>
-          <w:bCs/>
-          <w:iCs/>
-          <w:color w:val="000000"/>
-          <w:sz w:val="20"/>
-          <w:szCs w:val="20"/>
-        </w:rPr>
-      </w:pPr>
-      <w:r>
-        <w:rPr>
-          <w:rFonts w:cstheme="minorHAnsi"/>
-          <w:bCs/>
-          <w:iCs/>
-          <w:color w:val="000000"/>
-          <w:sz w:val="20"/>
-          <w:szCs w:val="20"/>
-        </w:rPr>
-        <w:t xml:space="preserve">GT-Id: </w:t>
-      </w:r>
-      <w:r>
-        <w:rPr>
-          <w:rFonts w:cstheme="minorHAnsi"/>
-          <w:bCs/>
-          <w:iCs/>
-          <w:color w:val="000000"/>
-          <w:sz w:val="20"/>
-          <w:szCs w:val="20"/>
-        </w:rPr>
-        <w:t>ganesh30</w:t>
+        <w:t>Name: Ganesh Shivashankaraiah</w:t>
+      </w:r>
+    </w:p>
+    <w:p>
+      <w:pPr>
+        <w:pStyle w:val="ListParagraph"/>
+        <w:ind w:left="1080"/>
+        <w:rPr>
+          <w:rFonts w:cstheme="minorHAnsi"/>
+          <w:bCs/>
+          <w:iCs/>
+          <w:color w:val="000000"/>
+          <w:sz w:val="20"/>
+          <w:szCs w:val="20"/>
+        </w:rPr>
+      </w:pPr>
+      <w:r>
+        <w:rPr>
+          <w:rFonts w:cstheme="minorHAnsi"/>
+          <w:bCs/>
+          <w:iCs/>
+          <w:color w:val="000000"/>
+          <w:sz w:val="20"/>
+          <w:szCs w:val="20"/>
+        </w:rPr>
+        <w:t>GT-Id: ganesh30</w:t>
       </w:r>
     </w:p>
     <w:p>
@@ -830,16 +1025,81 @@
     <w:p>
       <w:pPr>
         <w:pStyle w:val="ListParagraph"/>
-        <w:ind w:left="1080"/>
-        <w:rPr>
-          <w:rFonts w:cstheme="minorHAnsi"/>
-          <w:bCs/>
-          <w:iCs/>
-          <w:color w:val="000000"/>
-          <w:sz w:val="24"/>
-          <w:szCs w:val="24"/>
-        </w:rPr>
-      </w:pPr>
+        <w:numPr>
+          <w:ilvl w:val="0"/>
+          <w:numId w:val="5"/>
+        </w:numPr>
+        <w:rPr>
+          <w:rFonts w:cstheme="minorHAnsi"/>
+          <w:bCs/>
+          <w:iCs/>
+          <w:color w:val="000000"/>
+          <w:sz w:val="20"/>
+          <w:szCs w:val="20"/>
+        </w:rPr>
+      </w:pPr>
+      <w:r>
+        <w:rPr>
+          <w:rFonts w:cstheme="minorHAnsi"/>
+          <w:color w:val="000000"/>
+          <w:sz w:val="20"/>
+          <w:szCs w:val="20"/>
+        </w:rPr>
+        <w:t xml:space="preserve">Having </w:t>
+      </w:r>
+      <w:r>
+        <w:rPr>
+          <w:rFonts w:cstheme="minorHAnsi"/>
+          <w:color w:val="000000"/>
+          <w:sz w:val="20"/>
+          <w:szCs w:val="20"/>
+        </w:rPr>
+        <w:t xml:space="preserve">CustomerManager and PaymentsManager </w:t>
+      </w:r>
+      <w:r>
+        <w:rPr>
+          <w:rFonts w:cstheme="minorHAnsi"/>
+          <w:color w:val="000000"/>
+          <w:sz w:val="20"/>
+          <w:szCs w:val="20"/>
+        </w:rPr>
+        <w:t>results in</w:t>
+      </w:r>
+      <w:r>
+        <w:rPr>
+          <w:rFonts w:cstheme="minorHAnsi"/>
+          <w:color w:val="000000"/>
+          <w:sz w:val="20"/>
+          <w:szCs w:val="20"/>
+        </w:rPr>
+        <w:t xml:space="preserve"> separation of concern</w:t>
+      </w:r>
+    </w:p>
+    <w:p>
+      <w:pPr>
+        <w:pStyle w:val="ListParagraph"/>
+        <w:numPr>
+          <w:ilvl w:val="0"/>
+          <w:numId w:val="5"/>
+        </w:numPr>
+        <w:rPr>
+          <w:rFonts w:cstheme="minorHAnsi"/>
+          <w:bCs/>
+          <w:iCs/>
+          <w:color w:val="000000"/>
+          <w:sz w:val="20"/>
+          <w:szCs w:val="20"/>
+        </w:rPr>
+      </w:pPr>
+      <w:r>
+        <w:rPr>
+          <w:rFonts w:cstheme="minorHAnsi"/>
+          <w:color w:val="000000"/>
+          <w:sz w:val="20"/>
+          <w:szCs w:val="20"/>
+        </w:rPr>
+        <w:t>Having a separate EmailServer utility class</w:t>
+      </w:r>
     </w:p>
     <w:p>
       <w:pPr>
@@ -881,20 +1141,237 @@
           <w:sz w:val="24"/>
           <w:szCs w:val="24"/>
         </w:rPr>
+        <w:lastRenderedPageBreak/>
         <w:t>Cons</w:t>
       </w:r>
     </w:p>
     <w:p>
       <w:pPr>
-        <w:rPr>
-          <w:rFonts w:cstheme="minorHAnsi"/>
-          <w:bCs/>
-          <w:iCs/>
-          <w:color w:val="000000"/>
-          <w:sz w:val="24"/>
-          <w:szCs w:val="24"/>
-        </w:rPr>
-      </w:pPr>
+        <w:pStyle w:val="ListParagraph"/>
+        <w:numPr>
+          <w:ilvl w:val="0"/>
+          <w:numId w:val="4"/>
+        </w:numPr>
+        <w:jc w:val="both"/>
+        <w:rPr>
+          <w:rFonts w:cstheme="minorHAnsi"/>
+          <w:bCs/>
+          <w:iCs/>
+          <w:color w:val="000000"/>
+          <w:sz w:val="20"/>
+          <w:szCs w:val="20"/>
+        </w:rPr>
+      </w:pPr>
+      <w:r>
+        <w:rPr>
+          <w:rFonts w:cstheme="minorHAnsi"/>
+          <w:bCs/>
+          <w:iCs/>
+          <w:color w:val="000000"/>
+          <w:sz w:val="20"/>
+          <w:szCs w:val="20"/>
+        </w:rPr>
+        <w:t>Discount can be split to have a base class with 2 child cl</w:t>
+      </w:r>
+      <w:r>
+        <w:rPr>
+          <w:rFonts w:cstheme="minorHAnsi"/>
+          <w:bCs/>
+          <w:iCs/>
+          <w:color w:val="000000"/>
+          <w:sz w:val="20"/>
+          <w:szCs w:val="20"/>
+        </w:rPr>
+        <w:t>asses for each type of discount</w:t>
+      </w:r>
+    </w:p>
+    <w:p>
+      <w:pPr>
+        <w:pStyle w:val="ListParagraph"/>
+        <w:numPr>
+          <w:ilvl w:val="0"/>
+          <w:numId w:val="4"/>
+        </w:numPr>
+        <w:jc w:val="both"/>
+        <w:rPr>
+          <w:rFonts w:cstheme="minorHAnsi"/>
+          <w:bCs/>
+          <w:iCs/>
+          <w:color w:val="000000"/>
+          <w:sz w:val="20"/>
+          <w:szCs w:val="20"/>
+        </w:rPr>
+      </w:pPr>
+      <w:r>
+        <w:rPr>
+          <w:rFonts w:cstheme="minorHAnsi"/>
+          <w:bCs/>
+          <w:iCs/>
+          <w:color w:val="000000"/>
+          <w:sz w:val="20"/>
+          <w:szCs w:val="20"/>
+        </w:rPr>
+        <w:t xml:space="preserve">(Transaction – Amount) and (Discount – discountAmount) attributes </w:t>
+      </w:r>
+      <w:r>
+        <w:rPr>
+          <w:rFonts w:cstheme="minorHAnsi"/>
+          <w:bCs/>
+          <w:iCs/>
+          <w:color w:val="000000"/>
+          <w:sz w:val="20"/>
+          <w:szCs w:val="20"/>
+        </w:rPr>
+        <w:t>can</w:t>
+      </w:r>
+      <w:r>
+        <w:rPr>
+          <w:rFonts w:cstheme="minorHAnsi"/>
+          <w:bCs/>
+          <w:iCs/>
+          <w:color w:val="000000"/>
+          <w:sz w:val="20"/>
+          <w:szCs w:val="20"/>
+        </w:rPr>
+        <w:t xml:space="preserve"> be double</w:t>
+      </w:r>
+      <w:r>
+        <w:rPr>
+          <w:rFonts w:cstheme="minorHAnsi"/>
+          <w:bCs/>
+          <w:iCs/>
+          <w:color w:val="000000"/>
+          <w:sz w:val="20"/>
+          <w:szCs w:val="20"/>
+        </w:rPr>
+        <w:t>/Number</w:t>
+      </w:r>
+    </w:p>
+    <w:p>
+      <w:pPr>
+        <w:pStyle w:val="ListParagraph"/>
+        <w:numPr>
+          <w:ilvl w:val="0"/>
+          <w:numId w:val="4"/>
+        </w:numPr>
+        <w:jc w:val="both"/>
+        <w:rPr>
+          <w:rFonts w:cstheme="minorHAnsi"/>
+          <w:bCs/>
+          <w:iCs/>
+          <w:color w:val="000000"/>
+          <w:sz w:val="20"/>
+          <w:szCs w:val="20"/>
+        </w:rPr>
+      </w:pPr>
+      <w:r>
+        <w:rPr>
+          <w:rFonts w:cstheme="minorHAnsi"/>
+          <w:color w:val="000000"/>
+          <w:sz w:val="20"/>
+        </w:rPr>
+        <w:t xml:space="preserve">CreditCardScanner and PaymentProcessingService should be </w:t>
+      </w:r>
+      <w:r>
+        <w:rPr>
+          <w:rFonts w:cstheme="minorHAnsi"/>
+          <w:color w:val="000000"/>
+          <w:sz w:val="20"/>
+        </w:rPr>
+        <w:t>c</w:t>
+      </w:r>
+      <w:r>
+        <w:rPr>
+          <w:rFonts w:cstheme="minorHAnsi"/>
+          <w:color w:val="000000"/>
+          <w:sz w:val="20"/>
+        </w:rPr>
+        <w:t>omponent</w:t>
+      </w:r>
+      <w:r>
+        <w:rPr>
+          <w:rFonts w:cstheme="minorHAnsi"/>
+          <w:color w:val="000000"/>
+          <w:sz w:val="20"/>
+        </w:rPr>
+        <w:t>s</w:t>
+      </w:r>
+    </w:p>
+    <w:p>
+      <w:pPr>
+        <w:pStyle w:val="ListParagraph"/>
+        <w:numPr>
+          <w:ilvl w:val="0"/>
+          <w:numId w:val="4"/>
+        </w:numPr>
+        <w:jc w:val="both"/>
+        <w:rPr>
+          <w:rFonts w:cstheme="minorHAnsi"/>
+          <w:bCs/>
+          <w:iCs/>
+          <w:color w:val="000000"/>
+          <w:sz w:val="20"/>
+          <w:szCs w:val="20"/>
+        </w:rPr>
+      </w:pPr>
+      <w:r>
+        <w:rPr>
+          <w:rFonts w:cstheme="minorHAnsi"/>
+          <w:color w:val="000000"/>
+          <w:sz w:val="20"/>
+        </w:rPr>
+        <w:t>Remove ‘Email’ class as it e</w:t>
+      </w:r>
+      <w:r>
+        <w:rPr>
+          <w:rFonts w:cstheme="minorHAnsi"/>
+          <w:color w:val="000000"/>
+          <w:sz w:val="20"/>
+        </w:rPr>
+        <w:t>ncapsulates email functionality</w:t>
+      </w:r>
+    </w:p>
+    <w:p>
+      <w:pPr>
+        <w:pStyle w:val="ListParagraph"/>
+        <w:numPr>
+          <w:ilvl w:val="0"/>
+          <w:numId w:val="4"/>
+        </w:numPr>
+        <w:jc w:val="both"/>
+        <w:rPr>
+          <w:rFonts w:cstheme="minorHAnsi"/>
+          <w:bCs/>
+          <w:iCs/>
+          <w:color w:val="000000"/>
+          <w:sz w:val="20"/>
+          <w:szCs w:val="20"/>
+        </w:rPr>
+      </w:pPr>
+      <w:r>
+        <w:rPr>
+          <w:rFonts w:cstheme="minorHAnsi"/>
+          <w:color w:val="000000"/>
+          <w:sz w:val="20"/>
+        </w:rPr>
+        <w:t>(Customer - Discount) multiplicity should be 0</w:t>
+      </w:r>
+      <w:r>
+        <w:rPr>
+          <w:rFonts w:cstheme="minorHAnsi"/>
+          <w:color w:val="000000"/>
+          <w:sz w:val="20"/>
+        </w:rPr>
+        <w:t>...2</w:t>
+      </w:r>
+      <w:r>
+        <w:rPr>
+          <w:rFonts w:cstheme="minorHAnsi"/>
+          <w:color w:val="000000"/>
+          <w:sz w:val="20"/>
+        </w:rPr>
+        <w:t xml:space="preserve"> (only 2 types of discounts - money, 5%)</w:t>
+      </w:r>
     </w:p>
     <w:p>
       <w:pPr>
@@ -1032,54 +1509,32 @@
           <w:sz w:val="20"/>
           <w:szCs w:val="20"/>
         </w:rPr>
-        <w:t xml:space="preserve">Name: </w:t>
-      </w:r>
-      <w:r>
-        <w:rPr>
-          <w:rFonts w:cstheme="minorHAnsi"/>
-          <w:bCs/>
-          <w:iCs/>
-          <w:color w:val="000000"/>
-          <w:sz w:val="20"/>
-          <w:szCs w:val="20"/>
-        </w:rPr>
-        <w:t>Yue Li</w:t>
-      </w:r>
-    </w:p>
-    <w:p>
-      <w:pPr>
-        <w:pStyle w:val="ListParagraph"/>
-        <w:ind w:left="1080"/>
-        <w:rPr>
-          <w:rFonts w:cstheme="minorHAnsi"/>
-          <w:bCs/>
-          <w:iCs/>
-          <w:color w:val="000000"/>
-          <w:sz w:val="20"/>
-          <w:szCs w:val="20"/>
-        </w:rPr>
-      </w:pPr>
-      <w:r>
-        <w:rPr>
-          <w:rFonts w:cstheme="minorHAnsi"/>
-          <w:bCs/>
-          <w:iCs/>
-          <w:color w:val="000000"/>
-          <w:sz w:val="20"/>
-          <w:szCs w:val="20"/>
-        </w:rPr>
-        <w:t xml:space="preserve">GT-Id: </w:t>
-      </w:r>
-      <w:r>
-        <w:rPr>
-          <w:rFonts w:cstheme="minorHAnsi"/>
-          <w:bCs/>
-          <w:iCs/>
-          <w:color w:val="000000"/>
-          <w:sz w:val="20"/>
-          <w:szCs w:val="20"/>
-        </w:rPr>
-        <w:t>yli801</w:t>
+        <w:t>Name: Yue Li</w:t>
+      </w:r>
+    </w:p>
+    <w:p>
+      <w:pPr>
+        <w:pStyle w:val="ListParagraph"/>
+        <w:ind w:left="1080"/>
+        <w:rPr>
+          <w:rFonts w:cstheme="minorHAnsi"/>
+          <w:bCs/>
+          <w:iCs/>
+          <w:color w:val="000000"/>
+          <w:sz w:val="20"/>
+          <w:szCs w:val="20"/>
+        </w:rPr>
+      </w:pPr>
+      <w:r>
+        <w:rPr>
+          <w:rFonts w:cstheme="minorHAnsi"/>
+          <w:bCs/>
+          <w:iCs/>
+          <w:color w:val="000000"/>
+          <w:sz w:val="20"/>
+          <w:szCs w:val="20"/>
+        </w:rPr>
+        <w:t>GT-Id: yli801</w:t>
       </w:r>
     </w:p>
     <w:p>
@@ -1150,8 +1605,8 @@
         </w:rPr>
         <w:drawing>
           <wp:inline distT="0" distB="0" distL="0" distR="0">
-            <wp:extent cx="3816626" cy="4741202"/>
-            <wp:effectExtent l="19050" t="19050" r="12700" b="21590"/>
+            <wp:extent cx="3427393" cy="4257675"/>
+            <wp:effectExtent l="19050" t="19050" r="20955" b="9525"/>
             <wp:docPr id="3" name="Picture 3"/>
             <wp:cNvGraphicFramePr>
               <a:graphicFrameLocks xmlns:a="http://schemas.openxmlformats.org/drawingml/2006/main" noChangeAspect="1"/>
@@ -1181,7 +1636,7 @@
                   <pic:spPr bwMode="auto">
                     <a:xfrm>
                       <a:off x="0" y="0"/>
-                      <a:ext cx="3823850" cy="4750175"/>
+                      <a:ext cx="3446878" cy="4281880"/>
                     </a:xfrm>
                     <a:prstGeom prst="rect">
                       <a:avLst/>
@@ -1225,6 +1680,7 @@
           <w:numId w:val="2"/>
         </w:numPr>
         <w:ind w:left="1080"/>
+        <w:jc w:val="both"/>
         <w:rPr>
           <w:rFonts w:cstheme="minorHAnsi"/>
           <w:bCs/>
@@ -1249,21 +1705,120 @@
     <w:p>
       <w:pPr>
         <w:pStyle w:val="ListParagraph"/>
-        <w:ind w:left="1080"/>
-        <w:rPr>
-          <w:rFonts w:cstheme="minorHAnsi"/>
-          <w:bCs/>
-          <w:iCs/>
-          <w:color w:val="000000"/>
-          <w:sz w:val="24"/>
-          <w:szCs w:val="24"/>
-        </w:rPr>
-      </w:pPr>
-    </w:p>
-    <w:p>
-      <w:pPr>
-        <w:pStyle w:val="ListParagraph"/>
-        <w:ind w:left="1080"/>
+        <w:numPr>
+          <w:ilvl w:val="0"/>
+          <w:numId w:val="3"/>
+        </w:numPr>
+        <w:jc w:val="both"/>
+        <w:rPr>
+          <w:rFonts w:cstheme="minorHAnsi"/>
+          <w:bCs/>
+          <w:iCs/>
+          <w:color w:val="000000"/>
+          <w:sz w:val="20"/>
+          <w:szCs w:val="20"/>
+        </w:rPr>
+      </w:pPr>
+      <w:r>
+        <w:rPr>
+          <w:rFonts w:cstheme="minorHAnsi"/>
+          <w:bCs/>
+          <w:iCs/>
+          <w:color w:val="000000"/>
+          <w:sz w:val="20"/>
+          <w:szCs w:val="20"/>
+        </w:rPr>
+        <w:t>Having</w:t>
+      </w:r>
+      <w:r>
+        <w:rPr>
+          <w:rFonts w:cstheme="minorHAnsi"/>
+          <w:bCs/>
+          <w:iCs/>
+          <w:color w:val="000000"/>
+          <w:sz w:val="20"/>
+          <w:szCs w:val="20"/>
+        </w:rPr>
+        <w:t xml:space="preserve"> a separate utility class for Money. Can handle all complexities within this class</w:t>
+      </w:r>
+    </w:p>
+    <w:p>
+      <w:pPr>
+        <w:pStyle w:val="ListParagraph"/>
+        <w:numPr>
+          <w:ilvl w:val="0"/>
+          <w:numId w:val="3"/>
+        </w:numPr>
+        <w:jc w:val="both"/>
+        <w:rPr>
+          <w:rFonts w:cstheme="minorHAnsi"/>
+          <w:bCs/>
+          <w:iCs/>
+          <w:color w:val="000000"/>
+          <w:sz w:val="20"/>
+          <w:szCs w:val="20"/>
+        </w:rPr>
+      </w:pPr>
+      <w:r>
+        <w:rPr>
+          <w:rFonts w:cstheme="minorHAnsi"/>
+          <w:bCs/>
+          <w:iCs/>
+          <w:color w:val="000000"/>
+          <w:sz w:val="20"/>
+          <w:szCs w:val="20"/>
+        </w:rPr>
+        <w:t>Having a base class for ‘Reward’.</w:t>
+      </w:r>
+      <w:r>
+        <w:rPr>
+          <w:rFonts w:cstheme="minorHAnsi"/>
+          <w:bCs/>
+          <w:iCs/>
+          <w:color w:val="000000"/>
+          <w:sz w:val="20"/>
+          <w:szCs w:val="20"/>
+        </w:rPr>
+        <w:t xml:space="preserve"> This helps in future expansion to add more type of rewards</w:t>
+      </w:r>
+    </w:p>
+    <w:p>
+      <w:pPr>
+        <w:pStyle w:val="ListParagraph"/>
+        <w:numPr>
+          <w:ilvl w:val="0"/>
+          <w:numId w:val="3"/>
+        </w:numPr>
+        <w:jc w:val="both"/>
+        <w:rPr>
+          <w:rFonts w:cstheme="minorHAnsi"/>
+          <w:bCs/>
+          <w:iCs/>
+          <w:color w:val="000000"/>
+          <w:sz w:val="20"/>
+          <w:szCs w:val="20"/>
+        </w:rPr>
+      </w:pPr>
+      <w:r>
+        <w:rPr>
+          <w:rFonts w:cstheme="minorHAnsi"/>
+          <w:sz w:val="20"/>
+        </w:rPr>
+        <w:t xml:space="preserve">Having </w:t>
+      </w:r>
+      <w:r>
+        <w:rPr>
+          <w:rFonts w:cstheme="minorHAnsi"/>
+          <w:sz w:val="20"/>
+        </w:rPr>
+        <w:t>Rewards within the transaction</w:t>
+      </w:r>
+    </w:p>
+    <w:p>
+      <w:pPr>
+        <w:pStyle w:val="ListParagraph"/>
+        <w:ind w:left="1080"/>
+        <w:jc w:val="both"/>
         <w:rPr>
           <w:rFonts w:cstheme="minorHAnsi"/>
           <w:bCs/>
@@ -1282,6 +1837,7 @@
           <w:numId w:val="2"/>
         </w:numPr>
         <w:ind w:left="1080"/>
+        <w:jc w:val="both"/>
         <w:rPr>
           <w:rFonts w:cstheme="minorHAnsi"/>
           <w:bCs/>
@@ -1305,25 +1861,200 @@
     </w:p>
     <w:p>
       <w:pPr>
-        <w:rPr>
-          <w:rFonts w:cstheme="minorHAnsi"/>
-          <w:bCs/>
-          <w:iCs/>
-          <w:color w:val="000000"/>
-          <w:sz w:val="24"/>
-          <w:szCs w:val="24"/>
-        </w:rPr>
-      </w:pPr>
-    </w:p>
-    <w:p>
-      <w:pPr>
-        <w:rPr>
-          <w:rFonts w:cstheme="minorHAnsi"/>
-          <w:bCs/>
-          <w:iCs/>
-          <w:color w:val="000000"/>
-          <w:sz w:val="24"/>
-          <w:szCs w:val="24"/>
+        <w:pStyle w:val="ListParagraph"/>
+        <w:numPr>
+          <w:ilvl w:val="0"/>
+          <w:numId w:val="3"/>
+        </w:numPr>
+        <w:jc w:val="both"/>
+        <w:rPr>
+          <w:rFonts w:cstheme="minorHAnsi"/>
+          <w:bCs/>
+          <w:iCs/>
+          <w:color w:val="000000"/>
+          <w:sz w:val="20"/>
+          <w:szCs w:val="20"/>
+        </w:rPr>
+      </w:pPr>
+      <w:r>
+        <w:rPr>
+          <w:rFonts w:cstheme="minorHAnsi"/>
+          <w:bCs/>
+          <w:iCs/>
+          <w:color w:val="000000"/>
+          <w:sz w:val="20"/>
+          <w:szCs w:val="20"/>
+        </w:rPr>
+        <w:t xml:space="preserve">TransactionList, Node and </w:t>
+      </w:r>
+      <w:r>
+        <w:rPr>
+          <w:rFonts w:cstheme="minorHAnsi"/>
+          <w:bCs/>
+          <w:iCs/>
+          <w:color w:val="000000"/>
+          <w:sz w:val="20"/>
+          <w:szCs w:val="20"/>
+        </w:rPr>
+        <w:t>T</w:t>
+      </w:r>
+      <w:r>
+        <w:rPr>
+          <w:rFonts w:cstheme="minorHAnsi"/>
+          <w:bCs/>
+          <w:iCs/>
+          <w:color w:val="000000"/>
+          <w:sz w:val="20"/>
+          <w:szCs w:val="20"/>
+        </w:rPr>
+        <w:t>ransaction have been implemented like a linked list. This can be a simple relation using just a ‘list’ object and TransactionList, Node</w:t>
+      </w:r>
+      <w:r>
+        <w:rPr>
+          <w:rFonts w:cstheme="minorHAnsi"/>
+          <w:bCs/>
+          <w:iCs/>
+          <w:color w:val="000000"/>
+          <w:sz w:val="20"/>
+          <w:szCs w:val="20"/>
+        </w:rPr>
+        <w:t xml:space="preserve"> can be removed</w:t>
+      </w:r>
+    </w:p>
+    <w:p>
+      <w:pPr>
+        <w:pStyle w:val="ListParagraph"/>
+        <w:numPr>
+          <w:ilvl w:val="0"/>
+          <w:numId w:val="3"/>
+        </w:numPr>
+        <w:jc w:val="both"/>
+        <w:rPr>
+          <w:rFonts w:cstheme="minorHAnsi"/>
+          <w:bCs/>
+          <w:iCs/>
+          <w:color w:val="000000"/>
+          <w:sz w:val="20"/>
+          <w:szCs w:val="20"/>
+        </w:rPr>
+      </w:pPr>
+      <w:r>
+        <w:rPr>
+          <w:rFonts w:cstheme="minorHAnsi"/>
+          <w:bCs/>
+          <w:iCs/>
+          <w:color w:val="000000"/>
+          <w:sz w:val="20"/>
+          <w:szCs w:val="20"/>
+        </w:rPr>
+        <w:t xml:space="preserve">(Customer – Credit Card) relation should be a </w:t>
+      </w:r>
+      <w:r>
+        <w:rPr>
+          <w:rFonts w:cstheme="minorHAnsi"/>
+          <w:bCs/>
+          <w:iCs/>
+          <w:color w:val="000000"/>
+          <w:sz w:val="20"/>
+          <w:szCs w:val="20"/>
+        </w:rPr>
+        <w:t>composition. Can be a temporary object for simplicity</w:t>
+      </w:r>
+    </w:p>
+    <w:p>
+      <w:pPr>
+        <w:pStyle w:val="ListParagraph"/>
+        <w:numPr>
+          <w:ilvl w:val="0"/>
+          <w:numId w:val="3"/>
+        </w:numPr>
+        <w:jc w:val="both"/>
+        <w:rPr>
+          <w:rFonts w:cstheme="minorHAnsi"/>
+          <w:bCs/>
+          <w:iCs/>
+          <w:color w:val="000000"/>
+          <w:sz w:val="20"/>
+          <w:szCs w:val="20"/>
+        </w:rPr>
+      </w:pPr>
+      <w:r>
+        <w:rPr>
+          <w:rFonts w:cstheme="minorHAnsi"/>
+          <w:bCs/>
+          <w:iCs/>
+          <w:color w:val="000000"/>
+          <w:sz w:val="20"/>
+          <w:szCs w:val="20"/>
+        </w:rPr>
+        <w:t xml:space="preserve">Does not capture ‘Email’ related </w:t>
+      </w:r>
+      <w:r>
+        <w:rPr>
+          <w:rFonts w:cstheme="minorHAnsi"/>
+          <w:bCs/>
+          <w:iCs/>
+          <w:color w:val="000000"/>
+          <w:sz w:val="20"/>
+          <w:szCs w:val="20"/>
+        </w:rPr>
+        <w:t>attributes</w:t>
+      </w:r>
+    </w:p>
+    <w:p>
+      <w:pPr>
+        <w:pStyle w:val="ListParagraph"/>
+        <w:numPr>
+          <w:ilvl w:val="0"/>
+          <w:numId w:val="3"/>
+        </w:numPr>
+        <w:jc w:val="both"/>
+        <w:rPr>
+          <w:rFonts w:cstheme="minorHAnsi"/>
+          <w:bCs/>
+          <w:iCs/>
+          <w:color w:val="000000"/>
+          <w:sz w:val="20"/>
+          <w:szCs w:val="20"/>
+        </w:rPr>
+      </w:pPr>
+      <w:r>
+        <w:rPr>
+          <w:rFonts w:cstheme="minorHAnsi"/>
+          <w:bCs/>
+          <w:iCs/>
+          <w:color w:val="000000"/>
+          <w:sz w:val="20"/>
+          <w:szCs w:val="20"/>
+        </w:rPr>
+        <w:t>Also need a main application class that ties all the entities</w:t>
+      </w:r>
+    </w:p>
+    <w:p>
+      <w:pPr>
+        <w:pStyle w:val="ListParagraph"/>
+        <w:ind w:left="1440"/>
+        <w:rPr>
+          <w:rFonts w:cstheme="minorHAnsi"/>
+          <w:bCs/>
+          <w:iCs/>
+          <w:color w:val="000000"/>
+          <w:sz w:val="20"/>
+          <w:szCs w:val="20"/>
+        </w:rPr>
+      </w:pPr>
+    </w:p>
+    <w:p>
+      <w:pPr>
+        <w:pStyle w:val="ListParagraph"/>
+        <w:ind w:left="1440"/>
+        <w:rPr>
+          <w:rFonts w:cstheme="minorHAnsi"/>
+          <w:bCs/>
+          <w:iCs/>
+          <w:color w:val="000000"/>
+          <w:sz w:val="20"/>
+          <w:szCs w:val="20"/>
         </w:rPr>
       </w:pPr>
     </w:p>
@@ -1426,7 +2157,6 @@
           <w:sz w:val="24"/>
           <w:szCs w:val="24"/>
         </w:rPr>
-        <w:lastRenderedPageBreak/>
         <w:t>Author</w:t>
       </w:r>
     </w:p>
@@ -1452,69 +2182,33 @@
           <w:sz w:val="20"/>
           <w:szCs w:val="20"/>
         </w:rPr>
-        <w:t xml:space="preserve">Name: </w:t>
-      </w:r>
-      <w:r>
-        <w:rPr>
-          <w:rFonts w:cstheme="minorHAnsi"/>
-          <w:bCs/>
-          <w:iCs/>
-          <w:color w:val="000000"/>
-          <w:sz w:val="20"/>
-          <w:szCs w:val="20"/>
-        </w:rPr>
-        <w:t>Yuchun Qin</w:t>
-      </w:r>
-    </w:p>
-    <w:p>
-      <w:pPr>
-        <w:pStyle w:val="ListParagraph"/>
-        <w:ind w:left="1080"/>
-        <w:rPr>
-          <w:rFonts w:cstheme="minorHAnsi"/>
-          <w:bCs/>
-          <w:iCs/>
-          <w:color w:val="000000"/>
-          <w:sz w:val="20"/>
-          <w:szCs w:val="20"/>
-        </w:rPr>
-      </w:pPr>
-      <w:r>
-        <w:rPr>
-          <w:rFonts w:cstheme="minorHAnsi"/>
-          <w:bCs/>
-          <w:iCs/>
-          <w:color w:val="000000"/>
-          <w:sz w:val="20"/>
-          <w:szCs w:val="20"/>
-        </w:rPr>
-        <w:t xml:space="preserve">GT-Id: </w:t>
-      </w:r>
-      <w:r>
-        <w:rPr>
-          <w:rFonts w:cstheme="minorHAnsi"/>
-          <w:bCs/>
-          <w:iCs/>
-          <w:color w:val="000000"/>
-          <w:sz w:val="20"/>
-          <w:szCs w:val="20"/>
-        </w:rPr>
-        <w:t>yqin47</w:t>
-      </w:r>
-    </w:p>
-    <w:p>
-      <w:pPr>
-        <w:pStyle w:val="ListParagraph"/>
-        <w:ind w:left="1080"/>
-        <w:rPr>
-          <w:rFonts w:cstheme="minorHAnsi"/>
-          <w:bCs/>
-          <w:iCs/>
-          <w:color w:val="000000"/>
-          <w:sz w:val="24"/>
-          <w:szCs w:val="24"/>
-        </w:rPr>
-      </w:pPr>
+        <w:t>Name: Yuchun Qin</w:t>
+      </w:r>
+    </w:p>
+    <w:p>
+      <w:pPr>
+        <w:pStyle w:val="ListParagraph"/>
+        <w:ind w:left="1080"/>
+        <w:rPr>
+          <w:rFonts w:cstheme="minorHAnsi"/>
+          <w:bCs/>
+          <w:iCs/>
+          <w:color w:val="000000"/>
+          <w:sz w:val="20"/>
+          <w:szCs w:val="20"/>
+        </w:rPr>
+      </w:pPr>
+      <w:r>
+        <w:rPr>
+          <w:rFonts w:cstheme="minorHAnsi"/>
+          <w:bCs/>
+          <w:iCs/>
+          <w:color w:val="000000"/>
+          <w:sz w:val="20"/>
+          <w:szCs w:val="20"/>
+        </w:rPr>
+        <w:t>GT-Id: yqin47</w:t>
+      </w:r>
     </w:p>
     <w:p>
       <w:pPr>
@@ -1584,8 +2278,8 @@
         </w:rPr>
         <w:drawing>
           <wp:inline distT="0" distB="0" distL="0" distR="0">
-            <wp:extent cx="5271715" cy="4756604"/>
-            <wp:effectExtent l="19050" t="19050" r="24765" b="25400"/>
+            <wp:extent cx="4180374" cy="3771900"/>
+            <wp:effectExtent l="19050" t="19050" r="10795" b="19050"/>
             <wp:docPr id="4" name="Picture 4"/>
             <wp:cNvGraphicFramePr>
               <a:graphicFrameLocks xmlns:a="http://schemas.openxmlformats.org/drawingml/2006/main" noChangeAspect="1"/>
@@ -1615,7 +2309,7 @@
                   <pic:spPr bwMode="auto">
                     <a:xfrm>
                       <a:off x="0" y="0"/>
-                      <a:ext cx="5274094" cy="4758751"/>
+                      <a:ext cx="4185523" cy="3776546"/>
                     </a:xfrm>
                     <a:prstGeom prst="rect">
                       <a:avLst/>
@@ -1659,6 +2353,7 @@
           <w:numId w:val="2"/>
         </w:numPr>
         <w:ind w:left="1080"/>
+        <w:jc w:val="both"/>
         <w:rPr>
           <w:rFonts w:cstheme="minorHAnsi"/>
           <w:bCs/>
@@ -1683,21 +2378,77 @@
     <w:p>
       <w:pPr>
         <w:pStyle w:val="ListParagraph"/>
-        <w:ind w:left="1080"/>
-        <w:rPr>
-          <w:rFonts w:cstheme="minorHAnsi"/>
-          <w:bCs/>
-          <w:iCs/>
-          <w:color w:val="000000"/>
-          <w:sz w:val="24"/>
-          <w:szCs w:val="24"/>
-        </w:rPr>
-      </w:pPr>
-    </w:p>
-    <w:p>
-      <w:pPr>
-        <w:pStyle w:val="ListParagraph"/>
-        <w:ind w:left="1080"/>
+        <w:numPr>
+          <w:ilvl w:val="0"/>
+          <w:numId w:val="3"/>
+        </w:numPr>
+        <w:jc w:val="both"/>
+        <w:rPr>
+          <w:rFonts w:cstheme="minorHAnsi"/>
+          <w:bCs/>
+          <w:iCs/>
+          <w:color w:val="000000"/>
+          <w:sz w:val="20"/>
+          <w:szCs w:val="20"/>
+        </w:rPr>
+      </w:pPr>
+      <w:r>
+        <w:rPr>
+          <w:rFonts w:cstheme="minorHAnsi"/>
+          <w:bCs/>
+          <w:iCs/>
+          <w:color w:val="000000"/>
+          <w:sz w:val="20"/>
+          <w:szCs w:val="20"/>
+        </w:rPr>
+        <w:t>The entities ‘Credit Card’, ‘Customer’</w:t>
+      </w:r>
+      <w:r>
+        <w:rPr>
+          <w:rFonts w:cstheme="minorHAnsi"/>
+          <w:bCs/>
+          <w:iCs/>
+          <w:color w:val="000000"/>
+          <w:sz w:val="20"/>
+          <w:szCs w:val="20"/>
+        </w:rPr>
+        <w:t xml:space="preserve"> and their attributes are captured correctly</w:t>
+      </w:r>
+    </w:p>
+    <w:p>
+      <w:pPr>
+        <w:pStyle w:val="ListParagraph"/>
+        <w:numPr>
+          <w:ilvl w:val="0"/>
+          <w:numId w:val="3"/>
+        </w:numPr>
+        <w:jc w:val="both"/>
+        <w:rPr>
+          <w:rFonts w:cstheme="minorHAnsi"/>
+          <w:bCs/>
+          <w:iCs/>
+          <w:color w:val="000000"/>
+          <w:sz w:val="20"/>
+          <w:szCs w:val="20"/>
+        </w:rPr>
+      </w:pPr>
+      <w:r>
+        <w:rPr>
+          <w:rFonts w:cstheme="minorHAnsi"/>
+          <w:bCs/>
+          <w:iCs/>
+          <w:color w:val="000000"/>
+          <w:sz w:val="20"/>
+          <w:szCs w:val="20"/>
+        </w:rPr>
+        <w:t>The (Customer – RewardBalance) relation is correct</w:t>
+      </w:r>
+    </w:p>
+    <w:p>
+      <w:pPr>
+        <w:pStyle w:val="ListParagraph"/>
+        <w:ind w:left="1080"/>
+        <w:jc w:val="both"/>
         <w:rPr>
           <w:rFonts w:cstheme="minorHAnsi"/>
           <w:bCs/>
@@ -1716,6 +2467,7 @@
           <w:numId w:val="2"/>
         </w:numPr>
         <w:ind w:left="1080"/>
+        <w:jc w:val="both"/>
         <w:rPr>
           <w:rFonts w:cstheme="minorHAnsi"/>
           <w:bCs/>
@@ -1736,6 +2488,415 @@
         </w:rPr>
         <w:t>Cons</w:t>
       </w:r>
+    </w:p>
+    <w:p>
+      <w:pPr>
+        <w:pStyle w:val="ListParagraph"/>
+        <w:numPr>
+          <w:ilvl w:val="0"/>
+          <w:numId w:val="3"/>
+        </w:numPr>
+        <w:jc w:val="both"/>
+        <w:rPr>
+          <w:rFonts w:cstheme="minorHAnsi"/>
+          <w:bCs/>
+          <w:iCs/>
+          <w:color w:val="000000"/>
+          <w:sz w:val="20"/>
+          <w:szCs w:val="20"/>
+        </w:rPr>
+      </w:pPr>
+      <w:r>
+        <w:rPr>
+          <w:rFonts w:cstheme="minorHAnsi"/>
+          <w:bCs/>
+          <w:iCs/>
+          <w:color w:val="000000"/>
+          <w:sz w:val="20"/>
+          <w:szCs w:val="20"/>
+        </w:rPr>
+        <w:t>The functionalities (ex – ‘if’ conditions, add etc…) should not be shown in the relationships</w:t>
+      </w:r>
+    </w:p>
+    <w:p>
+      <w:pPr>
+        <w:pStyle w:val="ListParagraph"/>
+        <w:numPr>
+          <w:ilvl w:val="0"/>
+          <w:numId w:val="3"/>
+        </w:numPr>
+        <w:jc w:val="both"/>
+        <w:rPr>
+          <w:rFonts w:cstheme="minorHAnsi"/>
+          <w:bCs/>
+          <w:iCs/>
+          <w:color w:val="000000"/>
+          <w:sz w:val="20"/>
+          <w:szCs w:val="20"/>
+        </w:rPr>
+      </w:pPr>
+      <w:r>
+        <w:rPr>
+          <w:rFonts w:cstheme="minorHAnsi"/>
+          <w:bCs/>
+          <w:iCs/>
+          <w:color w:val="000000"/>
+          <w:sz w:val="20"/>
+          <w:szCs w:val="20"/>
+        </w:rPr>
+        <w:lastRenderedPageBreak/>
+        <w:t>There should not be two relations between ‘Customer’ and ‘Transaction’</w:t>
+      </w:r>
+    </w:p>
+    <w:p>
+      <w:pPr>
+        <w:pStyle w:val="ListParagraph"/>
+        <w:numPr>
+          <w:ilvl w:val="0"/>
+          <w:numId w:val="3"/>
+        </w:numPr>
+        <w:jc w:val="both"/>
+        <w:rPr>
+          <w:rFonts w:cstheme="minorHAnsi"/>
+          <w:bCs/>
+          <w:iCs/>
+          <w:color w:val="000000"/>
+          <w:sz w:val="20"/>
+          <w:szCs w:val="20"/>
+        </w:rPr>
+      </w:pPr>
+      <w:r>
+        <w:rPr>
+          <w:rFonts w:cstheme="minorHAnsi"/>
+          <w:bCs/>
+          <w:iCs/>
+          <w:color w:val="000000"/>
+          <w:sz w:val="20"/>
+          <w:szCs w:val="20"/>
+        </w:rPr>
+        <w:t>‘Redeem’ and ‘Add’ can be operations in the entities rather than UML relation. And ‘10DollarReward’ can be a subclass of ‘RewardBalance’</w:t>
+      </w:r>
+    </w:p>
+    <w:p>
+      <w:pPr>
+        <w:pStyle w:val="ListParagraph"/>
+        <w:numPr>
+          <w:ilvl w:val="0"/>
+          <w:numId w:val="3"/>
+        </w:numPr>
+        <w:jc w:val="both"/>
+        <w:rPr>
+          <w:rFonts w:cstheme="minorHAnsi"/>
+          <w:bCs/>
+          <w:iCs/>
+          <w:color w:val="000000"/>
+          <w:sz w:val="20"/>
+          <w:szCs w:val="20"/>
+        </w:rPr>
+      </w:pPr>
+      <w:r>
+        <w:rPr>
+          <w:rFonts w:cstheme="minorHAnsi"/>
+          <w:bCs/>
+          <w:iCs/>
+          <w:color w:val="000000"/>
+          <w:sz w:val="20"/>
+          <w:szCs w:val="20"/>
+        </w:rPr>
+        <w:t>Edit() operation in ‘Order’ may not be required</w:t>
+      </w:r>
+      <w:r>
+        <w:rPr>
+          <w:rFonts w:cstheme="minorHAnsi"/>
+          <w:bCs/>
+          <w:iCs/>
+          <w:color w:val="000000"/>
+          <w:sz w:val="20"/>
+          <w:szCs w:val="20"/>
+        </w:rPr>
+        <w:t>. The ‘Order’ class can be removed</w:t>
+      </w:r>
+    </w:p>
+    <w:p>
+      <w:pPr>
+        <w:pStyle w:val="ListParagraph"/>
+        <w:numPr>
+          <w:ilvl w:val="0"/>
+          <w:numId w:val="3"/>
+        </w:numPr>
+        <w:jc w:val="both"/>
+        <w:rPr>
+          <w:rFonts w:cstheme="minorHAnsi"/>
+          <w:bCs/>
+          <w:iCs/>
+          <w:color w:val="000000"/>
+          <w:sz w:val="20"/>
+          <w:szCs w:val="20"/>
+        </w:rPr>
+      </w:pPr>
+      <w:r>
+        <w:rPr>
+          <w:rFonts w:cstheme="minorHAnsi"/>
+          <w:bCs/>
+          <w:iCs/>
+          <w:color w:val="000000"/>
+          <w:sz w:val="20"/>
+          <w:szCs w:val="20"/>
+        </w:rPr>
+        <w:t>Can show the components – CreditCardScanner and PaymentProcessingService</w:t>
+      </w:r>
+    </w:p>
+    <w:p>
+      <w:pPr>
+        <w:rPr>
+          <w:rFonts w:cstheme="minorHAnsi"/>
+          <w:bCs/>
+          <w:iCs/>
+          <w:color w:val="000000"/>
+          <w:sz w:val="24"/>
+          <w:szCs w:val="24"/>
+        </w:rPr>
+      </w:pPr>
+    </w:p>
+    <w:p>
+      <w:pPr>
+        <w:rPr>
+          <w:rFonts w:cstheme="minorHAnsi"/>
+          <w:bCs/>
+          <w:iCs/>
+          <w:color w:val="000000"/>
+          <w:sz w:val="24"/>
+          <w:szCs w:val="24"/>
+        </w:rPr>
+      </w:pPr>
+    </w:p>
+    <w:p>
+      <w:pPr>
+        <w:rPr>
+          <w:rFonts w:cstheme="minorHAnsi"/>
+          <w:bCs/>
+          <w:iCs/>
+          <w:color w:val="000000"/>
+          <w:sz w:val="24"/>
+          <w:szCs w:val="24"/>
+        </w:rPr>
+      </w:pPr>
+    </w:p>
+    <w:p>
+      <w:pPr>
+        <w:rPr>
+          <w:rFonts w:cstheme="minorHAnsi"/>
+          <w:bCs/>
+          <w:iCs/>
+          <w:color w:val="000000"/>
+          <w:sz w:val="24"/>
+          <w:szCs w:val="24"/>
+        </w:rPr>
+      </w:pPr>
+    </w:p>
+    <w:p>
+      <w:pPr>
+        <w:rPr>
+          <w:rFonts w:cstheme="minorHAnsi"/>
+          <w:bCs/>
+          <w:iCs/>
+          <w:color w:val="000000"/>
+          <w:sz w:val="24"/>
+          <w:szCs w:val="24"/>
+        </w:rPr>
+      </w:pPr>
+    </w:p>
+    <w:p>
+      <w:pPr>
+        <w:rPr>
+          <w:rFonts w:cstheme="minorHAnsi"/>
+          <w:bCs/>
+          <w:iCs/>
+          <w:color w:val="000000"/>
+          <w:sz w:val="24"/>
+          <w:szCs w:val="24"/>
+        </w:rPr>
+      </w:pPr>
+    </w:p>
+    <w:p>
+      <w:pPr>
+        <w:rPr>
+          <w:rFonts w:cstheme="minorHAnsi"/>
+          <w:bCs/>
+          <w:iCs/>
+          <w:color w:val="000000"/>
+          <w:sz w:val="24"/>
+          <w:szCs w:val="24"/>
+        </w:rPr>
+      </w:pPr>
+    </w:p>
+    <w:p>
+      <w:pPr>
+        <w:rPr>
+          <w:rFonts w:cstheme="minorHAnsi"/>
+          <w:bCs/>
+          <w:iCs/>
+          <w:color w:val="000000"/>
+          <w:sz w:val="24"/>
+          <w:szCs w:val="24"/>
+        </w:rPr>
+      </w:pPr>
+    </w:p>
+    <w:p>
+      <w:pPr>
+        <w:rPr>
+          <w:rFonts w:cstheme="minorHAnsi"/>
+          <w:bCs/>
+          <w:iCs/>
+          <w:color w:val="000000"/>
+          <w:sz w:val="24"/>
+          <w:szCs w:val="24"/>
+        </w:rPr>
+      </w:pPr>
+    </w:p>
+    <w:p>
+      <w:pPr>
+        <w:rPr>
+          <w:rFonts w:cstheme="minorHAnsi"/>
+          <w:bCs/>
+          <w:iCs/>
+          <w:color w:val="000000"/>
+          <w:sz w:val="24"/>
+          <w:szCs w:val="24"/>
+        </w:rPr>
+      </w:pPr>
+    </w:p>
+    <w:p>
+      <w:pPr>
+        <w:rPr>
+          <w:rFonts w:cstheme="minorHAnsi"/>
+          <w:bCs/>
+          <w:iCs/>
+          <w:color w:val="000000"/>
+          <w:sz w:val="24"/>
+          <w:szCs w:val="24"/>
+        </w:rPr>
+      </w:pPr>
+    </w:p>
+    <w:p>
+      <w:pPr>
+        <w:rPr>
+          <w:rFonts w:cstheme="minorHAnsi"/>
+          <w:bCs/>
+          <w:iCs/>
+          <w:color w:val="000000"/>
+          <w:sz w:val="24"/>
+          <w:szCs w:val="24"/>
+        </w:rPr>
+      </w:pPr>
+    </w:p>
+    <w:p>
+      <w:pPr>
+        <w:rPr>
+          <w:rFonts w:cstheme="minorHAnsi"/>
+          <w:bCs/>
+          <w:iCs/>
+          <w:color w:val="000000"/>
+          <w:sz w:val="24"/>
+          <w:szCs w:val="24"/>
+        </w:rPr>
+      </w:pPr>
+    </w:p>
+    <w:p>
+      <w:pPr>
+        <w:rPr>
+          <w:rFonts w:cstheme="minorHAnsi"/>
+          <w:bCs/>
+          <w:iCs/>
+          <w:color w:val="000000"/>
+          <w:sz w:val="24"/>
+          <w:szCs w:val="24"/>
+        </w:rPr>
+      </w:pPr>
+    </w:p>
+    <w:p>
+      <w:pPr>
+        <w:rPr>
+          <w:rFonts w:cstheme="minorHAnsi"/>
+          <w:bCs/>
+          <w:iCs/>
+          <w:color w:val="000000"/>
+          <w:sz w:val="24"/>
+          <w:szCs w:val="24"/>
+        </w:rPr>
+      </w:pPr>
+    </w:p>
+    <w:p>
+      <w:pPr>
+        <w:rPr>
+          <w:rFonts w:cstheme="minorHAnsi"/>
+          <w:bCs/>
+          <w:iCs/>
+          <w:color w:val="000000"/>
+          <w:sz w:val="24"/>
+          <w:szCs w:val="24"/>
+        </w:rPr>
+      </w:pPr>
+    </w:p>
+    <w:p>
+      <w:pPr>
+        <w:rPr>
+          <w:rFonts w:cstheme="minorHAnsi"/>
+          <w:bCs/>
+          <w:iCs/>
+          <w:color w:val="000000"/>
+          <w:sz w:val="24"/>
+          <w:szCs w:val="24"/>
+        </w:rPr>
+      </w:pPr>
+    </w:p>
+    <w:p>
+      <w:pPr>
+        <w:rPr>
+          <w:rFonts w:cstheme="minorHAnsi"/>
+          <w:bCs/>
+          <w:iCs/>
+          <w:color w:val="000000"/>
+          <w:sz w:val="24"/>
+          <w:szCs w:val="24"/>
+        </w:rPr>
+      </w:pPr>
+    </w:p>
+    <w:p>
+      <w:pPr>
+        <w:rPr>
+          <w:rFonts w:cstheme="minorHAnsi"/>
+          <w:bCs/>
+          <w:iCs/>
+          <w:color w:val="000000"/>
+          <w:sz w:val="24"/>
+          <w:szCs w:val="24"/>
+        </w:rPr>
+      </w:pPr>
+    </w:p>
+    <w:p>
+      <w:pPr>
+        <w:rPr>
+          <w:rFonts w:cstheme="minorHAnsi"/>
+          <w:bCs/>
+          <w:iCs/>
+          <w:color w:val="000000"/>
+          <w:sz w:val="24"/>
+          <w:szCs w:val="24"/>
+        </w:rPr>
+      </w:pPr>
+    </w:p>
+    <w:p>
+      <w:pPr>
+        <w:rPr>
+          <w:rFonts w:cstheme="minorHAnsi"/>
+          <w:bCs/>
+          <w:iCs/>
+          <w:color w:val="000000"/>
+          <w:sz w:val="24"/>
+          <w:szCs w:val="24"/>
+        </w:rPr>
+      </w:pPr>
     </w:p>
     <w:p>
       <w:pPr>
@@ -1846,8 +3007,6 @@
         </w:rPr>
         <w:t>Class Diagram</w:t>
       </w:r>
-      <w:bookmarkStart w:id="0" w:name="_GoBack"/>
-      <w:bookmarkEnd w:id="0"/>
     </w:p>
     <w:p>
       <w:pPr>
@@ -1905,64 +3064,154 @@
           <w:sz w:val="24"/>
           <w:szCs w:val="24"/>
         </w:rPr>
-        <w:t>Main Commonalities</w:t>
-      </w:r>
-      <w:r>
+        <w:t>Main Commonalities and Differences</w:t>
+      </w:r>
+    </w:p>
+    <w:p>
+      <w:pPr>
+        <w:ind w:left="1080"/>
+        <w:jc w:val="both"/>
+        <w:rPr>
+          <w:rFonts w:cstheme="minorHAnsi"/>
+          <w:color w:val="000000"/>
+          <w:sz w:val="20"/>
+          <w:szCs w:val="20"/>
+        </w:rPr>
+      </w:pPr>
+      <w:r>
+        <w:rPr>
+          <w:rFonts w:cstheme="minorHAnsi"/>
+          <w:color w:val="000000"/>
+          <w:sz w:val="20"/>
+          <w:szCs w:val="20"/>
+        </w:rPr>
+        <w:t>This section discusses the main commonalities and differences between this design and the individual ones, and just</w:t>
+      </w:r>
+      <w:r>
+        <w:rPr>
+          <w:rFonts w:cstheme="minorHAnsi"/>
+          <w:color w:val="000000"/>
+          <w:sz w:val="20"/>
+          <w:szCs w:val="20"/>
+        </w:rPr>
+        <w:t>ifies the main design decisions</w:t>
+      </w:r>
+    </w:p>
+    <w:p>
+      <w:pPr>
+        <w:pStyle w:val="ListParagraph"/>
+        <w:numPr>
+          <w:ilvl w:val="0"/>
+          <w:numId w:val="3"/>
+        </w:numPr>
+        <w:jc w:val="both"/>
+        <w:rPr>
+          <w:rFonts w:cstheme="minorHAnsi"/>
+          <w:bCs/>
+          <w:iCs/>
+          <w:color w:val="000000"/>
+          <w:sz w:val="20"/>
+          <w:szCs w:val="20"/>
+        </w:rPr>
+      </w:pPr>
+      <w:r>
+        <w:rPr>
+          <w:rFonts w:cstheme="minorHAnsi"/>
+          <w:color w:val="000000"/>
+          <w:sz w:val="20"/>
+          <w:szCs w:val="20"/>
+        </w:rPr>
+        <w:t>Do we need classes such as ‘Stall Manager’ / ‘System Main’ as in the individual class diagrams?</w:t>
+      </w:r>
+    </w:p>
+    <w:p>
+      <w:pPr>
+        <w:pStyle w:val="ListParagraph"/>
+        <w:numPr>
+          <w:ilvl w:val="1"/>
+          <w:numId w:val="3"/>
+        </w:numPr>
+        <w:jc w:val="both"/>
+        <w:rPr>
+          <w:rFonts w:cstheme="minorHAnsi"/>
+          <w:bCs/>
+          <w:iCs/>
+          <w:color w:val="000000"/>
+          <w:sz w:val="20"/>
+          <w:szCs w:val="20"/>
+        </w:rPr>
+      </w:pPr>
+      <w:r>
+        <w:rPr>
+          <w:rFonts w:cstheme="minorHAnsi"/>
+          <w:color w:val="000000"/>
+          <w:sz w:val="20"/>
+          <w:szCs w:val="20"/>
+        </w:rPr>
+        <w:t>We will definitely need a main class that ties all the child classes and has the overarching functionality. Maybe we can add Customer and Payment processor helper classes for having separation of concerns and to reduce complexity</w:t>
+      </w:r>
+    </w:p>
+    <w:p>
+      <w:pPr>
+        <w:pStyle w:val="ListParagraph"/>
+        <w:numPr>
+          <w:ilvl w:val="0"/>
+          <w:numId w:val="3"/>
+        </w:numPr>
+        <w:jc w:val="both"/>
+        <w:rPr>
+          <w:rFonts w:cstheme="minorHAnsi"/>
+          <w:bCs/>
+          <w:iCs/>
+          <w:color w:val="000000"/>
+          <w:sz w:val="20"/>
+          <w:szCs w:val="20"/>
+        </w:rPr>
+      </w:pPr>
+      <w:r>
+        <w:rPr>
+          <w:rFonts w:cstheme="minorHAnsi"/>
+          <w:color w:val="000000"/>
+          <w:sz w:val="20"/>
+          <w:szCs w:val="20"/>
+        </w:rPr>
+        <w:t>The Utility classes which are part of the standard Java/Android library need not be shown in the class diagrams. (Ex – Money, Date, Time etc…)</w:t>
+      </w:r>
+    </w:p>
+    <w:p>
+      <w:pPr>
+        <w:pStyle w:val="ListParagraph"/>
+        <w:numPr>
+          <w:ilvl w:val="0"/>
+          <w:numId w:val="3"/>
+        </w:numPr>
+        <w:jc w:val="both"/>
+        <w:rPr>
+          <w:rFonts w:cstheme="minorHAnsi"/>
+          <w:bCs/>
+          <w:iCs/>
+          <w:color w:val="000000"/>
+          <w:sz w:val="20"/>
+          <w:szCs w:val="20"/>
+        </w:rPr>
+      </w:pPr>
+      <w:r>
+        <w:rPr>
+          <w:rFonts w:cstheme="minorHAnsi"/>
+          <w:color w:val="000000"/>
+          <w:sz w:val="20"/>
+          <w:szCs w:val="20"/>
+        </w:rPr>
+        <w:t>Email functionality is embedded in a utility class</w:t>
+      </w:r>
+    </w:p>
+    <w:p>
+      <w:pPr>
+        <w:pStyle w:val="ListParagraph"/>
+        <w:ind w:left="1080"/>
         <w:rPr>
           <w:rFonts w:cstheme="minorHAnsi"/>
           <w:b/>
-          <w:bCs/>
-          <w:iCs/>
-          <w:color w:val="000000"/>
-          <w:sz w:val="24"/>
-          <w:szCs w:val="24"/>
-        </w:rPr>
-        <w:t xml:space="preserve"> and Differences</w:t>
-      </w:r>
-    </w:p>
-    <w:p>
-      <w:pPr>
-        <w:pStyle w:val="ListParagraph"/>
-        <w:ind w:left="1080"/>
-        <w:rPr>
-          <w:rFonts w:cstheme="minorHAnsi"/>
-          <w:bCs/>
-          <w:iCs/>
-          <w:color w:val="000000"/>
-          <w:sz w:val="20"/>
-          <w:szCs w:val="20"/>
-        </w:rPr>
-      </w:pPr>
-      <w:r>
-        <w:rPr>
-          <w:rFonts w:cstheme="minorHAnsi"/>
-          <w:color w:val="000000"/>
-          <w:sz w:val="20"/>
-          <w:szCs w:val="20"/>
-        </w:rPr>
-        <w:t>This section discusses the main commonalities and differences between this design and the individual ones, and justifies the main design decisions.</w:t>
-      </w:r>
-    </w:p>
-    <w:p>
-      <w:pPr>
-        <w:pStyle w:val="ListParagraph"/>
-        <w:ind w:left="1080"/>
-        <w:rPr>
-          <w:rFonts w:cstheme="minorHAnsi"/>
-          <w:bCs/>
-          <w:iCs/>
-          <w:color w:val="000000"/>
-          <w:sz w:val="24"/>
-          <w:szCs w:val="24"/>
-        </w:rPr>
-      </w:pPr>
-    </w:p>
-    <w:p>
-      <w:pPr>
-        <w:pStyle w:val="ListParagraph"/>
-        <w:ind w:left="1080"/>
-        <w:rPr>
-          <w:rFonts w:cstheme="minorHAnsi"/>
           <w:bCs/>
           <w:iCs/>
           <w:color w:val="000000"/>
@@ -2005,23 +3254,169 @@
     <w:p>
       <w:pPr>
         <w:ind w:left="1080"/>
-        <w:rPr>
-          <w:rFonts w:cstheme="minorHAnsi"/>
-          <w:bCs/>
-          <w:iCs/>
-          <w:color w:val="000000"/>
-          <w:sz w:val="20"/>
-          <w:szCs w:val="20"/>
-        </w:rPr>
-      </w:pPr>
-      <w:r>
-        <w:rPr>
-          <w:rFonts w:cstheme="minorHAnsi"/>
-          <w:color w:val="000000"/>
-          <w:sz w:val="20"/>
-          <w:szCs w:val="20"/>
-        </w:rPr>
-        <w:t>This section summarizes the lessons learnt in the process of discussing the designs, in terms of design, team work etc.</w:t>
+        <w:jc w:val="both"/>
+        <w:rPr>
+          <w:rFonts w:cstheme="minorHAnsi"/>
+          <w:color w:val="000000"/>
+          <w:sz w:val="20"/>
+          <w:szCs w:val="20"/>
+        </w:rPr>
+      </w:pPr>
+      <w:r>
+        <w:rPr>
+          <w:rFonts w:cstheme="minorHAnsi"/>
+          <w:color w:val="000000"/>
+          <w:sz w:val="20"/>
+          <w:szCs w:val="20"/>
+        </w:rPr>
+        <w:t>This section summarizes the lessons learnt in the process of discussing the designs, in</w:t>
+      </w:r>
+      <w:r>
+        <w:rPr>
+          <w:rFonts w:cstheme="minorHAnsi"/>
+          <w:color w:val="000000"/>
+          <w:sz w:val="20"/>
+          <w:szCs w:val="20"/>
+        </w:rPr>
+        <w:t xml:space="preserve"> terms of design, team work etc…</w:t>
+      </w:r>
+    </w:p>
+    <w:p>
+      <w:pPr>
+        <w:pStyle w:val="ListParagraph"/>
+        <w:numPr>
+          <w:ilvl w:val="0"/>
+          <w:numId w:val="3"/>
+        </w:numPr>
+        <w:jc w:val="both"/>
+        <w:rPr>
+          <w:rFonts w:cstheme="minorHAnsi"/>
+          <w:bCs/>
+          <w:iCs/>
+          <w:color w:val="000000"/>
+          <w:sz w:val="20"/>
+          <w:szCs w:val="20"/>
+        </w:rPr>
+      </w:pPr>
+      <w:r>
+        <w:rPr>
+          <w:rFonts w:cstheme="minorHAnsi"/>
+          <w:bCs/>
+          <w:iCs/>
+          <w:color w:val="000000"/>
+          <w:sz w:val="20"/>
+          <w:szCs w:val="20"/>
+        </w:rPr>
+        <w:t xml:space="preserve">Understood the differences between aggregation and composition and this is depicted in the </w:t>
+      </w:r>
+      <w:r>
+        <w:rPr>
+          <w:rFonts w:cstheme="minorHAnsi"/>
+          <w:bCs/>
+          <w:iCs/>
+          <w:color w:val="000000"/>
+          <w:sz w:val="20"/>
+          <w:szCs w:val="20"/>
+        </w:rPr>
+        <w:t>team</w:t>
+      </w:r>
+      <w:r>
+        <w:rPr>
+          <w:rFonts w:cstheme="minorHAnsi"/>
+          <w:bCs/>
+          <w:iCs/>
+          <w:color w:val="000000"/>
+          <w:sz w:val="20"/>
+          <w:szCs w:val="20"/>
+        </w:rPr>
+        <w:t xml:space="preserve"> design</w:t>
+      </w:r>
+    </w:p>
+    <w:p>
+      <w:pPr>
+        <w:pStyle w:val="ListParagraph"/>
+        <w:numPr>
+          <w:ilvl w:val="0"/>
+          <w:numId w:val="3"/>
+        </w:numPr>
+        <w:jc w:val="both"/>
+        <w:rPr>
+          <w:rFonts w:cstheme="minorHAnsi"/>
+          <w:bCs/>
+          <w:iCs/>
+          <w:color w:val="000000"/>
+          <w:sz w:val="20"/>
+          <w:szCs w:val="20"/>
+        </w:rPr>
+      </w:pPr>
+      <w:r>
+        <w:rPr>
+          <w:rFonts w:cstheme="minorHAnsi"/>
+          <w:bCs/>
+          <w:iCs/>
+          <w:color w:val="000000"/>
+          <w:sz w:val="20"/>
+          <w:szCs w:val="20"/>
+        </w:rPr>
+        <w:t>Elimination of classes available in the standard library</w:t>
+      </w:r>
+    </w:p>
+    <w:p>
+      <w:pPr>
+        <w:pStyle w:val="ListParagraph"/>
+        <w:numPr>
+          <w:ilvl w:val="0"/>
+          <w:numId w:val="3"/>
+        </w:numPr>
+        <w:jc w:val="both"/>
+        <w:rPr>
+          <w:rFonts w:cstheme="minorHAnsi"/>
+          <w:bCs/>
+          <w:iCs/>
+          <w:color w:val="000000"/>
+          <w:sz w:val="20"/>
+          <w:szCs w:val="20"/>
+        </w:rPr>
+      </w:pPr>
+      <w:r>
+        <w:rPr>
+          <w:rFonts w:cstheme="minorHAnsi"/>
+          <w:bCs/>
+          <w:iCs/>
+          <w:color w:val="000000"/>
+          <w:sz w:val="20"/>
+          <w:szCs w:val="20"/>
+        </w:rPr>
+        <w:t>The implementation level attributes are not shown in the design diagrams. Ex – Lists etc…</w:t>
+      </w:r>
+    </w:p>
+    <w:p>
+      <w:pPr>
+        <w:pStyle w:val="ListParagraph"/>
+        <w:numPr>
+          <w:ilvl w:val="0"/>
+          <w:numId w:val="3"/>
+        </w:numPr>
+        <w:jc w:val="both"/>
+        <w:rPr>
+          <w:rFonts w:cstheme="minorHAnsi"/>
+          <w:bCs/>
+          <w:iCs/>
+          <w:color w:val="000000"/>
+          <w:sz w:val="20"/>
+          <w:szCs w:val="20"/>
+        </w:rPr>
+      </w:pPr>
+      <w:r>
+        <w:rPr>
+          <w:rFonts w:cstheme="minorHAnsi"/>
+          <w:bCs/>
+          <w:iCs/>
+          <w:color w:val="000000"/>
+          <w:sz w:val="20"/>
+          <w:szCs w:val="20"/>
+        </w:rPr>
+        <w:t>The design is simplified to only include the requirements. Addition of domain knowledge and features can be done once the base application is ready</w:t>
       </w:r>
     </w:p>
     <w:p>
@@ -2061,6 +3456,342 @@
 <file path=word/numbering.xml><?xml version="1.0" encoding="utf-8"?>
 <w:numbering xmlns:wpc="http://schemas.microsoft.com/office/word/2010/wordprocessingCanvas" xmlns:mc="http://schemas.openxmlformats.org/markup-compatibility/2006" xmlns:o="urn:schemas-microsoft-com:office:office" xmlns:r="http://schemas.openxmlformats.org/officeDocument/2006/relationships" xmlns:m="http://schemas.openxmlformats.org/officeDocument/2006/math" xmlns:v="urn:schemas-microsoft-com:vml" xmlns:wp14="http://schemas.microsoft.com/office/word/2010/wordprocessingDrawing" xmlns:wp="http://schemas.openxmlformats.org/drawingml/2006/wordprocessingDrawing" xmlns:w10="urn:schemas-microsoft-com:office:word" xmlns:w="http://schemas.openxmlformats.org/wordprocessingml/2006/main" xmlns:w14="http://schemas.microsoft.com/office/word/2010/wordml" xmlns:w15="http://schemas.microsoft.com/office/word/2012/wordml" xmlns:wpg="http://schemas.microsoft.com/office/word/2010/wordprocessingGroup" xmlns:wpi="http://schemas.microsoft.com/office/word/2010/wordprocessingInk" xmlns:wne="http://schemas.microsoft.com/office/word/2006/wordml" xmlns:wps="http://schemas.microsoft.com/office/word/2010/wordprocessingShape" mc:Ignorable="w14 w15 wp14">
   <w:abstractNum w:abstractNumId="0">
+    <w:nsid w:val="05287E57"/>
+    <w:multiLevelType w:val="hybridMultilevel"/>
+    <w:tmpl w:val="915038E8"/>
+    <w:lvl w:ilvl="0" w:tplc="6FBAD352">
+      <w:numFmt w:val="bullet"/>
+      <w:lvlText w:val="-"/>
+      <w:lvlJc w:val="left"/>
+      <w:pPr>
+        <w:ind w:left="1440" w:hanging="360"/>
+      </w:pPr>
+      <w:rPr>
+        <w:rFonts w:ascii="Calibri" w:eastAsiaTheme="minorHAnsi" w:hAnsi="Calibri" w:cs="Calibri" w:hint="default"/>
+      </w:rPr>
+    </w:lvl>
+    <w:lvl w:ilvl="1" w:tplc="04090003" w:tentative="1">
+      <w:start w:val="1"/>
+      <w:numFmt w:val="bullet"/>
+      <w:lvlText w:val="o"/>
+      <w:lvlJc w:val="left"/>
+      <w:pPr>
+        <w:ind w:left="2160" w:hanging="360"/>
+      </w:pPr>
+      <w:rPr>
+        <w:rFonts w:ascii="Courier New" w:hAnsi="Courier New" w:cs="Courier New" w:hint="default"/>
+      </w:rPr>
+    </w:lvl>
+    <w:lvl w:ilvl="2" w:tplc="04090005" w:tentative="1">
+      <w:start w:val="1"/>
+      <w:numFmt w:val="bullet"/>
+      <w:lvlText w:val=""/>
+      <w:lvlJc w:val="left"/>
+      <w:pPr>
+        <w:ind w:left="2880" w:hanging="360"/>
+      </w:pPr>
+      <w:rPr>
+        <w:rFonts w:ascii="Wingdings" w:hAnsi="Wingdings" w:hint="default"/>
+      </w:rPr>
+    </w:lvl>
+    <w:lvl w:ilvl="3" w:tplc="04090001" w:tentative="1">
+      <w:start w:val="1"/>
+      <w:numFmt w:val="bullet"/>
+      <w:lvlText w:val=""/>
+      <w:lvlJc w:val="left"/>
+      <w:pPr>
+        <w:ind w:left="3600" w:hanging="360"/>
+      </w:pPr>
+      <w:rPr>
+        <w:rFonts w:ascii="Symbol" w:hAnsi="Symbol" w:hint="default"/>
+      </w:rPr>
+    </w:lvl>
+    <w:lvl w:ilvl="4" w:tplc="04090003" w:tentative="1">
+      <w:start w:val="1"/>
+      <w:numFmt w:val="bullet"/>
+      <w:lvlText w:val="o"/>
+      <w:lvlJc w:val="left"/>
+      <w:pPr>
+        <w:ind w:left="4320" w:hanging="360"/>
+      </w:pPr>
+      <w:rPr>
+        <w:rFonts w:ascii="Courier New" w:hAnsi="Courier New" w:cs="Courier New" w:hint="default"/>
+      </w:rPr>
+    </w:lvl>
+    <w:lvl w:ilvl="5" w:tplc="04090005" w:tentative="1">
+      <w:start w:val="1"/>
+      <w:numFmt w:val="bullet"/>
+      <w:lvlText w:val=""/>
+      <w:lvlJc w:val="left"/>
+      <w:pPr>
+        <w:ind w:left="5040" w:hanging="360"/>
+      </w:pPr>
+      <w:rPr>
+        <w:rFonts w:ascii="Wingdings" w:hAnsi="Wingdings" w:hint="default"/>
+      </w:rPr>
+    </w:lvl>
+    <w:lvl w:ilvl="6" w:tplc="04090001" w:tentative="1">
+      <w:start w:val="1"/>
+      <w:numFmt w:val="bullet"/>
+      <w:lvlText w:val=""/>
+      <w:lvlJc w:val="left"/>
+      <w:pPr>
+        <w:ind w:left="5760" w:hanging="360"/>
+      </w:pPr>
+      <w:rPr>
+        <w:rFonts w:ascii="Symbol" w:hAnsi="Symbol" w:hint="default"/>
+      </w:rPr>
+    </w:lvl>
+    <w:lvl w:ilvl="7" w:tplc="04090003" w:tentative="1">
+      <w:start w:val="1"/>
+      <w:numFmt w:val="bullet"/>
+      <w:lvlText w:val="o"/>
+      <w:lvlJc w:val="left"/>
+      <w:pPr>
+        <w:ind w:left="6480" w:hanging="360"/>
+      </w:pPr>
+      <w:rPr>
+        <w:rFonts w:ascii="Courier New" w:hAnsi="Courier New" w:cs="Courier New" w:hint="default"/>
+      </w:rPr>
+    </w:lvl>
+    <w:lvl w:ilvl="8" w:tplc="04090005" w:tentative="1">
+      <w:start w:val="1"/>
+      <w:numFmt w:val="bullet"/>
+      <w:lvlText w:val=""/>
+      <w:lvlJc w:val="left"/>
+      <w:pPr>
+        <w:ind w:left="7200" w:hanging="360"/>
+      </w:pPr>
+      <w:rPr>
+        <w:rFonts w:ascii="Wingdings" w:hAnsi="Wingdings" w:hint="default"/>
+      </w:rPr>
+    </w:lvl>
+  </w:abstractNum>
+  <w:abstractNum w:abstractNumId="1">
+    <w:nsid w:val="0B795219"/>
+    <w:multiLevelType w:val="hybridMultilevel"/>
+    <w:tmpl w:val="A266C888"/>
+    <w:lvl w:ilvl="0" w:tplc="91B2C6FE">
+      <w:numFmt w:val="bullet"/>
+      <w:lvlText w:val="-"/>
+      <w:lvlJc w:val="left"/>
+      <w:pPr>
+        <w:ind w:left="1440" w:hanging="360"/>
+      </w:pPr>
+      <w:rPr>
+        <w:rFonts w:ascii="Calibri" w:eastAsiaTheme="minorHAnsi" w:hAnsi="Calibri" w:cs="Calibri" w:hint="default"/>
+      </w:rPr>
+    </w:lvl>
+    <w:lvl w:ilvl="1" w:tplc="04090003" w:tentative="1">
+      <w:start w:val="1"/>
+      <w:numFmt w:val="bullet"/>
+      <w:lvlText w:val="o"/>
+      <w:lvlJc w:val="left"/>
+      <w:pPr>
+        <w:ind w:left="2160" w:hanging="360"/>
+      </w:pPr>
+      <w:rPr>
+        <w:rFonts w:ascii="Courier New" w:hAnsi="Courier New" w:cs="Courier New" w:hint="default"/>
+      </w:rPr>
+    </w:lvl>
+    <w:lvl w:ilvl="2" w:tplc="04090005" w:tentative="1">
+      <w:start w:val="1"/>
+      <w:numFmt w:val="bullet"/>
+      <w:lvlText w:val=""/>
+      <w:lvlJc w:val="left"/>
+      <w:pPr>
+        <w:ind w:left="2880" w:hanging="360"/>
+      </w:pPr>
+      <w:rPr>
+        <w:rFonts w:ascii="Wingdings" w:hAnsi="Wingdings" w:hint="default"/>
+      </w:rPr>
+    </w:lvl>
+    <w:lvl w:ilvl="3" w:tplc="04090001" w:tentative="1">
+      <w:start w:val="1"/>
+      <w:numFmt w:val="bullet"/>
+      <w:lvlText w:val=""/>
+      <w:lvlJc w:val="left"/>
+      <w:pPr>
+        <w:ind w:left="3600" w:hanging="360"/>
+      </w:pPr>
+      <w:rPr>
+        <w:rFonts w:ascii="Symbol" w:hAnsi="Symbol" w:hint="default"/>
+      </w:rPr>
+    </w:lvl>
+    <w:lvl w:ilvl="4" w:tplc="04090003" w:tentative="1">
+      <w:start w:val="1"/>
+      <w:numFmt w:val="bullet"/>
+      <w:lvlText w:val="o"/>
+      <w:lvlJc w:val="left"/>
+      <w:pPr>
+        <w:ind w:left="4320" w:hanging="360"/>
+      </w:pPr>
+      <w:rPr>
+        <w:rFonts w:ascii="Courier New" w:hAnsi="Courier New" w:cs="Courier New" w:hint="default"/>
+      </w:rPr>
+    </w:lvl>
+    <w:lvl w:ilvl="5" w:tplc="04090005" w:tentative="1">
+      <w:start w:val="1"/>
+      <w:numFmt w:val="bullet"/>
+      <w:lvlText w:val=""/>
+      <w:lvlJc w:val="left"/>
+      <w:pPr>
+        <w:ind w:left="5040" w:hanging="360"/>
+      </w:pPr>
+      <w:rPr>
+        <w:rFonts w:ascii="Wingdings" w:hAnsi="Wingdings" w:hint="default"/>
+      </w:rPr>
+    </w:lvl>
+    <w:lvl w:ilvl="6" w:tplc="04090001" w:tentative="1">
+      <w:start w:val="1"/>
+      <w:numFmt w:val="bullet"/>
+      <w:lvlText w:val=""/>
+      <w:lvlJc w:val="left"/>
+      <w:pPr>
+        <w:ind w:left="5760" w:hanging="360"/>
+      </w:pPr>
+      <w:rPr>
+        <w:rFonts w:ascii="Symbol" w:hAnsi="Symbol" w:hint="default"/>
+      </w:rPr>
+    </w:lvl>
+    <w:lvl w:ilvl="7" w:tplc="04090003" w:tentative="1">
+      <w:start w:val="1"/>
+      <w:numFmt w:val="bullet"/>
+      <w:lvlText w:val="o"/>
+      <w:lvlJc w:val="left"/>
+      <w:pPr>
+        <w:ind w:left="6480" w:hanging="360"/>
+      </w:pPr>
+      <w:rPr>
+        <w:rFonts w:ascii="Courier New" w:hAnsi="Courier New" w:cs="Courier New" w:hint="default"/>
+      </w:rPr>
+    </w:lvl>
+    <w:lvl w:ilvl="8" w:tplc="04090005" w:tentative="1">
+      <w:start w:val="1"/>
+      <w:numFmt w:val="bullet"/>
+      <w:lvlText w:val=""/>
+      <w:lvlJc w:val="left"/>
+      <w:pPr>
+        <w:ind w:left="7200" w:hanging="360"/>
+      </w:pPr>
+      <w:rPr>
+        <w:rFonts w:ascii="Wingdings" w:hAnsi="Wingdings" w:hint="default"/>
+      </w:rPr>
+    </w:lvl>
+  </w:abstractNum>
+  <w:abstractNum w:abstractNumId="2">
+    <w:nsid w:val="26DB600A"/>
+    <w:multiLevelType w:val="hybridMultilevel"/>
+    <w:tmpl w:val="67989B80"/>
+    <w:lvl w:ilvl="0" w:tplc="AA68C70A">
+      <w:numFmt w:val="bullet"/>
+      <w:lvlText w:val="-"/>
+      <w:lvlJc w:val="left"/>
+      <w:pPr>
+        <w:ind w:left="1440" w:hanging="360"/>
+      </w:pPr>
+      <w:rPr>
+        <w:rFonts w:ascii="Calibri" w:eastAsiaTheme="minorHAnsi" w:hAnsi="Calibri" w:cs="Calibri" w:hint="default"/>
+      </w:rPr>
+    </w:lvl>
+    <w:lvl w:ilvl="1" w:tplc="04090003" w:tentative="1">
+      <w:start w:val="1"/>
+      <w:numFmt w:val="bullet"/>
+      <w:lvlText w:val="o"/>
+      <w:lvlJc w:val="left"/>
+      <w:pPr>
+        <w:ind w:left="2160" w:hanging="360"/>
+      </w:pPr>
+      <w:rPr>
+        <w:rFonts w:ascii="Courier New" w:hAnsi="Courier New" w:cs="Courier New" w:hint="default"/>
+      </w:rPr>
+    </w:lvl>
+    <w:lvl w:ilvl="2" w:tplc="04090005" w:tentative="1">
+      <w:start w:val="1"/>
+      <w:numFmt w:val="bullet"/>
+      <w:lvlText w:val=""/>
+      <w:lvlJc w:val="left"/>
+      <w:pPr>
+        <w:ind w:left="2880" w:hanging="360"/>
+      </w:pPr>
+      <w:rPr>
+        <w:rFonts w:ascii="Wingdings" w:hAnsi="Wingdings" w:hint="default"/>
+      </w:rPr>
+    </w:lvl>
+    <w:lvl w:ilvl="3" w:tplc="04090001" w:tentative="1">
+      <w:start w:val="1"/>
+      <w:numFmt w:val="bullet"/>
+      <w:lvlText w:val=""/>
+      <w:lvlJc w:val="left"/>
+      <w:pPr>
+        <w:ind w:left="3600" w:hanging="360"/>
+      </w:pPr>
+      <w:rPr>
+        <w:rFonts w:ascii="Symbol" w:hAnsi="Symbol" w:hint="default"/>
+      </w:rPr>
+    </w:lvl>
+    <w:lvl w:ilvl="4" w:tplc="04090003" w:tentative="1">
+      <w:start w:val="1"/>
+      <w:numFmt w:val="bullet"/>
+      <w:lvlText w:val="o"/>
+      <w:lvlJc w:val="left"/>
+      <w:pPr>
+        <w:ind w:left="4320" w:hanging="360"/>
+      </w:pPr>
+      <w:rPr>
+        <w:rFonts w:ascii="Courier New" w:hAnsi="Courier New" w:cs="Courier New" w:hint="default"/>
+      </w:rPr>
+    </w:lvl>
+    <w:lvl w:ilvl="5" w:tplc="04090005" w:tentative="1">
+      <w:start w:val="1"/>
+      <w:numFmt w:val="bullet"/>
+      <w:lvlText w:val=""/>
+      <w:lvlJc w:val="left"/>
+      <w:pPr>
+        <w:ind w:left="5040" w:hanging="360"/>
+      </w:pPr>
+      <w:rPr>
+        <w:rFonts w:ascii="Wingdings" w:hAnsi="Wingdings" w:hint="default"/>
+      </w:rPr>
+    </w:lvl>
+    <w:lvl w:ilvl="6" w:tplc="04090001" w:tentative="1">
+      <w:start w:val="1"/>
+      <w:numFmt w:val="bullet"/>
+      <w:lvlText w:val=""/>
+      <w:lvlJc w:val="left"/>
+      <w:pPr>
+        <w:ind w:left="5760" w:hanging="360"/>
+      </w:pPr>
+      <w:rPr>
+        <w:rFonts w:ascii="Symbol" w:hAnsi="Symbol" w:hint="default"/>
+      </w:rPr>
+    </w:lvl>
+    <w:lvl w:ilvl="7" w:tplc="04090003" w:tentative="1">
+      <w:start w:val="1"/>
+      <w:numFmt w:val="bullet"/>
+      <w:lvlText w:val="o"/>
+      <w:lvlJc w:val="left"/>
+      <w:pPr>
+        <w:ind w:left="6480" w:hanging="360"/>
+      </w:pPr>
+      <w:rPr>
+        <w:rFonts w:ascii="Courier New" w:hAnsi="Courier New" w:cs="Courier New" w:hint="default"/>
+      </w:rPr>
+    </w:lvl>
+    <w:lvl w:ilvl="8" w:tplc="04090005" w:tentative="1">
+      <w:start w:val="1"/>
+      <w:numFmt w:val="bullet"/>
+      <w:lvlText w:val=""/>
+      <w:lvlJc w:val="left"/>
+      <w:pPr>
+        <w:ind w:left="7200" w:hanging="360"/>
+      </w:pPr>
+      <w:rPr>
+        <w:rFonts w:ascii="Wingdings" w:hAnsi="Wingdings" w:hint="default"/>
+      </w:rPr>
+    </w:lvl>
+  </w:abstractNum>
+  <w:abstractNum w:abstractNumId="3">
     <w:nsid w:val="27FA5169"/>
     <w:multiLevelType w:val="multilevel"/>
     <w:tmpl w:val="D374B386"/>
@@ -2173,7 +3904,7 @@
       </w:pPr>
     </w:lvl>
   </w:abstractNum>
-  <w:abstractNum w:abstractNumId="1">
+  <w:abstractNum w:abstractNumId="4">
     <w:nsid w:val="402B79D3"/>
     <w:multiLevelType w:val="multilevel"/>
     <w:tmpl w:val="4B6E0962"/>
@@ -2294,8 +4025,120 @@
       </w:rPr>
     </w:lvl>
   </w:abstractNum>
+  <w:abstractNum w:abstractNumId="5">
+    <w:nsid w:val="44D443E1"/>
+    <w:multiLevelType w:val="hybridMultilevel"/>
+    <w:tmpl w:val="DC8C7FD4"/>
+    <w:lvl w:ilvl="0" w:tplc="D52EBFBA">
+      <w:numFmt w:val="bullet"/>
+      <w:lvlText w:val="-"/>
+      <w:lvlJc w:val="left"/>
+      <w:pPr>
+        <w:ind w:left="1440" w:hanging="360"/>
+      </w:pPr>
+      <w:rPr>
+        <w:rFonts w:ascii="Calibri" w:eastAsiaTheme="minorHAnsi" w:hAnsi="Calibri" w:cs="Calibri" w:hint="default"/>
+      </w:rPr>
+    </w:lvl>
+    <w:lvl w:ilvl="1" w:tplc="04090003">
+      <w:start w:val="1"/>
+      <w:numFmt w:val="bullet"/>
+      <w:lvlText w:val="o"/>
+      <w:lvlJc w:val="left"/>
+      <w:pPr>
+        <w:ind w:left="2160" w:hanging="360"/>
+      </w:pPr>
+      <w:rPr>
+        <w:rFonts w:ascii="Courier New" w:hAnsi="Courier New" w:cs="Courier New" w:hint="default"/>
+      </w:rPr>
+    </w:lvl>
+    <w:lvl w:ilvl="2" w:tplc="04090005" w:tentative="1">
+      <w:start w:val="1"/>
+      <w:numFmt w:val="bullet"/>
+      <w:lvlText w:val=""/>
+      <w:lvlJc w:val="left"/>
+      <w:pPr>
+        <w:ind w:left="2880" w:hanging="360"/>
+      </w:pPr>
+      <w:rPr>
+        <w:rFonts w:ascii="Wingdings" w:hAnsi="Wingdings" w:hint="default"/>
+      </w:rPr>
+    </w:lvl>
+    <w:lvl w:ilvl="3" w:tplc="04090001" w:tentative="1">
+      <w:start w:val="1"/>
+      <w:numFmt w:val="bullet"/>
+      <w:lvlText w:val=""/>
+      <w:lvlJc w:val="left"/>
+      <w:pPr>
+        <w:ind w:left="3600" w:hanging="360"/>
+      </w:pPr>
+      <w:rPr>
+        <w:rFonts w:ascii="Symbol" w:hAnsi="Symbol" w:hint="default"/>
+      </w:rPr>
+    </w:lvl>
+    <w:lvl w:ilvl="4" w:tplc="04090003" w:tentative="1">
+      <w:start w:val="1"/>
+      <w:numFmt w:val="bullet"/>
+      <w:lvlText w:val="o"/>
+      <w:lvlJc w:val="left"/>
+      <w:pPr>
+        <w:ind w:left="4320" w:hanging="360"/>
+      </w:pPr>
+      <w:rPr>
+        <w:rFonts w:ascii="Courier New" w:hAnsi="Courier New" w:cs="Courier New" w:hint="default"/>
+      </w:rPr>
+    </w:lvl>
+    <w:lvl w:ilvl="5" w:tplc="04090005" w:tentative="1">
+      <w:start w:val="1"/>
+      <w:numFmt w:val="bullet"/>
+      <w:lvlText w:val=""/>
+      <w:lvlJc w:val="left"/>
+      <w:pPr>
+        <w:ind w:left="5040" w:hanging="360"/>
+      </w:pPr>
+      <w:rPr>
+        <w:rFonts w:ascii="Wingdings" w:hAnsi="Wingdings" w:hint="default"/>
+      </w:rPr>
+    </w:lvl>
+    <w:lvl w:ilvl="6" w:tplc="04090001" w:tentative="1">
+      <w:start w:val="1"/>
+      <w:numFmt w:val="bullet"/>
+      <w:lvlText w:val=""/>
+      <w:lvlJc w:val="left"/>
+      <w:pPr>
+        <w:ind w:left="5760" w:hanging="360"/>
+      </w:pPr>
+      <w:rPr>
+        <w:rFonts w:ascii="Symbol" w:hAnsi="Symbol" w:hint="default"/>
+      </w:rPr>
+    </w:lvl>
+    <w:lvl w:ilvl="7" w:tplc="04090003" w:tentative="1">
+      <w:start w:val="1"/>
+      <w:numFmt w:val="bullet"/>
+      <w:lvlText w:val="o"/>
+      <w:lvlJc w:val="left"/>
+      <w:pPr>
+        <w:ind w:left="6480" w:hanging="360"/>
+      </w:pPr>
+      <w:rPr>
+        <w:rFonts w:ascii="Courier New" w:hAnsi="Courier New" w:cs="Courier New" w:hint="default"/>
+      </w:rPr>
+    </w:lvl>
+    <w:lvl w:ilvl="8" w:tplc="04090005" w:tentative="1">
+      <w:start w:val="1"/>
+      <w:numFmt w:val="bullet"/>
+      <w:lvlText w:val=""/>
+      <w:lvlJc w:val="left"/>
+      <w:pPr>
+        <w:ind w:left="7200" w:hanging="360"/>
+      </w:pPr>
+      <w:rPr>
+        <w:rFonts w:ascii="Wingdings" w:hAnsi="Wingdings" w:hint="default"/>
+      </w:rPr>
+    </w:lvl>
+  </w:abstractNum>
   <w:num w:numId="1">
-    <w:abstractNumId w:val="0"/>
+    <w:abstractNumId w:val="3"/>
     <w:lvlOverride w:ilvl="1">
       <w:lvl w:ilvl="1">
         <w:numFmt w:val="lowerLetter"/>
@@ -2305,7 +4148,19 @@
     </w:lvlOverride>
   </w:num>
   <w:num w:numId="2">
+    <w:abstractNumId w:val="4"/>
+  </w:num>
+  <w:num w:numId="3">
+    <w:abstractNumId w:val="5"/>
+  </w:num>
+  <w:num w:numId="4">
+    <w:abstractNumId w:val="0"/>
+  </w:num>
+  <w:num w:numId="5">
     <w:abstractNumId w:val="1"/>
+  </w:num>
+  <w:num w:numId="6">
+    <w:abstractNumId w:val="2"/>
   </w:num>
 </w:numbering>
 </file>

</xml_diff>

<commit_message>
merged the comments from Yuchun
</commit_message>
<xml_diff>
--- a/Project2/TeamDesign/design-discussion.docx
+++ b/Project2/TeamDesign/design-discussion.docx
@@ -11,8 +11,6 @@
           <w:szCs w:val="48"/>
         </w:rPr>
       </w:pPr>
-      <w:bookmarkStart w:id="0" w:name="_GoBack"/>
-      <w:bookmarkEnd w:id="0"/>
       <w:r>
         <w:rPr>
           <w:rFonts w:cstheme="minorHAnsi"/>
@@ -59,6 +57,8 @@
           <w:szCs w:val="28"/>
         </w:rPr>
       </w:pPr>
+      <w:bookmarkStart w:id="0" w:name="_GoBack"/>
+      <w:bookmarkEnd w:id="0"/>
     </w:p>
     <w:p>
       <w:pPr>
@@ -1270,31 +1270,7 @@
           <w:color w:val="000000"/>
           <w:sz w:val="20"/>
         </w:rPr>
-        <w:t xml:space="preserve">CreditCardScanner and PaymentProcessingService should be </w:t>
-      </w:r>
-      <w:r>
-        <w:rPr>
-          <w:rFonts w:cstheme="minorHAnsi"/>
-          <w:color w:val="000000"/>
-          <w:sz w:val="20"/>
-        </w:rPr>
-        <w:t>c</w:t>
-      </w:r>
-      <w:r>
-        <w:rPr>
-          <w:rFonts w:cstheme="minorHAnsi"/>
-          <w:color w:val="000000"/>
-          <w:sz w:val="20"/>
-        </w:rPr>
-        <w:t>omponent</w:t>
-      </w:r>
-      <w:r>
-        <w:rPr>
-          <w:rFonts w:cstheme="minorHAnsi"/>
-          <w:color w:val="000000"/>
-          <w:sz w:val="20"/>
-        </w:rPr>
-        <w:t>s</w:t>
+        <w:t>CreditCardScanner and PaymentProcessingService should be components</w:t>
       </w:r>
     </w:p>
     <w:p>
@@ -1354,23 +1330,7 @@
           <w:color w:val="000000"/>
           <w:sz w:val="20"/>
         </w:rPr>
-        <w:t>(Customer - Discount) multiplicity should be 0</w:t>
-      </w:r>
-      <w:r>
-        <w:rPr>
-          <w:rFonts w:cstheme="minorHAnsi"/>
-          <w:color w:val="000000"/>
-          <w:sz w:val="20"/>
-        </w:rPr>
-        <w:t>...2</w:t>
-      </w:r>
-      <w:r>
-        <w:rPr>
-          <w:rFonts w:cstheme="minorHAnsi"/>
-          <w:color w:val="000000"/>
-          <w:sz w:val="20"/>
-        </w:rPr>
-        <w:t xml:space="preserve"> (only 2 types of discounts - money, 5%)</w:t>
+        <w:t>(Customer - Discount) multiplicity should be 0...2 (only 2 types of discounts - money, 5%)</w:t>
       </w:r>
     </w:p>
     <w:p>
@@ -1804,14 +1764,7 @@
           <w:rFonts w:cstheme="minorHAnsi"/>
           <w:sz w:val="20"/>
         </w:rPr>
-        <w:t xml:space="preserve">Having </w:t>
-      </w:r>
-      <w:r>
-        <w:rPr>
-          <w:rFonts w:cstheme="minorHAnsi"/>
-          <w:sz w:val="20"/>
-        </w:rPr>
-        <w:t>Rewards within the transaction</w:t>
+        <w:t>Having Rewards within the transaction</w:t>
       </w:r>
     </w:p>
     <w:p>
@@ -3208,6 +3161,202 @@
     <w:p>
       <w:pPr>
         <w:pStyle w:val="ListParagraph"/>
+        <w:numPr>
+          <w:ilvl w:val="0"/>
+          <w:numId w:val="3"/>
+        </w:numPr>
+        <w:jc w:val="both"/>
+        <w:rPr>
+          <w:rFonts w:cstheme="minorHAnsi"/>
+          <w:bCs/>
+          <w:iCs/>
+          <w:color w:val="000000"/>
+          <w:sz w:val="20"/>
+          <w:szCs w:val="20"/>
+        </w:rPr>
+      </w:pPr>
+      <w:r>
+        <w:rPr>
+          <w:rFonts w:cstheme="minorHAnsi"/>
+          <w:bCs/>
+          <w:iCs/>
+          <w:color w:val="000000"/>
+          <w:sz w:val="20"/>
+          <w:szCs w:val="20"/>
+        </w:rPr>
+        <w:t>All team members shared ‘Customer’ and ‘Transaction’ classes, and used utility classes</w:t>
+      </w:r>
+    </w:p>
+    <w:p>
+      <w:pPr>
+        <w:pStyle w:val="ListParagraph"/>
+        <w:numPr>
+          <w:ilvl w:val="0"/>
+          <w:numId w:val="3"/>
+        </w:numPr>
+        <w:jc w:val="both"/>
+        <w:rPr>
+          <w:rFonts w:cstheme="minorHAnsi"/>
+          <w:bCs/>
+          <w:iCs/>
+          <w:color w:val="000000"/>
+          <w:sz w:val="20"/>
+          <w:szCs w:val="20"/>
+        </w:rPr>
+      </w:pPr>
+      <w:r>
+        <w:rPr>
+          <w:rFonts w:cstheme="minorHAnsi"/>
+          <w:color w:val="000000"/>
+          <w:sz w:val="20"/>
+          <w:szCs w:val="20"/>
+          <w:shd w:val="clear" w:color="auto" w:fill="FFFFFF"/>
+        </w:rPr>
+        <w:t>Ganesh used Main interface and two subsystem</w:t>
+      </w:r>
+      <w:r>
+        <w:rPr>
+          <w:rFonts w:cstheme="minorHAnsi"/>
+          <w:color w:val="000000"/>
+          <w:sz w:val="20"/>
+          <w:szCs w:val="20"/>
+          <w:shd w:val="clear" w:color="auto" w:fill="FFFFFF"/>
+        </w:rPr>
+        <w:t>s</w:t>
+      </w:r>
+      <w:r>
+        <w:rPr>
+          <w:rFonts w:cstheme="minorHAnsi"/>
+          <w:color w:val="000000"/>
+          <w:sz w:val="20"/>
+          <w:szCs w:val="20"/>
+          <w:shd w:val="clear" w:color="auto" w:fill="FFFFFF"/>
+        </w:rPr>
+        <w:t>, that make</w:t>
+      </w:r>
+      <w:r>
+        <w:rPr>
+          <w:rFonts w:cstheme="minorHAnsi"/>
+          <w:color w:val="000000"/>
+          <w:sz w:val="20"/>
+          <w:szCs w:val="20"/>
+          <w:shd w:val="clear" w:color="auto" w:fill="FFFFFF"/>
+        </w:rPr>
+        <w:t>s</w:t>
+      </w:r>
+      <w:r>
+        <w:rPr>
+          <w:rFonts w:cstheme="minorHAnsi"/>
+          <w:color w:val="000000"/>
+          <w:sz w:val="20"/>
+          <w:szCs w:val="20"/>
+          <w:shd w:val="clear" w:color="auto" w:fill="FFFFFF"/>
+        </w:rPr>
+        <w:t xml:space="preserve"> the system easier to </w:t>
+      </w:r>
+      <w:r>
+        <w:rPr>
+          <w:rFonts w:cstheme="minorHAnsi"/>
+          <w:color w:val="000000"/>
+          <w:sz w:val="20"/>
+          <w:szCs w:val="20"/>
+          <w:shd w:val="clear" w:color="auto" w:fill="FFFFFF"/>
+        </w:rPr>
+        <w:t>implement</w:t>
+      </w:r>
+      <w:r>
+        <w:rPr>
+          <w:rFonts w:cstheme="minorHAnsi"/>
+          <w:color w:val="000000"/>
+          <w:sz w:val="20"/>
+          <w:szCs w:val="20"/>
+          <w:shd w:val="clear" w:color="auto" w:fill="FFFFFF"/>
+        </w:rPr>
+        <w:t>. The team design used his idea and changed their name to "Customer Management" and "Payment Management"</w:t>
+      </w:r>
+    </w:p>
+    <w:p>
+      <w:pPr>
+        <w:pStyle w:val="ListParagraph"/>
+        <w:numPr>
+          <w:ilvl w:val="0"/>
+          <w:numId w:val="3"/>
+        </w:numPr>
+        <w:shd w:val="clear" w:color="auto" w:fill="FFFFFF"/>
+        <w:spacing w:after="0" w:line="240" w:lineRule="auto"/>
+        <w:rPr>
+          <w:rFonts w:eastAsia="Times New Roman" w:cstheme="minorHAnsi"/>
+          <w:color w:val="222222"/>
+          <w:sz w:val="20"/>
+          <w:szCs w:val="20"/>
+        </w:rPr>
+      </w:pPr>
+      <w:r>
+        <w:rPr>
+          <w:rFonts w:eastAsia="Times New Roman" w:cstheme="minorHAnsi"/>
+          <w:color w:val="000000"/>
+          <w:sz w:val="20"/>
+          <w:szCs w:val="20"/>
+        </w:rPr>
+        <w:t>The "Credit Card" class is used in all member's designs, but shows different relations. The team design connected "Credit Card" with "Transaction", because one customer may have more than one credit card.</w:t>
+      </w:r>
+    </w:p>
+    <w:p>
+      <w:pPr>
+        <w:pStyle w:val="ListParagraph"/>
+        <w:numPr>
+          <w:ilvl w:val="0"/>
+          <w:numId w:val="3"/>
+        </w:numPr>
+        <w:shd w:val="clear" w:color="auto" w:fill="FFFFFF"/>
+        <w:spacing w:after="0" w:line="240" w:lineRule="auto"/>
+        <w:rPr>
+          <w:rFonts w:eastAsia="Times New Roman" w:cstheme="minorHAnsi"/>
+          <w:color w:val="222222"/>
+          <w:sz w:val="20"/>
+          <w:szCs w:val="20"/>
+        </w:rPr>
+      </w:pPr>
+      <w:r>
+        <w:rPr>
+          <w:rFonts w:eastAsia="Times New Roman" w:cstheme="minorHAnsi"/>
+          <w:color w:val="000000"/>
+          <w:sz w:val="20"/>
+          <w:szCs w:val="20"/>
+        </w:rPr>
+        <w:t>Cedric used a component "Email service" in his design. The team design used this part and specified the email sending conditions.</w:t>
+      </w:r>
+    </w:p>
+    <w:p>
+      <w:pPr>
+        <w:pStyle w:val="ListParagraph"/>
+        <w:numPr>
+          <w:ilvl w:val="0"/>
+          <w:numId w:val="3"/>
+        </w:numPr>
+        <w:shd w:val="clear" w:color="auto" w:fill="FFFFFF"/>
+        <w:spacing w:after="0" w:line="240" w:lineRule="auto"/>
+        <w:jc w:val="both"/>
+        <w:rPr>
+          <w:rFonts w:eastAsia="Times New Roman" w:cstheme="minorHAnsi"/>
+          <w:color w:val="222222"/>
+          <w:sz w:val="20"/>
+          <w:szCs w:val="20"/>
+        </w:rPr>
+      </w:pPr>
+      <w:r>
+        <w:rPr>
+          <w:rFonts w:eastAsia="Times New Roman" w:cstheme="minorHAnsi"/>
+          <w:color w:val="000000"/>
+          <w:sz w:val="20"/>
+          <w:szCs w:val="20"/>
+        </w:rPr>
+        <w:t>The team design employed Yue's design to organize two type of discounts ("Gold status" and "Rewards").</w:t>
+      </w:r>
+    </w:p>
+    <w:p>
+      <w:pPr>
+        <w:pStyle w:val="ListParagraph"/>
         <w:ind w:left="1080"/>
         <w:rPr>
           <w:rFonts w:cstheme="minorHAnsi"/>
@@ -3417,6 +3566,62 @@
           <w:szCs w:val="20"/>
         </w:rPr>
         <w:t>The design is simplified to only include the requirements. Addition of domain knowledge and features can be done once the base application is ready</w:t>
+      </w:r>
+    </w:p>
+    <w:p>
+      <w:pPr>
+        <w:pStyle w:val="ListParagraph"/>
+        <w:numPr>
+          <w:ilvl w:val="0"/>
+          <w:numId w:val="3"/>
+        </w:numPr>
+        <w:jc w:val="both"/>
+        <w:rPr>
+          <w:rFonts w:cstheme="minorHAnsi"/>
+          <w:bCs/>
+          <w:iCs/>
+          <w:color w:val="000000"/>
+          <w:sz w:val="20"/>
+          <w:szCs w:val="20"/>
+        </w:rPr>
+      </w:pPr>
+      <w:r>
+        <w:rPr>
+          <w:rFonts w:cstheme="minorHAnsi"/>
+          <w:color w:val="000000"/>
+          <w:sz w:val="20"/>
+          <w:szCs w:val="20"/>
+          <w:shd w:val="clear" w:color="auto" w:fill="FFFFFF"/>
+        </w:rPr>
+        <w:t>We need focus on the structure of the system, rather than the implement details</w:t>
+      </w:r>
+    </w:p>
+    <w:p>
+      <w:pPr>
+        <w:pStyle w:val="ListParagraph"/>
+        <w:numPr>
+          <w:ilvl w:val="0"/>
+          <w:numId w:val="3"/>
+        </w:numPr>
+        <w:jc w:val="both"/>
+        <w:rPr>
+          <w:rFonts w:cstheme="minorHAnsi"/>
+          <w:bCs/>
+          <w:iCs/>
+          <w:color w:val="000000"/>
+          <w:sz w:val="20"/>
+          <w:szCs w:val="20"/>
+        </w:rPr>
+      </w:pPr>
+      <w:r>
+        <w:rPr>
+          <w:rFonts w:cstheme="minorHAnsi"/>
+          <w:color w:val="000000"/>
+          <w:sz w:val="20"/>
+          <w:szCs w:val="20"/>
+          <w:shd w:val="clear" w:color="auto" w:fill="FFFFFF"/>
+        </w:rPr>
+        <w:t>For teamwork, it was difficult to find a common design; but we initially set a design and the rest of the team members gave feedback on the common design</w:t>
       </w:r>
     </w:p>
     <w:p>

</xml_diff>

<commit_message>
revamp and merge all documentation. update team design
</commit_message>
<xml_diff>
--- a/Project2/TeamDesign/design-discussion.docx
+++ b/Project2/TeamDesign/design-discussion.docx
@@ -57,8 +57,6 @@
           <w:szCs w:val="28"/>
         </w:rPr>
       </w:pPr>
-      <w:bookmarkStart w:id="0" w:name="_GoBack"/>
-      <w:bookmarkEnd w:id="0"/>
     </w:p>
     <w:p>
       <w:pPr>
@@ -186,57 +184,7 @@
           <w:sz w:val="24"/>
           <w:szCs w:val="24"/>
         </w:rPr>
-        <w:t>Author</w:t>
-      </w:r>
-    </w:p>
-    <w:p>
-      <w:pPr>
-        <w:pStyle w:val="ListParagraph"/>
-        <w:ind w:left="1080"/>
-        <w:rPr>
-          <w:rFonts w:cstheme="minorHAnsi"/>
-          <w:bCs/>
-          <w:iCs/>
-          <w:color w:val="000000"/>
-          <w:sz w:val="20"/>
-          <w:szCs w:val="20"/>
-        </w:rPr>
-      </w:pPr>
-      <w:r>
-        <w:rPr>
-          <w:rFonts w:cstheme="minorHAnsi"/>
-          <w:bCs/>
-          <w:iCs/>
-          <w:color w:val="000000"/>
-          <w:sz w:val="20"/>
-          <w:szCs w:val="20"/>
-        </w:rPr>
-        <w:t>Name: Cedric Meury</w:t>
-      </w:r>
-    </w:p>
-    <w:p>
-      <w:pPr>
-        <w:pStyle w:val="ListParagraph"/>
-        <w:ind w:left="1080"/>
-        <w:rPr>
-          <w:rFonts w:cstheme="minorHAnsi"/>
-          <w:bCs/>
-          <w:iCs/>
-          <w:color w:val="000000"/>
-          <w:sz w:val="20"/>
-          <w:szCs w:val="20"/>
-        </w:rPr>
-      </w:pPr>
-      <w:r>
-        <w:rPr>
-          <w:rFonts w:cstheme="minorHAnsi"/>
-          <w:bCs/>
-          <w:iCs/>
-          <w:color w:val="000000"/>
-          <w:sz w:val="20"/>
-          <w:szCs w:val="20"/>
-        </w:rPr>
-        <w:t>GT-Id: cmeury3</w:t>
+        <w:t>Cedric Meury (cmeury3)</w:t>
       </w:r>
     </w:p>
     <w:p>
@@ -430,73 +378,18 @@
           <w:sz w:val="20"/>
           <w:szCs w:val="20"/>
         </w:rPr>
-        <w:t>Hides complexities regarding ‘E</w:t>
-      </w:r>
-      <w:r>
-        <w:rPr>
-          <w:rFonts w:cstheme="minorHAnsi"/>
-          <w:bCs/>
-          <w:iCs/>
-          <w:color w:val="000000"/>
-          <w:sz w:val="20"/>
-          <w:szCs w:val="20"/>
-        </w:rPr>
-        <w:t>-M</w:t>
-      </w:r>
-      <w:r>
-        <w:rPr>
-          <w:rFonts w:cstheme="minorHAnsi"/>
-          <w:bCs/>
-          <w:iCs/>
-          <w:color w:val="000000"/>
-          <w:sz w:val="20"/>
-          <w:szCs w:val="20"/>
-        </w:rPr>
-        <w:t>ail Service’, ‘Credit Card Scanner’ and ‘Payment</w:t>
-      </w:r>
-      <w:r>
-        <w:rPr>
-          <w:rFonts w:cstheme="minorHAnsi"/>
-          <w:bCs/>
-          <w:iCs/>
-          <w:color w:val="000000"/>
-          <w:sz w:val="20"/>
-          <w:szCs w:val="20"/>
-        </w:rPr>
-        <w:t>-</w:t>
-      </w:r>
-      <w:r>
-        <w:rPr>
-          <w:rFonts w:cstheme="minorHAnsi"/>
-          <w:bCs/>
-          <w:iCs/>
-          <w:color w:val="000000"/>
-          <w:sz w:val="20"/>
-          <w:szCs w:val="20"/>
-        </w:rPr>
-        <w:t>Processing Provider’ correctly as per requirements</w:t>
-      </w:r>
-      <w:r>
-        <w:rPr>
-          <w:rFonts w:cstheme="minorHAnsi"/>
-          <w:bCs/>
-          <w:iCs/>
-          <w:color w:val="000000"/>
-          <w:sz w:val="20"/>
-          <w:szCs w:val="20"/>
-        </w:rPr>
-        <w:t>. Sim</w:t>
-      </w:r>
-      <w:r>
-        <w:rPr>
-          <w:rFonts w:cstheme="minorHAnsi"/>
-          <w:bCs/>
-          <w:iCs/>
-          <w:color w:val="000000"/>
-          <w:sz w:val="20"/>
-          <w:szCs w:val="20"/>
-        </w:rPr>
-        <w:t>ple design</w:t>
+        <w:t>Hides complexities regarding the E-Mail Service, Credit Card Scanner and Payment-Processing Provider correctly as per the req</w:t>
+      </w:r>
+      <w:r>
+        <w:rPr>
+          <w:rFonts w:cstheme="minorHAnsi"/>
+          <w:bCs/>
+          <w:iCs/>
+          <w:color w:val="000000"/>
+          <w:sz w:val="20"/>
+          <w:szCs w:val="20"/>
+        </w:rPr>
+        <w:t>uirements. It's a simple design</w:t>
       </w:r>
     </w:p>
     <w:p>
@@ -525,18 +418,7 @@
           <w:sz w:val="20"/>
           <w:szCs w:val="20"/>
         </w:rPr>
-        <w:t>Captures entities (nouns), attributes (adjectives) and relations (verbs)</w:t>
-      </w:r>
-      <w:r>
-        <w:rPr>
-          <w:rFonts w:cstheme="minorHAnsi"/>
-          <w:bCs/>
-          <w:iCs/>
-          <w:color w:val="000000"/>
-          <w:sz w:val="20"/>
-          <w:szCs w:val="20"/>
-        </w:rPr>
-        <w:t xml:space="preserve"> correctly</w:t>
+        <w:t>Captures entities (nouns), attributes (adjectives) and relations (verbs) correctly</w:t>
       </w:r>
     </w:p>
     <w:p>
@@ -594,28 +476,17 @@
         <w:jc w:val="both"/>
         <w:rPr>
           <w:rFonts w:cstheme="minorHAnsi"/>
-          <w:bCs/>
-          <w:iCs/>
-          <w:color w:val="000000"/>
-          <w:sz w:val="20"/>
-          <w:szCs w:val="20"/>
-        </w:rPr>
-      </w:pPr>
-      <w:r>
-        <w:rPr>
-          <w:rFonts w:cstheme="minorHAnsi"/>
-          <w:color w:val="000000"/>
-          <w:sz w:val="20"/>
-        </w:rPr>
-        <w:t>CreditCard should be aggregated within Transaction</w:t>
-      </w:r>
-      <w:r>
-        <w:rPr>
-          <w:rFonts w:cstheme="minorHAnsi"/>
-          <w:color w:val="000000"/>
-          <w:sz w:val="20"/>
-        </w:rPr>
-        <w:t xml:space="preserve"> (show aggregation line)</w:t>
+          <w:color w:val="000000"/>
+          <w:sz w:val="20"/>
+        </w:rPr>
+      </w:pPr>
+      <w:r>
+        <w:rPr>
+          <w:rFonts w:cstheme="minorHAnsi"/>
+          <w:color w:val="000000"/>
+          <w:sz w:val="20"/>
+        </w:rPr>
+        <w:t>`CreditCard` should be aggregated within `Transaction` (show aggregation line)</w:t>
       </w:r>
     </w:p>
     <w:p>
@@ -628,23 +499,17 @@
         <w:jc w:val="both"/>
         <w:rPr>
           <w:rFonts w:cstheme="minorHAnsi"/>
-          <w:bCs/>
-          <w:iCs/>
-          <w:color w:val="000000"/>
-          <w:sz w:val="20"/>
-          <w:szCs w:val="20"/>
-        </w:rPr>
-      </w:pPr>
-      <w:r>
-        <w:rPr>
-          <w:rFonts w:cstheme="minorHAnsi"/>
-          <w:bCs/>
-          <w:iCs/>
-          <w:color w:val="000000"/>
-          <w:sz w:val="20"/>
-          <w:szCs w:val="20"/>
-        </w:rPr>
-        <w:t>Can create separate classes for Discounts/Rewards to support future expansions and to reduce complexity</w:t>
+          <w:color w:val="000000"/>
+          <w:sz w:val="20"/>
+        </w:rPr>
+      </w:pPr>
+      <w:r>
+        <w:rPr>
+          <w:rFonts w:cstheme="minorHAnsi"/>
+          <w:color w:val="000000"/>
+          <w:sz w:val="20"/>
+        </w:rPr>
+        <w:t>Separate classes for Discounts and Rewards would support future expansions and reduce complexity</w:t>
       </w:r>
     </w:p>
     <w:p>
@@ -667,13 +532,10 @@
       <w:r>
         <w:rPr>
           <w:rFonts w:cstheme="minorHAnsi"/>
-          <w:bCs/>
-          <w:iCs/>
-          <w:color w:val="000000"/>
-          <w:sz w:val="20"/>
-          <w:szCs w:val="20"/>
-        </w:rPr>
-        <w:t>Attribute holderName in CreditCard. Data type is having a typo. Should be ‘string’</w:t>
+          <w:color w:val="000000"/>
+          <w:sz w:val="20"/>
+        </w:rPr>
+        <w:t>The data type of the `holderName` attribute in the CreditCard has a typo, it should be `String`</w:t>
       </w:r>
     </w:p>
     <w:p>
@@ -805,57 +667,7 @@
           <w:sz w:val="24"/>
           <w:szCs w:val="24"/>
         </w:rPr>
-        <w:t>Author</w:t>
-      </w:r>
-    </w:p>
-    <w:p>
-      <w:pPr>
-        <w:pStyle w:val="ListParagraph"/>
-        <w:ind w:left="1080"/>
-        <w:rPr>
-          <w:rFonts w:cstheme="minorHAnsi"/>
-          <w:bCs/>
-          <w:iCs/>
-          <w:color w:val="000000"/>
-          <w:sz w:val="20"/>
-          <w:szCs w:val="20"/>
-        </w:rPr>
-      </w:pPr>
-      <w:r>
-        <w:rPr>
-          <w:rFonts w:cstheme="minorHAnsi"/>
-          <w:bCs/>
-          <w:iCs/>
-          <w:color w:val="000000"/>
-          <w:sz w:val="20"/>
-          <w:szCs w:val="20"/>
-        </w:rPr>
-        <w:t>Name: Ganesh Shivashankaraiah</w:t>
-      </w:r>
-    </w:p>
-    <w:p>
-      <w:pPr>
-        <w:pStyle w:val="ListParagraph"/>
-        <w:ind w:left="1080"/>
-        <w:rPr>
-          <w:rFonts w:cstheme="minorHAnsi"/>
-          <w:bCs/>
-          <w:iCs/>
-          <w:color w:val="000000"/>
-          <w:sz w:val="20"/>
-          <w:szCs w:val="20"/>
-        </w:rPr>
-      </w:pPr>
-      <w:r>
-        <w:rPr>
-          <w:rFonts w:cstheme="minorHAnsi"/>
-          <w:bCs/>
-          <w:iCs/>
-          <w:color w:val="000000"/>
-          <w:sz w:val="20"/>
-          <w:szCs w:val="20"/>
-        </w:rPr>
-        <w:t>GT-Id: ganesh30</w:t>
+        <w:t>Ganesh Shivashankaraiah (ganesh30)</w:t>
       </w:r>
     </w:p>
     <w:p>
@@ -1031,48 +843,19 @@
         </w:numPr>
         <w:rPr>
           <w:rFonts w:cstheme="minorHAnsi"/>
-          <w:bCs/>
-          <w:iCs/>
-          <w:color w:val="000000"/>
-          <w:sz w:val="20"/>
-          <w:szCs w:val="20"/>
-        </w:rPr>
-      </w:pPr>
-      <w:r>
-        <w:rPr>
-          <w:rFonts w:cstheme="minorHAnsi"/>
-          <w:color w:val="000000"/>
-          <w:sz w:val="20"/>
-          <w:szCs w:val="20"/>
-        </w:rPr>
-        <w:t xml:space="preserve">Having </w:t>
-      </w:r>
-      <w:r>
-        <w:rPr>
-          <w:rFonts w:cstheme="minorHAnsi"/>
-          <w:color w:val="000000"/>
-          <w:sz w:val="20"/>
-          <w:szCs w:val="20"/>
-        </w:rPr>
-        <w:t xml:space="preserve">CustomerManager and PaymentsManager </w:t>
-      </w:r>
-      <w:r>
-        <w:rPr>
-          <w:rFonts w:cstheme="minorHAnsi"/>
-          <w:color w:val="000000"/>
-          <w:sz w:val="20"/>
-          <w:szCs w:val="20"/>
-        </w:rPr>
-        <w:t>results in</w:t>
-      </w:r>
-      <w:r>
-        <w:rPr>
-          <w:rFonts w:cstheme="minorHAnsi"/>
-          <w:color w:val="000000"/>
-          <w:sz w:val="20"/>
-          <w:szCs w:val="20"/>
-        </w:rPr>
-        <w:t xml:space="preserve"> separation of concern</w:t>
+          <w:color w:val="000000"/>
+          <w:sz w:val="20"/>
+          <w:szCs w:val="20"/>
+        </w:rPr>
+      </w:pPr>
+      <w:r>
+        <w:rPr>
+          <w:rFonts w:cstheme="minorHAnsi"/>
+          <w:color w:val="000000"/>
+          <w:sz w:val="20"/>
+          <w:szCs w:val="20"/>
+        </w:rPr>
+        <w:t>Having CustomerManager and PaymentsManager results in separation of concern</w:t>
       </w:r>
     </w:p>
     <w:p>
@@ -1141,7 +924,6 @@
           <w:sz w:val="24"/>
           <w:szCs w:val="24"/>
         </w:rPr>
-        <w:lastRenderedPageBreak/>
         <w:t>Cons</w:t>
       </w:r>
     </w:p>
@@ -1171,18 +953,7 @@
           <w:sz w:val="20"/>
           <w:szCs w:val="20"/>
         </w:rPr>
-        <w:t>Discount can be split to have a base class with 2 child cl</w:t>
-      </w:r>
-      <w:r>
-        <w:rPr>
-          <w:rFonts w:cstheme="minorHAnsi"/>
-          <w:bCs/>
-          <w:iCs/>
-          <w:color w:val="000000"/>
-          <w:sz w:val="20"/>
-          <w:szCs w:val="20"/>
-        </w:rPr>
-        <w:t>asses for each type of discount</w:t>
+        <w:t>Discount can be split to have a base class with 2 child classes for each type of discount</w:t>
       </w:r>
     </w:p>
     <w:p>
@@ -1211,40 +982,8 @@
           <w:sz w:val="20"/>
           <w:szCs w:val="20"/>
         </w:rPr>
-        <w:t xml:space="preserve">(Transaction – Amount) and (Discount – discountAmount) attributes </w:t>
-      </w:r>
-      <w:r>
-        <w:rPr>
-          <w:rFonts w:cstheme="minorHAnsi"/>
-          <w:bCs/>
-          <w:iCs/>
-          <w:color w:val="000000"/>
-          <w:sz w:val="20"/>
-          <w:szCs w:val="20"/>
-        </w:rPr>
-        <w:t>can</w:t>
-      </w:r>
-      <w:r>
-        <w:rPr>
-          <w:rFonts w:cstheme="minorHAnsi"/>
-          <w:bCs/>
-          <w:iCs/>
-          <w:color w:val="000000"/>
-          <w:sz w:val="20"/>
-          <w:szCs w:val="20"/>
-        </w:rPr>
-        <w:t xml:space="preserve"> be double</w:t>
-      </w:r>
-      <w:r>
-        <w:rPr>
-          <w:rFonts w:cstheme="minorHAnsi"/>
-          <w:bCs/>
-          <w:iCs/>
-          <w:color w:val="000000"/>
-          <w:sz w:val="20"/>
-          <w:szCs w:val="20"/>
-        </w:rPr>
-        <w:t>/Number</w:t>
+        <w:lastRenderedPageBreak/>
+        <w:t>(Transaction – Amount) and (Discount – discountAmount) attributes can be double/Number</w:t>
       </w:r>
     </w:p>
     <w:p>
@@ -1267,8 +1006,11 @@
       <w:r>
         <w:rPr>
           <w:rFonts w:cstheme="minorHAnsi"/>
-          <w:color w:val="000000"/>
-          <w:sz w:val="20"/>
+          <w:bCs/>
+          <w:iCs/>
+          <w:color w:val="000000"/>
+          <w:sz w:val="20"/>
+          <w:szCs w:val="20"/>
         </w:rPr>
         <w:t>CreditCardScanner and PaymentProcessingService should be components</w:t>
       </w:r>
@@ -1293,18 +1035,13 @@
       <w:r>
         <w:rPr>
           <w:rFonts w:cstheme="minorHAnsi"/>
-          <w:color w:val="000000"/>
-          <w:sz w:val="20"/>
-        </w:rPr>
-        <w:t>Remove ‘Email’ class as it e</w:t>
-      </w:r>
-      <w:r>
-        <w:rPr>
-          <w:rFonts w:cstheme="minorHAnsi"/>
-          <w:color w:val="000000"/>
-          <w:sz w:val="20"/>
-        </w:rPr>
-        <w:t>ncapsulates email functionality</w:t>
+          <w:bCs/>
+          <w:iCs/>
+          <w:color w:val="000000"/>
+          <w:sz w:val="20"/>
+          <w:szCs w:val="20"/>
+        </w:rPr>
+        <w:t>Remove `Email` class as it encapsulates email functionality</w:t>
       </w:r>
     </w:p>
     <w:p>
@@ -1327,8 +1064,11 @@
       <w:r>
         <w:rPr>
           <w:rFonts w:cstheme="minorHAnsi"/>
-          <w:color w:val="000000"/>
-          <w:sz w:val="20"/>
+          <w:bCs/>
+          <w:iCs/>
+          <w:color w:val="000000"/>
+          <w:sz w:val="20"/>
+          <w:szCs w:val="20"/>
         </w:rPr>
         <w:t>(Customer - Discount) multiplicity should be 0...2 (only 2 types of discounts - money, 5%)</w:t>
       </w:r>
@@ -1444,57 +1184,7 @@
           <w:sz w:val="24"/>
           <w:szCs w:val="24"/>
         </w:rPr>
-        <w:t>Author</w:t>
-      </w:r>
-    </w:p>
-    <w:p>
-      <w:pPr>
-        <w:pStyle w:val="ListParagraph"/>
-        <w:ind w:left="1080"/>
-        <w:rPr>
-          <w:rFonts w:cstheme="minorHAnsi"/>
-          <w:bCs/>
-          <w:iCs/>
-          <w:color w:val="000000"/>
-          <w:sz w:val="20"/>
-          <w:szCs w:val="20"/>
-        </w:rPr>
-      </w:pPr>
-      <w:r>
-        <w:rPr>
-          <w:rFonts w:cstheme="minorHAnsi"/>
-          <w:bCs/>
-          <w:iCs/>
-          <w:color w:val="000000"/>
-          <w:sz w:val="20"/>
-          <w:szCs w:val="20"/>
-        </w:rPr>
-        <w:t>Name: Yue Li</w:t>
-      </w:r>
-    </w:p>
-    <w:p>
-      <w:pPr>
-        <w:pStyle w:val="ListParagraph"/>
-        <w:ind w:left="1080"/>
-        <w:rPr>
-          <w:rFonts w:cstheme="minorHAnsi"/>
-          <w:bCs/>
-          <w:iCs/>
-          <w:color w:val="000000"/>
-          <w:sz w:val="20"/>
-          <w:szCs w:val="20"/>
-        </w:rPr>
-      </w:pPr>
-      <w:r>
-        <w:rPr>
-          <w:rFonts w:cstheme="minorHAnsi"/>
-          <w:bCs/>
-          <w:iCs/>
-          <w:color w:val="000000"/>
-          <w:sz w:val="20"/>
-          <w:szCs w:val="20"/>
-        </w:rPr>
-        <w:t>GT-Id: yli801</w:t>
+        <w:t>Yue Li (yli801)</w:t>
       </w:r>
     </w:p>
     <w:p>
@@ -1688,18 +1378,7 @@
           <w:sz w:val="20"/>
           <w:szCs w:val="20"/>
         </w:rPr>
-        <w:t>Having</w:t>
-      </w:r>
-      <w:r>
-        <w:rPr>
-          <w:rFonts w:cstheme="minorHAnsi"/>
-          <w:bCs/>
-          <w:iCs/>
-          <w:color w:val="000000"/>
-          <w:sz w:val="20"/>
-          <w:szCs w:val="20"/>
-        </w:rPr>
-        <w:t xml:space="preserve"> a separate utility class for Money. Can handle all complexities within this class</w:t>
+        <w:t>Having a separate utility class for Money. Can handle all complexities within this class</w:t>
       </w:r>
     </w:p>
     <w:p>
@@ -1728,18 +1407,7 @@
           <w:sz w:val="20"/>
           <w:szCs w:val="20"/>
         </w:rPr>
-        <w:t>Having a base class for ‘Reward’.</w:t>
-      </w:r>
-      <w:r>
-        <w:rPr>
-          <w:rFonts w:cstheme="minorHAnsi"/>
-          <w:bCs/>
-          <w:iCs/>
-          <w:color w:val="000000"/>
-          <w:sz w:val="20"/>
-          <w:szCs w:val="20"/>
-        </w:rPr>
-        <w:t xml:space="preserve"> This helps in future expansion to add more type of rewards</w:t>
+        <w:t>Having a base class for `Reward`. This helps in future expansion to add more type of rewards</w:t>
       </w:r>
     </w:p>
     <w:p>
@@ -1762,7 +1430,11 @@
       <w:r>
         <w:rPr>
           <w:rFonts w:cstheme="minorHAnsi"/>
-          <w:sz w:val="20"/>
+          <w:bCs/>
+          <w:iCs/>
+          <w:color w:val="000000"/>
+          <w:sz w:val="20"/>
+          <w:szCs w:val="20"/>
         </w:rPr>
         <w:t>Having Rewards within the transaction</w:t>
       </w:r>
@@ -1838,40 +1510,19 @@
           <w:sz w:val="20"/>
           <w:szCs w:val="20"/>
         </w:rPr>
-        <w:t xml:space="preserve">TransactionList, Node and </w:t>
-      </w:r>
-      <w:r>
-        <w:rPr>
-          <w:rFonts w:cstheme="minorHAnsi"/>
-          <w:bCs/>
-          <w:iCs/>
-          <w:color w:val="000000"/>
-          <w:sz w:val="20"/>
-          <w:szCs w:val="20"/>
-        </w:rPr>
-        <w:t>T</w:t>
-      </w:r>
-      <w:r>
-        <w:rPr>
-          <w:rFonts w:cstheme="minorHAnsi"/>
-          <w:bCs/>
-          <w:iCs/>
-          <w:color w:val="000000"/>
-          <w:sz w:val="20"/>
-          <w:szCs w:val="20"/>
-        </w:rPr>
-        <w:t>ransaction have been implemented like a linked list. This can be a simple relation using just a ‘list’ object and TransactionList, Node</w:t>
-      </w:r>
-      <w:r>
-        <w:rPr>
-          <w:rFonts w:cstheme="minorHAnsi"/>
-          <w:bCs/>
-          <w:iCs/>
-          <w:color w:val="000000"/>
-          <w:sz w:val="20"/>
-          <w:szCs w:val="20"/>
-        </w:rPr>
-        <w:t xml:space="preserve"> can be removed</w:t>
+        <w:t xml:space="preserve">TransactionList, Node and Transaction have been implemented like a linked list. This can be a simple relation using just </w:t>
+      </w:r>
+      <w:r>
+        <w:rPr>
+          <w:rFonts w:cstheme="minorHAnsi"/>
+          <w:bCs/>
+          <w:iCs/>
+          <w:color w:val="000000"/>
+          <w:sz w:val="20"/>
+          <w:szCs w:val="20"/>
+        </w:rPr>
+        <w:tab/>
+        <w:t>a `list` object and TransactionList, Node can be removed</w:t>
       </w:r>
     </w:p>
     <w:p>
@@ -1900,18 +1551,8 @@
           <w:sz w:val="20"/>
           <w:szCs w:val="20"/>
         </w:rPr>
-        <w:t xml:space="preserve">(Customer – Credit Card) relation should be a </w:t>
-      </w:r>
-      <w:r>
-        <w:rPr>
-          <w:rFonts w:cstheme="minorHAnsi"/>
-          <w:bCs/>
-          <w:iCs/>
-          <w:color w:val="000000"/>
-          <w:sz w:val="20"/>
-          <w:szCs w:val="20"/>
-        </w:rPr>
-        <w:t>composition. Can be a temporary object for simplicity</w:t>
+        <w:lastRenderedPageBreak/>
+        <w:t>(Customer – Credit Card) relation should be a composition. Can be a temporary object for simplicity</w:t>
       </w:r>
     </w:p>
     <w:p>
@@ -1940,18 +1581,7 @@
           <w:sz w:val="20"/>
           <w:szCs w:val="20"/>
         </w:rPr>
-        <w:t xml:space="preserve">Does not capture ‘Email’ related </w:t>
-      </w:r>
-      <w:r>
-        <w:rPr>
-          <w:rFonts w:cstheme="minorHAnsi"/>
-          <w:bCs/>
-          <w:iCs/>
-          <w:color w:val="000000"/>
-          <w:sz w:val="20"/>
-          <w:szCs w:val="20"/>
-        </w:rPr>
-        <w:t>attributes</w:t>
+        <w:t>Does not capture `Email` related attributes</w:t>
       </w:r>
     </w:p>
     <w:p>
@@ -2110,57 +1740,7 @@
           <w:sz w:val="24"/>
           <w:szCs w:val="24"/>
         </w:rPr>
-        <w:t>Author</w:t>
-      </w:r>
-    </w:p>
-    <w:p>
-      <w:pPr>
-        <w:pStyle w:val="ListParagraph"/>
-        <w:ind w:left="1080"/>
-        <w:rPr>
-          <w:rFonts w:cstheme="minorHAnsi"/>
-          <w:bCs/>
-          <w:iCs/>
-          <w:color w:val="000000"/>
-          <w:sz w:val="20"/>
-          <w:szCs w:val="20"/>
-        </w:rPr>
-      </w:pPr>
-      <w:r>
-        <w:rPr>
-          <w:rFonts w:cstheme="minorHAnsi"/>
-          <w:bCs/>
-          <w:iCs/>
-          <w:color w:val="000000"/>
-          <w:sz w:val="20"/>
-          <w:szCs w:val="20"/>
-        </w:rPr>
-        <w:t>Name: Yuchun Qin</w:t>
-      </w:r>
-    </w:p>
-    <w:p>
-      <w:pPr>
-        <w:pStyle w:val="ListParagraph"/>
-        <w:ind w:left="1080"/>
-        <w:rPr>
-          <w:rFonts w:cstheme="minorHAnsi"/>
-          <w:bCs/>
-          <w:iCs/>
-          <w:color w:val="000000"/>
-          <w:sz w:val="20"/>
-          <w:szCs w:val="20"/>
-        </w:rPr>
-      </w:pPr>
-      <w:r>
-        <w:rPr>
-          <w:rFonts w:cstheme="minorHAnsi"/>
-          <w:bCs/>
-          <w:iCs/>
-          <w:color w:val="000000"/>
-          <w:sz w:val="20"/>
-          <w:szCs w:val="20"/>
-        </w:rPr>
-        <w:t>GT-Id: yqin47</w:t>
+        <w:t>Yuchun Qin (yqin47)</w:t>
       </w:r>
     </w:p>
     <w:p>
@@ -2354,18 +1934,7 @@
           <w:sz w:val="20"/>
           <w:szCs w:val="20"/>
         </w:rPr>
-        <w:t>The entities ‘Credit Card’, ‘Customer’</w:t>
-      </w:r>
-      <w:r>
-        <w:rPr>
-          <w:rFonts w:cstheme="minorHAnsi"/>
-          <w:bCs/>
-          <w:iCs/>
-          <w:color w:val="000000"/>
-          <w:sz w:val="20"/>
-          <w:szCs w:val="20"/>
-        </w:rPr>
-        <w:t xml:space="preserve"> and their attributes are captured correctly</w:t>
+        <w:t>The entities `Credit Card`, `Customer` and their attributes are captured correctly</w:t>
       </w:r>
     </w:p>
     <w:p>
@@ -2468,7 +2037,7 @@
           <w:sz w:val="20"/>
           <w:szCs w:val="20"/>
         </w:rPr>
-        <w:t>The functionalities (ex – ‘if’ conditions, add etc…) should not be shown in the relationships</w:t>
+        <w:t>Implementation details such as the `if` condition on connections should not be shown in the diagram.</w:t>
       </w:r>
     </w:p>
     <w:p>
@@ -2497,8 +2066,7 @@
           <w:sz w:val="20"/>
           <w:szCs w:val="20"/>
         </w:rPr>
-        <w:lastRenderedPageBreak/>
-        <w:t>There should not be two relations between ‘Customer’ and ‘Transaction’</w:t>
+        <w:t>There should not be two relations between `Customer` and `Transaction`</w:t>
       </w:r>
     </w:p>
     <w:p>
@@ -2527,7 +2095,7 @@
           <w:sz w:val="20"/>
           <w:szCs w:val="20"/>
         </w:rPr>
-        <w:t>‘Redeem’ and ‘Add’ can be operations in the entities rather than UML relation. And ‘10DollarReward’ can be a subclass of ‘RewardBalance’</w:t>
+        <w:t>`Redeem` and `Add` can be operations in the entities rather than UML relation. And `10DollarReward` can be a subclass of `RewardBalance`</w:t>
       </w:r>
     </w:p>
     <w:p>
@@ -2556,18 +2124,7 @@
           <w:sz w:val="20"/>
           <w:szCs w:val="20"/>
         </w:rPr>
-        <w:t>Edit() operation in ‘Order’ may not be required</w:t>
-      </w:r>
-      <w:r>
-        <w:rPr>
-          <w:rFonts w:cstheme="minorHAnsi"/>
-          <w:bCs/>
-          <w:iCs/>
-          <w:color w:val="000000"/>
-          <w:sz w:val="20"/>
-          <w:szCs w:val="20"/>
-        </w:rPr>
-        <w:t>. The ‘Order’ class can be removed</w:t>
+        <w:t>`Edit()` operation in `Order` may not be required. The `Order` class can be removed</w:t>
       </w:r>
     </w:p>
     <w:p>
@@ -2598,294 +2155,6 @@
         </w:rPr>
         <w:t>Can show the components – CreditCardScanner and PaymentProcessingService</w:t>
       </w:r>
-    </w:p>
-    <w:p>
-      <w:pPr>
-        <w:rPr>
-          <w:rFonts w:cstheme="minorHAnsi"/>
-          <w:bCs/>
-          <w:iCs/>
-          <w:color w:val="000000"/>
-          <w:sz w:val="24"/>
-          <w:szCs w:val="24"/>
-        </w:rPr>
-      </w:pPr>
-    </w:p>
-    <w:p>
-      <w:pPr>
-        <w:rPr>
-          <w:rFonts w:cstheme="minorHAnsi"/>
-          <w:bCs/>
-          <w:iCs/>
-          <w:color w:val="000000"/>
-          <w:sz w:val="24"/>
-          <w:szCs w:val="24"/>
-        </w:rPr>
-      </w:pPr>
-    </w:p>
-    <w:p>
-      <w:pPr>
-        <w:rPr>
-          <w:rFonts w:cstheme="minorHAnsi"/>
-          <w:bCs/>
-          <w:iCs/>
-          <w:color w:val="000000"/>
-          <w:sz w:val="24"/>
-          <w:szCs w:val="24"/>
-        </w:rPr>
-      </w:pPr>
-    </w:p>
-    <w:p>
-      <w:pPr>
-        <w:rPr>
-          <w:rFonts w:cstheme="minorHAnsi"/>
-          <w:bCs/>
-          <w:iCs/>
-          <w:color w:val="000000"/>
-          <w:sz w:val="24"/>
-          <w:szCs w:val="24"/>
-        </w:rPr>
-      </w:pPr>
-    </w:p>
-    <w:p>
-      <w:pPr>
-        <w:rPr>
-          <w:rFonts w:cstheme="minorHAnsi"/>
-          <w:bCs/>
-          <w:iCs/>
-          <w:color w:val="000000"/>
-          <w:sz w:val="24"/>
-          <w:szCs w:val="24"/>
-        </w:rPr>
-      </w:pPr>
-    </w:p>
-    <w:p>
-      <w:pPr>
-        <w:rPr>
-          <w:rFonts w:cstheme="minorHAnsi"/>
-          <w:bCs/>
-          <w:iCs/>
-          <w:color w:val="000000"/>
-          <w:sz w:val="24"/>
-          <w:szCs w:val="24"/>
-        </w:rPr>
-      </w:pPr>
-    </w:p>
-    <w:p>
-      <w:pPr>
-        <w:rPr>
-          <w:rFonts w:cstheme="minorHAnsi"/>
-          <w:bCs/>
-          <w:iCs/>
-          <w:color w:val="000000"/>
-          <w:sz w:val="24"/>
-          <w:szCs w:val="24"/>
-        </w:rPr>
-      </w:pPr>
-    </w:p>
-    <w:p>
-      <w:pPr>
-        <w:rPr>
-          <w:rFonts w:cstheme="minorHAnsi"/>
-          <w:bCs/>
-          <w:iCs/>
-          <w:color w:val="000000"/>
-          <w:sz w:val="24"/>
-          <w:szCs w:val="24"/>
-        </w:rPr>
-      </w:pPr>
-    </w:p>
-    <w:p>
-      <w:pPr>
-        <w:rPr>
-          <w:rFonts w:cstheme="minorHAnsi"/>
-          <w:bCs/>
-          <w:iCs/>
-          <w:color w:val="000000"/>
-          <w:sz w:val="24"/>
-          <w:szCs w:val="24"/>
-        </w:rPr>
-      </w:pPr>
-    </w:p>
-    <w:p>
-      <w:pPr>
-        <w:rPr>
-          <w:rFonts w:cstheme="minorHAnsi"/>
-          <w:bCs/>
-          <w:iCs/>
-          <w:color w:val="000000"/>
-          <w:sz w:val="24"/>
-          <w:szCs w:val="24"/>
-        </w:rPr>
-      </w:pPr>
-    </w:p>
-    <w:p>
-      <w:pPr>
-        <w:rPr>
-          <w:rFonts w:cstheme="minorHAnsi"/>
-          <w:bCs/>
-          <w:iCs/>
-          <w:color w:val="000000"/>
-          <w:sz w:val="24"/>
-          <w:szCs w:val="24"/>
-        </w:rPr>
-      </w:pPr>
-    </w:p>
-    <w:p>
-      <w:pPr>
-        <w:rPr>
-          <w:rFonts w:cstheme="minorHAnsi"/>
-          <w:bCs/>
-          <w:iCs/>
-          <w:color w:val="000000"/>
-          <w:sz w:val="24"/>
-          <w:szCs w:val="24"/>
-        </w:rPr>
-      </w:pPr>
-    </w:p>
-    <w:p>
-      <w:pPr>
-        <w:rPr>
-          <w:rFonts w:cstheme="minorHAnsi"/>
-          <w:bCs/>
-          <w:iCs/>
-          <w:color w:val="000000"/>
-          <w:sz w:val="24"/>
-          <w:szCs w:val="24"/>
-        </w:rPr>
-      </w:pPr>
-    </w:p>
-    <w:p>
-      <w:pPr>
-        <w:rPr>
-          <w:rFonts w:cstheme="minorHAnsi"/>
-          <w:bCs/>
-          <w:iCs/>
-          <w:color w:val="000000"/>
-          <w:sz w:val="24"/>
-          <w:szCs w:val="24"/>
-        </w:rPr>
-      </w:pPr>
-    </w:p>
-    <w:p>
-      <w:pPr>
-        <w:rPr>
-          <w:rFonts w:cstheme="minorHAnsi"/>
-          <w:bCs/>
-          <w:iCs/>
-          <w:color w:val="000000"/>
-          <w:sz w:val="24"/>
-          <w:szCs w:val="24"/>
-        </w:rPr>
-      </w:pPr>
-    </w:p>
-    <w:p>
-      <w:pPr>
-        <w:rPr>
-          <w:rFonts w:cstheme="minorHAnsi"/>
-          <w:bCs/>
-          <w:iCs/>
-          <w:color w:val="000000"/>
-          <w:sz w:val="24"/>
-          <w:szCs w:val="24"/>
-        </w:rPr>
-      </w:pPr>
-    </w:p>
-    <w:p>
-      <w:pPr>
-        <w:rPr>
-          <w:rFonts w:cstheme="minorHAnsi"/>
-          <w:bCs/>
-          <w:iCs/>
-          <w:color w:val="000000"/>
-          <w:sz w:val="24"/>
-          <w:szCs w:val="24"/>
-        </w:rPr>
-      </w:pPr>
-    </w:p>
-    <w:p>
-      <w:pPr>
-        <w:rPr>
-          <w:rFonts w:cstheme="minorHAnsi"/>
-          <w:bCs/>
-          <w:iCs/>
-          <w:color w:val="000000"/>
-          <w:sz w:val="24"/>
-          <w:szCs w:val="24"/>
-        </w:rPr>
-      </w:pPr>
-    </w:p>
-    <w:p>
-      <w:pPr>
-        <w:rPr>
-          <w:rFonts w:cstheme="minorHAnsi"/>
-          <w:bCs/>
-          <w:iCs/>
-          <w:color w:val="000000"/>
-          <w:sz w:val="24"/>
-          <w:szCs w:val="24"/>
-        </w:rPr>
-      </w:pPr>
-    </w:p>
-    <w:p>
-      <w:pPr>
-        <w:rPr>
-          <w:rFonts w:cstheme="minorHAnsi"/>
-          <w:bCs/>
-          <w:iCs/>
-          <w:color w:val="000000"/>
-          <w:sz w:val="24"/>
-          <w:szCs w:val="24"/>
-        </w:rPr>
-      </w:pPr>
-    </w:p>
-    <w:p>
-      <w:pPr>
-        <w:rPr>
-          <w:rFonts w:cstheme="minorHAnsi"/>
-          <w:bCs/>
-          <w:iCs/>
-          <w:color w:val="000000"/>
-          <w:sz w:val="24"/>
-          <w:szCs w:val="24"/>
-        </w:rPr>
-      </w:pPr>
-    </w:p>
-    <w:p>
-      <w:pPr>
-        <w:rPr>
-          <w:rFonts w:cstheme="minorHAnsi"/>
-          <w:bCs/>
-          <w:iCs/>
-          <w:color w:val="000000"/>
-          <w:sz w:val="24"/>
-          <w:szCs w:val="24"/>
-        </w:rPr>
-      </w:pPr>
-    </w:p>
-    <w:p>
-      <w:pPr>
-        <w:rPr>
-          <w:rFonts w:cstheme="minorHAnsi"/>
-          <w:bCs/>
-          <w:iCs/>
-          <w:color w:val="000000"/>
-          <w:sz w:val="24"/>
-          <w:szCs w:val="24"/>
-        </w:rPr>
-      </w:pPr>
-    </w:p>
-    <w:p>
-      <w:pPr>
-        <w:rPr>
-          <w:rFonts w:cstheme="minorHAnsi"/>
-          <w:bCs/>
-          <w:iCs/>
-          <w:color w:val="000000"/>
-          <w:sz w:val="24"/>
-          <w:szCs w:val="24"/>
-        </w:rPr>
-      </w:pPr>
     </w:p>
     <w:p>
       <w:pPr>
@@ -2914,6 +2183,8 @@
         <w:lastRenderedPageBreak/>
         <w:t>Team Design</w:t>
       </w:r>
+      <w:bookmarkStart w:id="0" w:name="_GoBack"/>
+      <w:bookmarkEnd w:id="0"/>
     </w:p>
     <w:p>
       <w:pPr>
@@ -2974,6 +2245,65 @@
           <w:szCs w:val="24"/>
         </w:rPr>
       </w:pPr>
+      <w:r>
+        <w:rPr>
+          <w:rFonts w:cstheme="minorHAnsi"/>
+          <w:bCs/>
+          <w:iCs/>
+          <w:noProof/>
+          <w:color w:val="000000"/>
+          <w:sz w:val="24"/>
+          <w:szCs w:val="24"/>
+        </w:rPr>
+        <w:drawing>
+          <wp:inline distT="0" distB="0" distL="0" distR="0">
+            <wp:extent cx="5934710" cy="6323330"/>
+            <wp:effectExtent l="0" t="0" r="8890" b="1270"/>
+            <wp:docPr id="5" name="Picture 5"/>
+            <wp:cNvGraphicFramePr>
+              <a:graphicFrameLocks xmlns:a="http://schemas.openxmlformats.org/drawingml/2006/main" noChangeAspect="1"/>
+            </wp:cNvGraphicFramePr>
+            <a:graphic xmlns:a="http://schemas.openxmlformats.org/drawingml/2006/main">
+              <a:graphicData uri="http://schemas.openxmlformats.org/drawingml/2006/picture">
+                <pic:pic xmlns:pic="http://schemas.openxmlformats.org/drawingml/2006/picture">
+                  <pic:nvPicPr>
+                    <pic:cNvPr id="0" name="Picture 1"/>
+                    <pic:cNvPicPr>
+                      <a:picLocks noChangeAspect="1" noChangeArrowheads="1"/>
+                    </pic:cNvPicPr>
+                  </pic:nvPicPr>
+                  <pic:blipFill>
+                    <a:blip r:embed="rId9">
+                      <a:extLst>
+                        <a:ext uri="{28A0092B-C50C-407E-A947-70E740481C1C}">
+                          <a14:useLocalDpi xmlns:a14="http://schemas.microsoft.com/office/drawing/2010/main" val="0"/>
+                        </a:ext>
+                      </a:extLst>
+                    </a:blip>
+                    <a:srcRect/>
+                    <a:stretch>
+                      <a:fillRect/>
+                    </a:stretch>
+                  </pic:blipFill>
+                  <pic:spPr bwMode="auto">
+                    <a:xfrm>
+                      <a:off x="0" y="0"/>
+                      <a:ext cx="5934710" cy="6323330"/>
+                    </a:xfrm>
+                    <a:prstGeom prst="rect">
+                      <a:avLst/>
+                    </a:prstGeom>
+                    <a:noFill/>
+                    <a:ln>
+                      <a:noFill/>
+                    </a:ln>
+                  </pic:spPr>
+                </pic:pic>
+              </a:graphicData>
+            </a:graphic>
+          </wp:inline>
+        </w:drawing>
+      </w:r>
     </w:p>
     <w:p>
       <w:pPr>
@@ -3038,16 +2368,7 @@
           <w:sz w:val="20"/>
           <w:szCs w:val="20"/>
         </w:rPr>
-        <w:t>This section discusses the main commonalities and differences between this design and the individual ones, and just</w:t>
-      </w:r>
-      <w:r>
-        <w:rPr>
-          <w:rFonts w:cstheme="minorHAnsi"/>
-          <w:color w:val="000000"/>
-          <w:sz w:val="20"/>
-          <w:szCs w:val="20"/>
-        </w:rPr>
-        <w:t>ifies the main design decisions</w:t>
+        <w:t>This section discusses the main commonalities and differences between this design and the individual ones, and justifies the main design decisions</w:t>
       </w:r>
     </w:p>
     <w:p>
@@ -3057,24 +2378,25 @@
           <w:ilvl w:val="0"/>
           <w:numId w:val="3"/>
         </w:numPr>
-        <w:jc w:val="both"/>
-        <w:rPr>
-          <w:rFonts w:cstheme="minorHAnsi"/>
-          <w:bCs/>
-          <w:iCs/>
-          <w:color w:val="000000"/>
-          <w:sz w:val="20"/>
-          <w:szCs w:val="20"/>
-        </w:rPr>
-      </w:pPr>
-      <w:r>
-        <w:rPr>
-          <w:rFonts w:cstheme="minorHAnsi"/>
-          <w:color w:val="000000"/>
-          <w:sz w:val="20"/>
-          <w:szCs w:val="20"/>
-        </w:rPr>
-        <w:t>Do we need classes such as ‘Stall Manager’ / ‘System Main’ as in the individual class diagrams?</w:t>
+        <w:shd w:val="clear" w:color="auto" w:fill="FFFFFF"/>
+        <w:spacing w:after="0" w:line="240" w:lineRule="auto"/>
+        <w:jc w:val="both"/>
+        <w:rPr>
+          <w:rFonts w:cstheme="minorHAnsi"/>
+          <w:color w:val="000000"/>
+          <w:sz w:val="20"/>
+          <w:szCs w:val="20"/>
+        </w:rPr>
+      </w:pPr>
+      <w:r>
+        <w:rPr>
+          <w:rFonts w:cstheme="minorHAnsi"/>
+          <w:color w:val="000000"/>
+          <w:sz w:val="20"/>
+          <w:szCs w:val="20"/>
+        </w:rPr>
+        <w:lastRenderedPageBreak/>
+        <w:t>Do we need classes such as `Stall Manager` and `System Main` as in the individual class diagrams?</w:t>
       </w:r>
     </w:p>
     <w:p>
@@ -3084,24 +2406,24 @@
           <w:ilvl w:val="1"/>
           <w:numId w:val="3"/>
         </w:numPr>
-        <w:jc w:val="both"/>
-        <w:rPr>
-          <w:rFonts w:cstheme="minorHAnsi"/>
-          <w:bCs/>
-          <w:iCs/>
-          <w:color w:val="000000"/>
-          <w:sz w:val="20"/>
-          <w:szCs w:val="20"/>
-        </w:rPr>
-      </w:pPr>
-      <w:r>
-        <w:rPr>
-          <w:rFonts w:cstheme="minorHAnsi"/>
-          <w:color w:val="000000"/>
-          <w:sz w:val="20"/>
-          <w:szCs w:val="20"/>
-        </w:rPr>
-        <w:t>We will definitely need a main class that ties all the child classes and has the overarching functionality. Maybe we can add Customer and Payment processor helper classes for having separation of concerns and to reduce complexity</w:t>
+        <w:shd w:val="clear" w:color="auto" w:fill="FFFFFF"/>
+        <w:spacing w:after="0" w:line="240" w:lineRule="auto"/>
+        <w:jc w:val="both"/>
+        <w:rPr>
+          <w:rFonts w:cstheme="minorHAnsi"/>
+          <w:color w:val="000000"/>
+          <w:sz w:val="20"/>
+          <w:szCs w:val="20"/>
+        </w:rPr>
+      </w:pPr>
+      <w:r>
+        <w:rPr>
+          <w:rFonts w:cstheme="minorHAnsi"/>
+          <w:color w:val="000000"/>
+          <w:sz w:val="20"/>
+          <w:szCs w:val="20"/>
+        </w:rPr>
+        <w:t>We will definitely need a main class that ties all the child classes and has the overarching functionality. Maybe we can add Customer and Payment processor helper classes for having separation of concerns and to reduce complexity.</w:t>
       </w:r>
     </w:p>
     <w:p>
@@ -3111,24 +2433,42 @@
           <w:ilvl w:val="0"/>
           <w:numId w:val="3"/>
         </w:numPr>
-        <w:jc w:val="both"/>
-        <w:rPr>
-          <w:rFonts w:cstheme="minorHAnsi"/>
-          <w:bCs/>
-          <w:iCs/>
-          <w:color w:val="000000"/>
-          <w:sz w:val="20"/>
-          <w:szCs w:val="20"/>
-        </w:rPr>
-      </w:pPr>
-      <w:r>
-        <w:rPr>
-          <w:rFonts w:cstheme="minorHAnsi"/>
-          <w:color w:val="000000"/>
-          <w:sz w:val="20"/>
-          <w:szCs w:val="20"/>
-        </w:rPr>
-        <w:t>The Utility classes which are part of the standard Java/Android library need not be shown in the class diagrams. (Ex – Money, Date, Time etc…)</w:t>
+        <w:shd w:val="clear" w:color="auto" w:fill="FFFFFF"/>
+        <w:spacing w:after="0" w:line="240" w:lineRule="auto"/>
+        <w:jc w:val="both"/>
+        <w:rPr>
+          <w:rFonts w:cstheme="minorHAnsi"/>
+          <w:color w:val="000000"/>
+          <w:sz w:val="20"/>
+          <w:szCs w:val="20"/>
+        </w:rPr>
+      </w:pPr>
+      <w:r>
+        <w:rPr>
+          <w:rFonts w:cstheme="minorHAnsi"/>
+          <w:color w:val="000000"/>
+          <w:sz w:val="20"/>
+          <w:szCs w:val="20"/>
+        </w:rPr>
+        <w:t>It was decided to not show the Utility classes which are part of the standard Java/Android libraries for clarity. (Ex</w:t>
+      </w:r>
+      <w:r>
+        <w:rPr>
+          <w:rFonts w:cstheme="minorHAnsi"/>
+          <w:color w:val="000000"/>
+          <w:sz w:val="20"/>
+          <w:szCs w:val="20"/>
+        </w:rPr>
+        <w:t>:</w:t>
+      </w:r>
+      <w:r>
+        <w:rPr>
+          <w:rFonts w:cstheme="minorHAnsi"/>
+          <w:color w:val="000000"/>
+          <w:sz w:val="20"/>
+          <w:szCs w:val="20"/>
+        </w:rPr>
+        <w:t xml:space="preserve"> Money, Date, Time etc…)</w:t>
       </w:r>
     </w:p>
     <w:p>
@@ -3138,24 +2478,24 @@
           <w:ilvl w:val="0"/>
           <w:numId w:val="3"/>
         </w:numPr>
-        <w:jc w:val="both"/>
-        <w:rPr>
-          <w:rFonts w:cstheme="minorHAnsi"/>
-          <w:bCs/>
-          <w:iCs/>
-          <w:color w:val="000000"/>
-          <w:sz w:val="20"/>
-          <w:szCs w:val="20"/>
-        </w:rPr>
-      </w:pPr>
-      <w:r>
-        <w:rPr>
-          <w:rFonts w:cstheme="minorHAnsi"/>
-          <w:color w:val="000000"/>
-          <w:sz w:val="20"/>
-          <w:szCs w:val="20"/>
-        </w:rPr>
-        <w:t>Email functionality is embedded in a utility class</w:t>
+        <w:shd w:val="clear" w:color="auto" w:fill="FFFFFF"/>
+        <w:spacing w:after="0" w:line="240" w:lineRule="auto"/>
+        <w:jc w:val="both"/>
+        <w:rPr>
+          <w:rFonts w:cstheme="minorHAnsi"/>
+          <w:color w:val="000000"/>
+          <w:sz w:val="20"/>
+          <w:szCs w:val="20"/>
+        </w:rPr>
+      </w:pPr>
+      <w:r>
+        <w:rPr>
+          <w:rFonts w:cstheme="minorHAnsi"/>
+          <w:color w:val="000000"/>
+          <w:sz w:val="20"/>
+          <w:szCs w:val="20"/>
+        </w:rPr>
+        <w:t>Email functionality is embedded in a utility class.</w:t>
       </w:r>
     </w:p>
     <w:p>
@@ -3165,26 +2505,24 @@
           <w:ilvl w:val="0"/>
           <w:numId w:val="3"/>
         </w:numPr>
-        <w:jc w:val="both"/>
-        <w:rPr>
-          <w:rFonts w:cstheme="minorHAnsi"/>
-          <w:bCs/>
-          <w:iCs/>
-          <w:color w:val="000000"/>
-          <w:sz w:val="20"/>
-          <w:szCs w:val="20"/>
-        </w:rPr>
-      </w:pPr>
-      <w:r>
-        <w:rPr>
-          <w:rFonts w:cstheme="minorHAnsi"/>
-          <w:bCs/>
-          <w:iCs/>
-          <w:color w:val="000000"/>
-          <w:sz w:val="20"/>
-          <w:szCs w:val="20"/>
-        </w:rPr>
-        <w:t>All team members shared ‘Customer’ and ‘Transaction’ classes, and used utility classes</w:t>
+        <w:shd w:val="clear" w:color="auto" w:fill="FFFFFF"/>
+        <w:spacing w:after="0" w:line="240" w:lineRule="auto"/>
+        <w:jc w:val="both"/>
+        <w:rPr>
+          <w:rFonts w:cstheme="minorHAnsi"/>
+          <w:color w:val="000000"/>
+          <w:sz w:val="20"/>
+          <w:szCs w:val="20"/>
+        </w:rPr>
+      </w:pPr>
+      <w:r>
+        <w:rPr>
+          <w:rFonts w:cstheme="minorHAnsi"/>
+          <w:color w:val="000000"/>
+          <w:sz w:val="20"/>
+          <w:szCs w:val="20"/>
+        </w:rPr>
+        <w:t>All team members created `Customer` and `Transaction` classes, and used similar utility classes.</w:t>
       </w:r>
     </w:p>
     <w:p>
@@ -3194,85 +2532,42 @@
           <w:ilvl w:val="0"/>
           <w:numId w:val="3"/>
         </w:numPr>
-        <w:jc w:val="both"/>
-        <w:rPr>
-          <w:rFonts w:cstheme="minorHAnsi"/>
-          <w:bCs/>
-          <w:iCs/>
-          <w:color w:val="000000"/>
-          <w:sz w:val="20"/>
-          <w:szCs w:val="20"/>
-        </w:rPr>
-      </w:pPr>
-      <w:r>
-        <w:rPr>
-          <w:rFonts w:cstheme="minorHAnsi"/>
-          <w:color w:val="000000"/>
-          <w:sz w:val="20"/>
-          <w:szCs w:val="20"/>
-          <w:shd w:val="clear" w:color="auto" w:fill="FFFFFF"/>
-        </w:rPr>
-        <w:t>Ganesh used Main interface and two subsystem</w:t>
-      </w:r>
-      <w:r>
-        <w:rPr>
-          <w:rFonts w:cstheme="minorHAnsi"/>
-          <w:color w:val="000000"/>
-          <w:sz w:val="20"/>
-          <w:szCs w:val="20"/>
-          <w:shd w:val="clear" w:color="auto" w:fill="FFFFFF"/>
-        </w:rPr>
-        <w:t>s</w:t>
-      </w:r>
-      <w:r>
-        <w:rPr>
-          <w:rFonts w:cstheme="minorHAnsi"/>
-          <w:color w:val="000000"/>
-          <w:sz w:val="20"/>
-          <w:szCs w:val="20"/>
-          <w:shd w:val="clear" w:color="auto" w:fill="FFFFFF"/>
-        </w:rPr>
-        <w:t>, that make</w:t>
-      </w:r>
-      <w:r>
-        <w:rPr>
-          <w:rFonts w:cstheme="minorHAnsi"/>
-          <w:color w:val="000000"/>
-          <w:sz w:val="20"/>
-          <w:szCs w:val="20"/>
-          <w:shd w:val="clear" w:color="auto" w:fill="FFFFFF"/>
-        </w:rPr>
-        <w:t>s</w:t>
-      </w:r>
-      <w:r>
-        <w:rPr>
-          <w:rFonts w:cstheme="minorHAnsi"/>
-          <w:color w:val="000000"/>
-          <w:sz w:val="20"/>
-          <w:szCs w:val="20"/>
-          <w:shd w:val="clear" w:color="auto" w:fill="FFFFFF"/>
-        </w:rPr>
-        <w:t xml:space="preserve"> the system easier to </w:t>
-      </w:r>
-      <w:r>
-        <w:rPr>
-          <w:rFonts w:cstheme="minorHAnsi"/>
-          <w:color w:val="000000"/>
-          <w:sz w:val="20"/>
-          <w:szCs w:val="20"/>
-          <w:shd w:val="clear" w:color="auto" w:fill="FFFFFF"/>
-        </w:rPr>
-        <w:t>implement</w:t>
-      </w:r>
-      <w:r>
-        <w:rPr>
-          <w:rFonts w:cstheme="minorHAnsi"/>
-          <w:color w:val="000000"/>
-          <w:sz w:val="20"/>
-          <w:szCs w:val="20"/>
-          <w:shd w:val="clear" w:color="auto" w:fill="FFFFFF"/>
-        </w:rPr>
-        <w:t>. The team design used his idea and changed their name to "Customer Management" and "Payment Management"</w:t>
+        <w:shd w:val="clear" w:color="auto" w:fill="FFFFFF"/>
+        <w:spacing w:after="0" w:line="240" w:lineRule="auto"/>
+        <w:jc w:val="both"/>
+        <w:rPr>
+          <w:rFonts w:cstheme="minorHAnsi"/>
+          <w:color w:val="000000"/>
+          <w:sz w:val="20"/>
+          <w:szCs w:val="20"/>
+        </w:rPr>
+      </w:pPr>
+      <w:r>
+        <w:rPr>
+          <w:rFonts w:cstheme="minorHAnsi"/>
+          <w:color w:val="000000"/>
+          <w:sz w:val="20"/>
+          <w:szCs w:val="20"/>
+        </w:rPr>
+        <w:t xml:space="preserve">Ganesh used a Main interface and two Manager </w:t>
+      </w:r>
+      <w:r>
+        <w:rPr>
+          <w:rFonts w:cstheme="minorHAnsi"/>
+          <w:color w:val="000000"/>
+          <w:sz w:val="20"/>
+          <w:szCs w:val="20"/>
+        </w:rPr>
+        <w:t>classes</w:t>
+      </w:r>
+      <w:r>
+        <w:rPr>
+          <w:rFonts w:cstheme="minorHAnsi"/>
+          <w:color w:val="000000"/>
+          <w:sz w:val="20"/>
+          <w:szCs w:val="20"/>
+        </w:rPr>
+        <w:t xml:space="preserve"> that tie everything together. The team design uses his idea and changed their name to "Customer Management" and "Payment Management".</w:t>
       </w:r>
     </w:p>
     <w:p>
@@ -3284,6 +2579,61 @@
         </w:numPr>
         <w:shd w:val="clear" w:color="auto" w:fill="FFFFFF"/>
         <w:spacing w:after="0" w:line="240" w:lineRule="auto"/>
+        <w:jc w:val="both"/>
+        <w:rPr>
+          <w:rFonts w:cstheme="minorHAnsi"/>
+          <w:color w:val="000000"/>
+          <w:sz w:val="20"/>
+          <w:szCs w:val="20"/>
+        </w:rPr>
+      </w:pPr>
+      <w:r>
+        <w:rPr>
+          <w:rFonts w:cstheme="minorHAnsi"/>
+          <w:color w:val="000000"/>
+          <w:sz w:val="20"/>
+          <w:szCs w:val="20"/>
+        </w:rPr>
+        <w:t>The "Credit Card" class is used in all member's designs, but shows different relations. The team design connected "Credit Card" with "Transaction", because there was no specific requirement to store credit cards per customer and we assumed we just store the card separately for every single transaction.</w:t>
+      </w:r>
+    </w:p>
+    <w:p>
+      <w:pPr>
+        <w:pStyle w:val="ListParagraph"/>
+        <w:numPr>
+          <w:ilvl w:val="0"/>
+          <w:numId w:val="3"/>
+        </w:numPr>
+        <w:shd w:val="clear" w:color="auto" w:fill="FFFFFF"/>
+        <w:spacing w:after="0" w:line="240" w:lineRule="auto"/>
+        <w:jc w:val="both"/>
+        <w:rPr>
+          <w:rFonts w:cstheme="minorHAnsi"/>
+          <w:color w:val="000000"/>
+          <w:sz w:val="20"/>
+          <w:szCs w:val="20"/>
+        </w:rPr>
+      </w:pPr>
+      <w:r>
+        <w:rPr>
+          <w:rFonts w:cstheme="minorHAnsi"/>
+          <w:color w:val="000000"/>
+          <w:sz w:val="20"/>
+          <w:szCs w:val="20"/>
+        </w:rPr>
+        <w:t>Cedric used a component "Email Service" in his design. The team design used this part and specified the email sending conditions.</w:t>
+      </w:r>
+    </w:p>
+    <w:p>
+      <w:pPr>
+        <w:pStyle w:val="ListParagraph"/>
+        <w:numPr>
+          <w:ilvl w:val="0"/>
+          <w:numId w:val="3"/>
+        </w:numPr>
+        <w:shd w:val="clear" w:color="auto" w:fill="FFFFFF"/>
+        <w:spacing w:after="0" w:line="240" w:lineRule="auto"/>
+        <w:jc w:val="both"/>
         <w:rPr>
           <w:rFonts w:eastAsia="Times New Roman" w:cstheme="minorHAnsi"/>
           <w:color w:val="222222"/>
@@ -3293,12 +2643,77 @@
       </w:pPr>
       <w:r>
         <w:rPr>
-          <w:rFonts w:eastAsia="Times New Roman" w:cstheme="minorHAnsi"/>
-          <w:color w:val="000000"/>
-          <w:sz w:val="20"/>
-          <w:szCs w:val="20"/>
-        </w:rPr>
-        <w:t>The "Credit Card" class is used in all member's designs, but shows different relations. The team design connected "Credit Card" with "Transaction", because one customer may have more than one credit card.</w:t>
+          <w:rFonts w:cstheme="minorHAnsi"/>
+          <w:color w:val="000000"/>
+          <w:sz w:val="20"/>
+          <w:szCs w:val="20"/>
+        </w:rPr>
+        <w:t>The team design employed Yue's design to organize two type of discounts ("Gold status" and "Rewards")</w:t>
+      </w:r>
+    </w:p>
+    <w:p>
+      <w:pPr>
+        <w:pStyle w:val="ListParagraph"/>
+        <w:ind w:left="1080"/>
+        <w:rPr>
+          <w:rFonts w:cstheme="minorHAnsi"/>
+          <w:b/>
+          <w:bCs/>
+          <w:iCs/>
+          <w:color w:val="000000"/>
+          <w:sz w:val="24"/>
+          <w:szCs w:val="24"/>
+        </w:rPr>
+      </w:pPr>
+    </w:p>
+    <w:p>
+      <w:pPr>
+        <w:pStyle w:val="ListParagraph"/>
+        <w:numPr>
+          <w:ilvl w:val="1"/>
+          <w:numId w:val="2"/>
+        </w:numPr>
+        <w:ind w:left="1080"/>
+        <w:rPr>
+          <w:rFonts w:cstheme="minorHAnsi"/>
+          <w:b/>
+          <w:bCs/>
+          <w:iCs/>
+          <w:color w:val="000000"/>
+          <w:sz w:val="24"/>
+          <w:szCs w:val="24"/>
+        </w:rPr>
+      </w:pPr>
+      <w:r>
+        <w:rPr>
+          <w:rFonts w:cstheme="minorHAnsi"/>
+          <w:b/>
+          <w:bCs/>
+          <w:iCs/>
+          <w:color w:val="000000"/>
+          <w:sz w:val="24"/>
+          <w:szCs w:val="24"/>
+        </w:rPr>
+        <w:t>Summary</w:t>
+      </w:r>
+    </w:p>
+    <w:p>
+      <w:pPr>
+        <w:ind w:left="1080"/>
+        <w:jc w:val="both"/>
+        <w:rPr>
+          <w:rFonts w:cstheme="minorHAnsi"/>
+          <w:color w:val="000000"/>
+          <w:sz w:val="20"/>
+          <w:szCs w:val="20"/>
+        </w:rPr>
+      </w:pPr>
+      <w:r>
+        <w:rPr>
+          <w:sz w:val="20"/>
+          <w:szCs w:val="20"/>
+        </w:rPr>
+        <w:t>This section summarizes the lessons learnt in the process of discussing the designs, in terms of design and team work.</w:t>
       </w:r>
     </w:p>
     <w:p>
@@ -3308,23 +2723,26 @@
           <w:ilvl w:val="0"/>
           <w:numId w:val="3"/>
         </w:numPr>
-        <w:shd w:val="clear" w:color="auto" w:fill="FFFFFF"/>
-        <w:spacing w:after="0" w:line="240" w:lineRule="auto"/>
-        <w:rPr>
-          <w:rFonts w:eastAsia="Times New Roman" w:cstheme="minorHAnsi"/>
-          <w:color w:val="222222"/>
-          <w:sz w:val="20"/>
-          <w:szCs w:val="20"/>
-        </w:rPr>
-      </w:pPr>
-      <w:r>
-        <w:rPr>
-          <w:rFonts w:eastAsia="Times New Roman" w:cstheme="minorHAnsi"/>
-          <w:color w:val="000000"/>
-          <w:sz w:val="20"/>
-          <w:szCs w:val="20"/>
-        </w:rPr>
-        <w:t>Cedric used a component "Email service" in his design. The team design used this part and specified the email sending conditions.</w:t>
+        <w:jc w:val="both"/>
+        <w:rPr>
+          <w:rFonts w:cstheme="minorHAnsi"/>
+          <w:bCs/>
+          <w:iCs/>
+          <w:color w:val="000000"/>
+          <w:sz w:val="20"/>
+          <w:szCs w:val="20"/>
+        </w:rPr>
+      </w:pPr>
+      <w:r>
+        <w:rPr>
+          <w:rFonts w:cstheme="minorHAnsi"/>
+          <w:bCs/>
+          <w:iCs/>
+          <w:color w:val="000000"/>
+          <w:sz w:val="20"/>
+          <w:szCs w:val="20"/>
+        </w:rPr>
+        <w:t>Understood the differences between aggregation and composition and this is depicted in the team design.</w:t>
       </w:r>
     </w:p>
     <w:p>
@@ -3334,100 +2752,26 @@
           <w:ilvl w:val="0"/>
           <w:numId w:val="3"/>
         </w:numPr>
-        <w:shd w:val="clear" w:color="auto" w:fill="FFFFFF"/>
-        <w:spacing w:after="0" w:line="240" w:lineRule="auto"/>
-        <w:jc w:val="both"/>
-        <w:rPr>
-          <w:rFonts w:eastAsia="Times New Roman" w:cstheme="minorHAnsi"/>
-          <w:color w:val="222222"/>
-          <w:sz w:val="20"/>
-          <w:szCs w:val="20"/>
-        </w:rPr>
-      </w:pPr>
-      <w:r>
-        <w:rPr>
-          <w:rFonts w:eastAsia="Times New Roman" w:cstheme="minorHAnsi"/>
-          <w:color w:val="000000"/>
-          <w:sz w:val="20"/>
-          <w:szCs w:val="20"/>
-        </w:rPr>
-        <w:t>The team design employed Yue's design to organize two type of discounts ("Gold status" and "Rewards").</w:t>
-      </w:r>
-    </w:p>
-    <w:p>
-      <w:pPr>
-        <w:pStyle w:val="ListParagraph"/>
-        <w:ind w:left="1080"/>
-        <w:rPr>
-          <w:rFonts w:cstheme="minorHAnsi"/>
-          <w:b/>
-          <w:bCs/>
-          <w:iCs/>
-          <w:color w:val="000000"/>
-          <w:sz w:val="24"/>
-          <w:szCs w:val="24"/>
-        </w:rPr>
-      </w:pPr>
-    </w:p>
-    <w:p>
-      <w:pPr>
-        <w:pStyle w:val="ListParagraph"/>
-        <w:numPr>
-          <w:ilvl w:val="1"/>
-          <w:numId w:val="2"/>
-        </w:numPr>
-        <w:ind w:left="1080"/>
-        <w:rPr>
-          <w:rFonts w:cstheme="minorHAnsi"/>
-          <w:b/>
-          <w:bCs/>
-          <w:iCs/>
-          <w:color w:val="000000"/>
-          <w:sz w:val="24"/>
-          <w:szCs w:val="24"/>
-        </w:rPr>
-      </w:pPr>
-      <w:r>
-        <w:rPr>
-          <w:rFonts w:cstheme="minorHAnsi"/>
-          <w:b/>
-          <w:bCs/>
-          <w:iCs/>
-          <w:color w:val="000000"/>
-          <w:sz w:val="24"/>
-          <w:szCs w:val="24"/>
-        </w:rPr>
-        <w:t>Summary</w:t>
-      </w:r>
-    </w:p>
-    <w:p>
-      <w:pPr>
-        <w:ind w:left="1080"/>
-        <w:jc w:val="both"/>
-        <w:rPr>
-          <w:rFonts w:cstheme="minorHAnsi"/>
-          <w:color w:val="000000"/>
-          <w:sz w:val="20"/>
-          <w:szCs w:val="20"/>
-        </w:rPr>
-      </w:pPr>
-      <w:r>
-        <w:rPr>
-          <w:rFonts w:cstheme="minorHAnsi"/>
-          <w:color w:val="000000"/>
-          <w:sz w:val="20"/>
-          <w:szCs w:val="20"/>
-        </w:rPr>
-        <w:t>This section summarizes the lessons learnt in the process of discussing the designs, in</w:t>
-      </w:r>
-      <w:r>
-        <w:rPr>
-          <w:rFonts w:cstheme="minorHAnsi"/>
-          <w:color w:val="000000"/>
-          <w:sz w:val="20"/>
-          <w:szCs w:val="20"/>
-        </w:rPr>
-        <w:t xml:space="preserve"> terms of design, team work etc…</w:t>
+        <w:jc w:val="both"/>
+        <w:rPr>
+          <w:rFonts w:cstheme="minorHAnsi"/>
+          <w:bCs/>
+          <w:iCs/>
+          <w:color w:val="000000"/>
+          <w:sz w:val="20"/>
+          <w:szCs w:val="20"/>
+        </w:rPr>
+      </w:pPr>
+      <w:r>
+        <w:rPr>
+          <w:rFonts w:cstheme="minorHAnsi"/>
+          <w:bCs/>
+          <w:iCs/>
+          <w:color w:val="000000"/>
+          <w:sz w:val="20"/>
+          <w:szCs w:val="20"/>
+        </w:rPr>
+        <w:t>Elimination of classes available in the standard library.</w:t>
       </w:r>
     </w:p>
     <w:p>
@@ -3456,29 +2800,7 @@
           <w:sz w:val="20"/>
           <w:szCs w:val="20"/>
         </w:rPr>
-        <w:t xml:space="preserve">Understood the differences between aggregation and composition and this is depicted in the </w:t>
-      </w:r>
-      <w:r>
-        <w:rPr>
-          <w:rFonts w:cstheme="minorHAnsi"/>
-          <w:bCs/>
-          <w:iCs/>
-          <w:color w:val="000000"/>
-          <w:sz w:val="20"/>
-          <w:szCs w:val="20"/>
-        </w:rPr>
-        <w:t>team</w:t>
-      </w:r>
-      <w:r>
-        <w:rPr>
-          <w:rFonts w:cstheme="minorHAnsi"/>
-          <w:bCs/>
-          <w:iCs/>
-          <w:color w:val="000000"/>
-          <w:sz w:val="20"/>
-          <w:szCs w:val="20"/>
-        </w:rPr>
-        <w:t xml:space="preserve"> design</w:t>
+        <w:t>The implementation level attributes are not shown in the design diagrams. Ex – Lists etc.</w:t>
       </w:r>
     </w:p>
     <w:p>
@@ -3507,7 +2829,7 @@
           <w:sz w:val="20"/>
           <w:szCs w:val="20"/>
         </w:rPr>
-        <w:t>Elimination of classes available in the standard library</w:t>
+        <w:t>The design is simplified to adhere to the actual requirements. We tried to be cautious about reading too much between the lines to not add completely new features that are not desired.</w:t>
       </w:r>
     </w:p>
     <w:p>
@@ -3536,7 +2858,7 @@
           <w:sz w:val="20"/>
           <w:szCs w:val="20"/>
         </w:rPr>
-        <w:t>The implementation level attributes are not shown in the design diagrams. Ex – Lists etc…</w:t>
+        <w:t>We need focus on the structure of the system, rather than the implement details</w:t>
       </w:r>
     </w:p>
     <w:p>
@@ -3564,62 +2886,6 @@
           <w:color w:val="000000"/>
           <w:sz w:val="20"/>
           <w:szCs w:val="20"/>
-        </w:rPr>
-        <w:t>The design is simplified to only include the requirements. Addition of domain knowledge and features can be done once the base application is ready</w:t>
-      </w:r>
-    </w:p>
-    <w:p>
-      <w:pPr>
-        <w:pStyle w:val="ListParagraph"/>
-        <w:numPr>
-          <w:ilvl w:val="0"/>
-          <w:numId w:val="3"/>
-        </w:numPr>
-        <w:jc w:val="both"/>
-        <w:rPr>
-          <w:rFonts w:cstheme="minorHAnsi"/>
-          <w:bCs/>
-          <w:iCs/>
-          <w:color w:val="000000"/>
-          <w:sz w:val="20"/>
-          <w:szCs w:val="20"/>
-        </w:rPr>
-      </w:pPr>
-      <w:r>
-        <w:rPr>
-          <w:rFonts w:cstheme="minorHAnsi"/>
-          <w:color w:val="000000"/>
-          <w:sz w:val="20"/>
-          <w:szCs w:val="20"/>
-          <w:shd w:val="clear" w:color="auto" w:fill="FFFFFF"/>
-        </w:rPr>
-        <w:t>We need focus on the structure of the system, rather than the implement details</w:t>
-      </w:r>
-    </w:p>
-    <w:p>
-      <w:pPr>
-        <w:pStyle w:val="ListParagraph"/>
-        <w:numPr>
-          <w:ilvl w:val="0"/>
-          <w:numId w:val="3"/>
-        </w:numPr>
-        <w:jc w:val="both"/>
-        <w:rPr>
-          <w:rFonts w:cstheme="minorHAnsi"/>
-          <w:bCs/>
-          <w:iCs/>
-          <w:color w:val="000000"/>
-          <w:sz w:val="20"/>
-          <w:szCs w:val="20"/>
-        </w:rPr>
-      </w:pPr>
-      <w:r>
-        <w:rPr>
-          <w:rFonts w:cstheme="minorHAnsi"/>
-          <w:color w:val="000000"/>
-          <w:sz w:val="20"/>
-          <w:szCs w:val="20"/>
-          <w:shd w:val="clear" w:color="auto" w:fill="FFFFFF"/>
         </w:rPr>
         <w:t>For teamwork, it was difficult to find a common design; but we initially set a design and the rest of the team members gave feedback on the common design</w:t>
       </w:r>

</xml_diff>